<commit_message>
definiciones de proyecto APT
</commit_message>
<xml_diff>
--- a/Fase 1/Evidencias Grupales/1.5_GuiaEstudiante_Fase 1_Definicion Proyecto APT.docx
+++ b/Fase 1/Evidencias Grupales/1.5_GuiaEstudiante_Fase 1_Definicion Proyecto APT.docx
@@ -156,6 +156,7 @@
                                 </w:rPr>
                                 <w:t xml:space="preserve">Asignatura </w:t>
                               </w:r>
+                              <w:proofErr w:type="spellStart"/>
                               <w:r>
                                 <w:rPr>
                                   <w:b/>
@@ -165,6 +166,7 @@
                                 </w:rPr>
                                 <w:t>Capstone</w:t>
                               </w:r>
+                              <w:proofErr w:type="spellEnd"/>
                             </w:p>
                           </w:txbxContent>
                         </wps:txbx>
@@ -562,13 +564,49 @@
               <w:rPr>
                 <w:b/>
               </w:rPr>
-              <w:t>Bastian Gutierrez Henriquez</w:t>
-            </w:r>
-            <w:r>
-              <w:rPr>
-                <w:b/>
-              </w:rPr>
-              <w:t>, Alister Gonzale, Lhian Espinoza</w:t>
+              <w:t xml:space="preserve">Bastian Gutierrez </w:t>
+            </w:r>
+            <w:proofErr w:type="spellStart"/>
+            <w:r>
+              <w:rPr>
+                <w:b/>
+              </w:rPr>
+              <w:t>Henriquez</w:t>
+            </w:r>
+            <w:proofErr w:type="spellEnd"/>
+            <w:r>
+              <w:rPr>
+                <w:b/>
+              </w:rPr>
+              <w:t xml:space="preserve">, Alister </w:t>
+            </w:r>
+            <w:proofErr w:type="spellStart"/>
+            <w:r>
+              <w:rPr>
+                <w:b/>
+              </w:rPr>
+              <w:t>Gonzale</w:t>
+            </w:r>
+            <w:proofErr w:type="spellEnd"/>
+            <w:r>
+              <w:rPr>
+                <w:b/>
+              </w:rPr>
+              <w:t xml:space="preserve">, </w:t>
+            </w:r>
+            <w:proofErr w:type="spellStart"/>
+            <w:r>
+              <w:rPr>
+                <w:b/>
+              </w:rPr>
+              <w:t>Lhian</w:t>
+            </w:r>
+            <w:proofErr w:type="spellEnd"/>
+            <w:r>
+              <w:rPr>
+                <w:b/>
+              </w:rPr>
+              <w:t xml:space="preserve"> Espinoza</w:t>
             </w:r>
           </w:p>
         </w:tc>
@@ -660,12 +698,28 @@
                 <w:b/>
               </w:rPr>
             </w:pPr>
-            <w:r>
-              <w:rPr>
-                <w:b/>
-              </w:rPr>
-              <w:t>Ingenieria Informatica</w:t>
-            </w:r>
+            <w:proofErr w:type="spellStart"/>
+            <w:r>
+              <w:rPr>
+                <w:b/>
+              </w:rPr>
+              <w:t>Ingenieria</w:t>
+            </w:r>
+            <w:proofErr w:type="spellEnd"/>
+            <w:r>
+              <w:rPr>
+                <w:b/>
+              </w:rPr>
+              <w:t xml:space="preserve"> </w:t>
+            </w:r>
+            <w:proofErr w:type="spellStart"/>
+            <w:r>
+              <w:rPr>
+                <w:b/>
+              </w:rPr>
+              <w:t>Informatica</w:t>
+            </w:r>
+            <w:proofErr w:type="spellEnd"/>
           </w:p>
         </w:tc>
       </w:tr>
@@ -867,6 +921,12 @@
                 <w:b/>
               </w:rPr>
             </w:pPr>
+            <w:r>
+              <w:rPr>
+                <w:b/>
+              </w:rPr>
+              <w:t xml:space="preserve">Plataforma CRM </w:t>
+            </w:r>
           </w:p>
         </w:tc>
       </w:tr>
@@ -915,118 +975,45 @@
                 <w:szCs w:val="20"/>
                 <w:lang w:eastAsia="es-CL"/>
               </w:rPr>
-              <w:t>Menciona</w:t>
-            </w:r>
-            <w:r>
-              <w:rPr>
-                <w:rFonts w:ascii="Calibri" w:hAnsi="Calibri" w:cs="Arial"/>
-                <w:i/>
-                <w:color w:val="548DD4"/>
-                <w:sz w:val="20"/>
-                <w:szCs w:val="20"/>
-                <w:lang w:eastAsia="es-CL"/>
-              </w:rPr>
-              <w:t xml:space="preserve"> la(s) área(s) de desempeño de </w:t>
-            </w:r>
-            <w:r>
-              <w:rPr>
-                <w:rFonts w:ascii="Calibri" w:hAnsi="Calibri" w:cs="Arial"/>
-                <w:i/>
-                <w:color w:val="548DD4"/>
-                <w:sz w:val="20"/>
-                <w:szCs w:val="20"/>
-                <w:lang w:eastAsia="es-CL"/>
-              </w:rPr>
-              <w:t>t</w:t>
-            </w:r>
-            <w:r>
-              <w:rPr>
-                <w:rFonts w:ascii="Calibri" w:hAnsi="Calibri" w:cs="Arial"/>
-                <w:i/>
-                <w:color w:val="548DD4"/>
-                <w:sz w:val="20"/>
-                <w:szCs w:val="20"/>
-                <w:lang w:eastAsia="es-CL"/>
-              </w:rPr>
-              <w:t xml:space="preserve">u </w:t>
-            </w:r>
-            <w:r>
-              <w:rPr>
-                <w:rFonts w:ascii="Calibri" w:hAnsi="Calibri" w:cs="Arial"/>
-                <w:i/>
-                <w:color w:val="548DD4"/>
-                <w:sz w:val="20"/>
-                <w:szCs w:val="20"/>
-                <w:lang w:eastAsia="es-CL"/>
-              </w:rPr>
-              <w:t>Plan</w:t>
-            </w:r>
-            <w:r>
-              <w:rPr>
-                <w:rFonts w:ascii="Calibri" w:hAnsi="Calibri" w:cs="Arial"/>
-                <w:i/>
-                <w:color w:val="548DD4"/>
-                <w:sz w:val="20"/>
-                <w:szCs w:val="20"/>
-                <w:lang w:eastAsia="es-CL"/>
-              </w:rPr>
-              <w:t xml:space="preserve"> de </w:t>
-            </w:r>
-            <w:r>
-              <w:rPr>
-                <w:rFonts w:ascii="Calibri" w:hAnsi="Calibri" w:cs="Arial"/>
-                <w:i/>
-                <w:color w:val="548DD4"/>
-                <w:sz w:val="20"/>
-                <w:szCs w:val="20"/>
-                <w:lang w:eastAsia="es-CL"/>
-              </w:rPr>
-              <w:t>E</w:t>
-            </w:r>
-            <w:r>
-              <w:rPr>
-                <w:rFonts w:ascii="Calibri" w:hAnsi="Calibri" w:cs="Arial"/>
-                <w:i/>
-                <w:color w:val="548DD4"/>
-                <w:sz w:val="20"/>
-                <w:szCs w:val="20"/>
-                <w:lang w:eastAsia="es-CL"/>
-              </w:rPr>
-              <w:t xml:space="preserve">studio </w:t>
-            </w:r>
-            <w:r>
-              <w:rPr>
-                <w:rFonts w:ascii="Calibri" w:hAnsi="Calibri" w:cs="Arial"/>
-                <w:i/>
-                <w:color w:val="548DD4"/>
-                <w:sz w:val="20"/>
-                <w:szCs w:val="20"/>
-                <w:lang w:eastAsia="es-CL"/>
-              </w:rPr>
-              <w:t>que vas a abordar en</w:t>
-            </w:r>
-            <w:r>
-              <w:rPr>
-                <w:rFonts w:ascii="Calibri" w:hAnsi="Calibri" w:cs="Arial"/>
-                <w:i/>
-                <w:color w:val="548DD4"/>
-                <w:sz w:val="20"/>
-                <w:szCs w:val="20"/>
-                <w:lang w:eastAsia="es-CL"/>
-              </w:rPr>
-              <w:t xml:space="preserve"> </w:t>
-            </w:r>
-            <w:r>
-              <w:rPr>
-                <w:rFonts w:ascii="Calibri" w:hAnsi="Calibri" w:cs="Arial"/>
-                <w:i/>
-                <w:color w:val="548DD4"/>
-                <w:sz w:val="20"/>
-                <w:szCs w:val="20"/>
-                <w:lang w:eastAsia="es-CL"/>
-              </w:rPr>
-              <w:t>tu Proyecto APT.</w:t>
-            </w:r>
+              <w:t xml:space="preserve">Desarrollo de software y </w:t>
+            </w:r>
+            <w:proofErr w:type="spellStart"/>
+            <w:r>
+              <w:rPr>
+                <w:rFonts w:ascii="Calibri" w:hAnsi="Calibri" w:cs="Arial"/>
+                <w:i/>
+                <w:color w:val="548DD4"/>
+                <w:sz w:val="20"/>
+                <w:szCs w:val="20"/>
+                <w:lang w:eastAsia="es-CL"/>
+              </w:rPr>
+              <w:t>Gestion</w:t>
+            </w:r>
+            <w:proofErr w:type="spellEnd"/>
+            <w:r>
+              <w:rPr>
+                <w:rFonts w:ascii="Calibri" w:hAnsi="Calibri" w:cs="Arial"/>
+                <w:i/>
+                <w:color w:val="548DD4"/>
+                <w:sz w:val="20"/>
+                <w:szCs w:val="20"/>
+                <w:lang w:eastAsia="es-CL"/>
+              </w:rPr>
+              <w:t xml:space="preserve"> de proyectos </w:t>
+            </w:r>
+            <w:proofErr w:type="spellStart"/>
+            <w:r>
+              <w:rPr>
+                <w:rFonts w:ascii="Calibri" w:hAnsi="Calibri" w:cs="Arial"/>
+                <w:i/>
+                <w:color w:val="548DD4"/>
+                <w:sz w:val="20"/>
+                <w:szCs w:val="20"/>
+                <w:lang w:eastAsia="es-CL"/>
+              </w:rPr>
+              <w:t>informaticos</w:t>
+            </w:r>
+            <w:proofErr w:type="spellEnd"/>
           </w:p>
         </w:tc>
       </w:tr>
@@ -1071,6 +1058,81 @@
           <w:p>
             <w:pPr>
               <w:rPr>
+                <w:rFonts w:ascii="Calibri" w:hAnsi="Calibri" w:cs="Arial"/>
+                <w:i/>
+                <w:iCs/>
+                <w:color w:val="548DD4"/>
+                <w:sz w:val="20"/>
+                <w:szCs w:val="20"/>
+                <w:lang w:eastAsia="es-CL"/>
+              </w:rPr>
+            </w:pPr>
+            <w:r>
+              <w:rPr>
+                <w:rFonts w:ascii="Calibri" w:hAnsi="Calibri" w:cs="Arial"/>
+                <w:i/>
+                <w:iCs/>
+                <w:color w:val="548DD4"/>
+                <w:sz w:val="20"/>
+                <w:szCs w:val="20"/>
+                <w:lang w:eastAsia="es-CL"/>
+              </w:rPr>
+              <w:t>Construir el modelo arquitectónico de una solución sistémica que soporte los procesos de negocio de acuerdo con los requerimientos de la organización y los estándares de la industria.</w:t>
+            </w:r>
+          </w:p>
+          <w:p>
+            <w:pPr>
+              <w:rPr>
+                <w:rFonts w:ascii="Calibri" w:hAnsi="Calibri" w:cs="Arial"/>
+                <w:i/>
+                <w:iCs/>
+                <w:color w:val="548DD4"/>
+                <w:sz w:val="20"/>
+                <w:szCs w:val="20"/>
+                <w:lang w:eastAsia="es-CL"/>
+              </w:rPr>
+            </w:pPr>
+            <w:r>
+              <w:rPr>
+                <w:rFonts w:ascii="Calibri" w:hAnsi="Calibri" w:cs="Arial"/>
+                <w:i/>
+                <w:iCs/>
+                <w:color w:val="548DD4"/>
+                <w:sz w:val="20"/>
+                <w:szCs w:val="20"/>
+                <w:lang w:eastAsia="es-CL"/>
+              </w:rPr>
+              <w:t>Ofrecer propuestas de solución informática analizando de forma integral los procesos de acuerdo con los requerimientos de la organización.</w:t>
+            </w:r>
+          </w:p>
+          <w:p>
+            <w:pPr>
+              <w:rPr>
+                <w:rFonts w:ascii="Calibri" w:hAnsi="Calibri" w:cs="Arial"/>
+                <w:i/>
+                <w:iCs/>
+                <w:color w:val="548DD4"/>
+                <w:sz w:val="20"/>
+                <w:szCs w:val="20"/>
+                <w:lang w:eastAsia="es-CL"/>
+              </w:rPr>
+            </w:pPr>
+            <w:r>
+              <w:rPr>
+                <w:rFonts w:ascii="Calibri" w:hAnsi="Calibri" w:cs="Arial"/>
+                <w:i/>
+                <w:iCs/>
+                <w:color w:val="548DD4"/>
+                <w:sz w:val="20"/>
+                <w:szCs w:val="20"/>
+                <w:lang w:eastAsia="es-CL"/>
+              </w:rPr>
+              <w:t>Desarrollar una solución de software utilizando técnicas que permitan sistematizar el proceso de desarrollo y mantenimiento, asegurando el logro de los objetivos.</w:t>
+            </w:r>
+          </w:p>
+          <w:p>
+            <w:pPr>
+              <w:rPr>
                 <w:b/>
                 <w:bCs/>
               </w:rPr>
@@ -1085,8 +1147,9 @@
                 <w:szCs w:val="20"/>
                 <w:lang w:eastAsia="es-CL"/>
               </w:rPr>
-              <w:t>Menciona las competencias</w:t>
-            </w:r>
+              <w:t xml:space="preserve">Construir modelos de datos para soportar los requerimientos de la organización </w:t>
+            </w:r>
+            <w:proofErr w:type="gramStart"/>
             <w:r>
               <w:rPr>
                 <w:rFonts w:ascii="Calibri" w:hAnsi="Calibri" w:cs="Arial"/>
@@ -1097,8 +1160,9 @@
                 <w:szCs w:val="20"/>
                 <w:lang w:eastAsia="es-CL"/>
               </w:rPr>
-              <w:t xml:space="preserve"> </w:t>
-            </w:r>
+              <w:t>de acuerdo a</w:t>
+            </w:r>
+            <w:proofErr w:type="gramEnd"/>
             <w:r>
               <w:rPr>
                 <w:rFonts w:ascii="Calibri" w:hAnsi="Calibri" w:cs="Arial"/>
@@ -1109,7 +1173,7 @@
                 <w:szCs w:val="20"/>
                 <w:lang w:eastAsia="es-CL"/>
               </w:rPr>
-              <w:t>de tu Plan de Estudio que vas a abordar en tu Proyecto APT.</w:t>
+              <w:t xml:space="preserve"> un diseño definido y escalable en el tiempo.</w:t>
             </w:r>
           </w:p>
         </w:tc>
@@ -1329,8 +1393,9 @@
                 <w:szCs w:val="20"/>
                 <w:lang w:eastAsia="es-CL"/>
               </w:rPr>
-              <w:t xml:space="preserve">Todo proyecto, ya sea una innovación, producto, servicio, etc., pretende dar respuesta a una situación o problemática. </w:t>
-            </w:r>
+              <w:t xml:space="preserve">Este proyecto busca resolver el problema actual de </w:t>
+            </w:r>
+            <w:proofErr w:type="spellStart"/>
             <w:r>
               <w:rPr>
                 <w:rFonts w:ascii="Calibri" w:hAnsi="Calibri" w:cs="Arial"/>
@@ -1341,8 +1406,9 @@
                 <w:szCs w:val="20"/>
                 <w:lang w:eastAsia="es-CL"/>
               </w:rPr>
-              <w:t xml:space="preserve">Señala qué problema busca </w:t>
-            </w:r>
+              <w:t>itplusnet</w:t>
+            </w:r>
+            <w:proofErr w:type="spellEnd"/>
             <w:r>
               <w:rPr>
                 <w:rFonts w:ascii="Calibri" w:hAnsi="Calibri" w:cs="Arial"/>
@@ -1353,8 +1419,9 @@
                 <w:szCs w:val="20"/>
                 <w:lang w:eastAsia="es-CL"/>
               </w:rPr>
-              <w:t>solucionar tu</w:t>
-            </w:r>
+              <w:t xml:space="preserve"> relacionado con la falta de seguimiento eficiente en la gestión de soporte técnico. El CRM ofrecerá una solución integral que permita gestionar y centralizar los </w:t>
+            </w:r>
+            <w:proofErr w:type="gramStart"/>
             <w:r>
               <w:rPr>
                 <w:rFonts w:ascii="Calibri" w:hAnsi="Calibri" w:cs="Arial"/>
@@ -1365,143 +1432,10 @@
                 <w:szCs w:val="20"/>
                 <w:lang w:eastAsia="es-CL"/>
               </w:rPr>
-              <w:t xml:space="preserve"> proyecto y la relevancia que tiene para el campo laboral de tu carrera. También menciona el contexto en que esta problemática se sitúa (lugar, a quienes impactaría, etc.). Es importante que esta problemática sea relevante en el contexto de la profesión, siendo su resolución un aporte real o simulado a la organización u entorno en el que se sitúa. Algunas preguntas que pueden ayudarte a responder este apartado son: </w:t>
-            </w:r>
-          </w:p>
-          <w:p>
-            <w:pPr>
-              <w:pStyle w:val="Prrafodelista"/>
-              <w:numPr>
-                <w:ilvl w:val="0"/>
-                <w:numId w:val="3"/>
-              </w:numPr>
-              <w:ind w:left="720"/>
-              <w:jc w:val="both"/>
-              <w:rPr>
-                <w:rFonts w:ascii="Calibri" w:hAnsi="Calibri" w:cs="Arial"/>
-                <w:i/>
-                <w:color w:val="548DD4"/>
-                <w:sz w:val="20"/>
-                <w:szCs w:val="20"/>
-                <w:lang w:eastAsia="es-CL"/>
-              </w:rPr>
-            </w:pPr>
-            <w:r>
-              <w:rPr>
-                <w:rFonts w:ascii="Calibri" w:hAnsi="Calibri" w:cs="Arial"/>
-                <w:i/>
-                <w:color w:val="548DD4"/>
-                <w:sz w:val="20"/>
-                <w:szCs w:val="20"/>
-                <w:lang w:eastAsia="es-CL"/>
-              </w:rPr>
-              <w:t>¿Por qué escogiste este tema? ¿Por qué es relevante este tema para el campo laboral de tu carrera?</w:t>
-            </w:r>
-          </w:p>
-          <w:p>
-            <w:pPr>
-              <w:pStyle w:val="Prrafodelista"/>
-              <w:numPr>
-                <w:ilvl w:val="0"/>
-                <w:numId w:val="3"/>
-              </w:numPr>
-              <w:ind w:left="720"/>
-              <w:jc w:val="both"/>
-              <w:rPr>
-                <w:rFonts w:ascii="Calibri" w:hAnsi="Calibri" w:cs="Arial"/>
-                <w:b/>
-                <w:bCs/>
-                <w:i/>
-                <w:color w:val="548DD4"/>
-                <w:sz w:val="20"/>
-                <w:szCs w:val="20"/>
-                <w:lang w:eastAsia="es-CL"/>
-              </w:rPr>
-            </w:pPr>
-            <w:r>
-              <w:rPr>
-                <w:rFonts w:ascii="Calibri" w:hAnsi="Calibri" w:cs="Arial"/>
-                <w:i/>
-                <w:color w:val="548DD4"/>
-                <w:sz w:val="20"/>
-                <w:szCs w:val="20"/>
-                <w:lang w:eastAsia="es-CL"/>
-              </w:rPr>
-              <w:t xml:space="preserve">¿Dónde se ubica la situación que vas a abordar? (Ej.: País, región, comuna o institución) ¿Cuáles son las características principales de ese lugar? </w:t>
-            </w:r>
-          </w:p>
-          <w:p>
-            <w:pPr>
-              <w:pStyle w:val="Prrafodelista"/>
-              <w:numPr>
-                <w:ilvl w:val="0"/>
-                <w:numId w:val="3"/>
-              </w:numPr>
-              <w:ind w:left="720"/>
-              <w:jc w:val="both"/>
-              <w:rPr>
-                <w:rFonts w:ascii="Calibri" w:hAnsi="Calibri" w:cs="Arial"/>
-                <w:i/>
-                <w:color w:val="548DD4"/>
-                <w:sz w:val="20"/>
-                <w:szCs w:val="20"/>
-                <w:lang w:eastAsia="es-CL"/>
-              </w:rPr>
-            </w:pPr>
-            <w:r>
-              <w:rPr>
-                <w:rFonts w:ascii="Calibri" w:hAnsi="Calibri" w:cs="Arial"/>
-                <w:i/>
-                <w:color w:val="548DD4"/>
-                <w:sz w:val="20"/>
-                <w:szCs w:val="20"/>
-                <w:lang w:eastAsia="es-CL"/>
-              </w:rPr>
-              <w:t xml:space="preserve">¿A quiénes afecta </w:t>
-            </w:r>
-            <w:r>
-              <w:rPr>
-                <w:rFonts w:ascii="Calibri" w:hAnsi="Calibri" w:cs="Arial"/>
-                <w:i/>
-                <w:color w:val="548DD4"/>
-                <w:sz w:val="20"/>
-                <w:szCs w:val="20"/>
-                <w:lang w:eastAsia="es-CL"/>
-              </w:rPr>
-              <w:t xml:space="preserve">o impacta </w:t>
-            </w:r>
-            <w:r>
-              <w:rPr>
-                <w:rFonts w:ascii="Calibri" w:hAnsi="Calibri" w:cs="Arial"/>
-                <w:i/>
-                <w:color w:val="548DD4"/>
-                <w:sz w:val="20"/>
-                <w:szCs w:val="20"/>
-                <w:lang w:eastAsia="es-CL"/>
-              </w:rPr>
-              <w:t>la situación que vas a abordar? (Ej.: Grupo etario, usuarios de algún servicio, etc.)</w:t>
-            </w:r>
-            <w:r>
-              <w:rPr>
-                <w:rFonts w:ascii="Calibri" w:hAnsi="Calibri" w:cs="Arial"/>
-                <w:i/>
-                <w:color w:val="548DD4"/>
-                <w:sz w:val="20"/>
-                <w:szCs w:val="20"/>
-                <w:lang w:eastAsia="es-CL"/>
-              </w:rPr>
-              <w:t>.</w:t>
-            </w:r>
-          </w:p>
-          <w:p>
-            <w:pPr>
-              <w:pStyle w:val="Prrafodelista"/>
-              <w:numPr>
-                <w:ilvl w:val="0"/>
-                <w:numId w:val="3"/>
-              </w:numPr>
-              <w:ind w:left="720"/>
-              <w:jc w:val="both"/>
+              <w:t>tickets</w:t>
+            </w:r>
+            <w:proofErr w:type="gramEnd"/>
+            <w:r>
               <w:rPr>
                 <w:rFonts w:ascii="Calibri" w:hAnsi="Calibri" w:cs="Arial"/>
                 <w:i/>
@@ -1511,7 +1445,9 @@
                 <w:szCs w:val="20"/>
                 <w:lang w:eastAsia="es-CL"/>
               </w:rPr>
-            </w:pPr>
+              <w:t xml:space="preserve"> de soporte, asegurando que cada interacción quede registrada y se le dé el seguimiento adecuado. Además, con la integración de un modelo de machine </w:t>
+            </w:r>
+            <w:proofErr w:type="spellStart"/>
             <w:r>
               <w:rPr>
                 <w:rFonts w:ascii="Calibri" w:hAnsi="Calibri" w:cs="Arial"/>
@@ -1522,8 +1458,9 @@
                 <w:szCs w:val="20"/>
                 <w:lang w:eastAsia="es-CL"/>
               </w:rPr>
-              <w:t xml:space="preserve">¿Cuál sería el aporte de valor </w:t>
-            </w:r>
+              <w:t>learning</w:t>
+            </w:r>
+            <w:proofErr w:type="spellEnd"/>
             <w:r>
               <w:rPr>
                 <w:rFonts w:ascii="Calibri" w:hAnsi="Calibri" w:cs="Arial"/>
@@ -1534,8 +1471,9 @@
                 <w:szCs w:val="20"/>
                 <w:lang w:eastAsia="es-CL"/>
               </w:rPr>
-              <w:t xml:space="preserve">(real o simulado) </w:t>
-            </w:r>
+              <w:t xml:space="preserve">, los </w:t>
+            </w:r>
+            <w:proofErr w:type="gramStart"/>
             <w:r>
               <w:rPr>
                 <w:rFonts w:ascii="Calibri" w:hAnsi="Calibri" w:cs="Arial"/>
@@ -1546,7 +1484,98 @@
                 <w:szCs w:val="20"/>
                 <w:lang w:eastAsia="es-CL"/>
               </w:rPr>
-              <w:t>de tu Proyecto APT para el contexto laboral y/o social en que se situaría?</w:t>
+              <w:t>tickets</w:t>
+            </w:r>
+            <w:proofErr w:type="gramEnd"/>
+            <w:r>
+              <w:rPr>
+                <w:rFonts w:ascii="Calibri" w:hAnsi="Calibri" w:cs="Arial"/>
+                <w:i/>
+                <w:iCs/>
+                <w:color w:val="548DD4"/>
+                <w:sz w:val="20"/>
+                <w:szCs w:val="20"/>
+                <w:lang w:eastAsia="es-CL"/>
+              </w:rPr>
+              <w:t xml:space="preserve"> se clasificarán automáticamente en niveles de prioridad (alto, medio, bajo), optimizando el uso de recursos y tiempos de respuesta.</w:t>
+            </w:r>
+          </w:p>
+          <w:p>
+            <w:pPr>
+              <w:jc w:val="both"/>
+              <w:rPr>
+                <w:rFonts w:ascii="Calibri" w:hAnsi="Calibri" w:cs="Arial"/>
+                <w:i/>
+                <w:iCs/>
+                <w:color w:val="548DD4"/>
+                <w:sz w:val="20"/>
+                <w:szCs w:val="20"/>
+                <w:lang w:eastAsia="es-CL"/>
+              </w:rPr>
+            </w:pPr>
+            <w:r>
+              <w:rPr>
+                <w:rFonts w:ascii="Calibri" w:hAnsi="Calibri" w:cs="Arial"/>
+                <w:i/>
+                <w:iCs/>
+                <w:color w:val="548DD4"/>
+                <w:sz w:val="20"/>
+                <w:szCs w:val="20"/>
+                <w:lang w:eastAsia="es-CL"/>
+              </w:rPr>
+              <w:t xml:space="preserve">La relevancia del proyecto es alta, </w:t>
+            </w:r>
+            <w:proofErr w:type="gramStart"/>
+            <w:r>
+              <w:rPr>
+                <w:rFonts w:ascii="Calibri" w:hAnsi="Calibri" w:cs="Arial"/>
+                <w:i/>
+                <w:iCs/>
+                <w:color w:val="548DD4"/>
+                <w:sz w:val="20"/>
+                <w:szCs w:val="20"/>
+                <w:lang w:eastAsia="es-CL"/>
+              </w:rPr>
+              <w:t>ya que</w:t>
+            </w:r>
+            <w:proofErr w:type="gramEnd"/>
+            <w:r>
+              <w:rPr>
+                <w:rFonts w:ascii="Calibri" w:hAnsi="Calibri" w:cs="Arial"/>
+                <w:i/>
+                <w:iCs/>
+                <w:color w:val="548DD4"/>
+                <w:sz w:val="20"/>
+                <w:szCs w:val="20"/>
+                <w:lang w:eastAsia="es-CL"/>
+              </w:rPr>
+              <w:t xml:space="preserve"> en el contexto laboral de la Ingeniería en Informática, la capacidad de desarrollar sistemas que mejoren la eficiencia operativa de una organización es fundamental. </w:t>
+            </w:r>
+            <w:proofErr w:type="spellStart"/>
+            <w:r>
+              <w:rPr>
+                <w:rFonts w:ascii="Calibri" w:hAnsi="Calibri" w:cs="Arial"/>
+                <w:i/>
+                <w:iCs/>
+                <w:color w:val="548DD4"/>
+                <w:sz w:val="20"/>
+                <w:szCs w:val="20"/>
+                <w:lang w:eastAsia="es-CL"/>
+              </w:rPr>
+              <w:t>itplusnet</w:t>
+            </w:r>
+            <w:proofErr w:type="spellEnd"/>
+            <w:r>
+              <w:rPr>
+                <w:rFonts w:ascii="Calibri" w:hAnsi="Calibri" w:cs="Arial"/>
+                <w:i/>
+                <w:iCs/>
+                <w:color w:val="548DD4"/>
+                <w:sz w:val="20"/>
+                <w:szCs w:val="20"/>
+                <w:lang w:eastAsia="es-CL"/>
+              </w:rPr>
+              <w:t>, ubicada en Santiago, Chile, enfrenta la necesidad de mejorar la gestión de soporte a sus clientes, lo que afecta directamente a la satisfacción de estos. Este CRM no solo incrementará la eficiencia interna, sino que también proporcionará una mayor seguridad y control de la información, asegurando la escalabilidad para futuras integraciones.</w:t>
             </w:r>
           </w:p>
         </w:tc>
@@ -1610,85 +1639,66 @@
                 <w:szCs w:val="20"/>
                 <w:lang w:eastAsia="es-CL"/>
               </w:rPr>
-              <w:t>Señala qu</w:t>
-            </w:r>
-            <w:r>
-              <w:rPr>
-                <w:rFonts w:ascii="Calibri" w:hAnsi="Calibri" w:cs="Arial"/>
-                <w:i/>
-                <w:color w:val="548DD4"/>
-                <w:sz w:val="20"/>
-                <w:szCs w:val="20"/>
-                <w:lang w:eastAsia="es-CL"/>
-              </w:rPr>
-              <w:t>é</w:t>
-            </w:r>
-            <w:r>
-              <w:rPr>
-                <w:rFonts w:ascii="Calibri" w:hAnsi="Calibri" w:cs="Arial"/>
-                <w:i/>
-                <w:color w:val="548DD4"/>
-                <w:sz w:val="20"/>
-                <w:szCs w:val="20"/>
-                <w:lang w:eastAsia="es-CL"/>
-              </w:rPr>
-              <w:t xml:space="preserve"> se espera lograr con el proyecto </w:t>
-            </w:r>
-            <w:r>
-              <w:rPr>
-                <w:rFonts w:ascii="Calibri" w:hAnsi="Calibri" w:cs="Arial"/>
-                <w:i/>
-                <w:color w:val="548DD4"/>
-                <w:sz w:val="20"/>
-                <w:szCs w:val="20"/>
-                <w:lang w:eastAsia="es-CL"/>
-              </w:rPr>
-              <w:t xml:space="preserve">(objetivo) </w:t>
-            </w:r>
-            <w:r>
-              <w:rPr>
-                <w:rFonts w:ascii="Calibri" w:hAnsi="Calibri" w:cs="Arial"/>
-                <w:i/>
-                <w:color w:val="548DD4"/>
-                <w:sz w:val="20"/>
-                <w:szCs w:val="20"/>
-                <w:lang w:eastAsia="es-CL"/>
-              </w:rPr>
-              <w:t xml:space="preserve">y describe </w:t>
-            </w:r>
-            <w:r>
-              <w:rPr>
-                <w:rFonts w:ascii="Calibri" w:hAnsi="Calibri" w:cs="Arial"/>
-                <w:bCs/>
-                <w:i/>
-                <w:color w:val="548DD4"/>
-                <w:sz w:val="20"/>
-                <w:szCs w:val="20"/>
-                <w:lang w:eastAsia="es-CL"/>
-              </w:rPr>
-              <w:t>brevemente</w:t>
-            </w:r>
-            <w:r>
-              <w:rPr>
-                <w:rFonts w:ascii="Calibri" w:hAnsi="Calibri" w:cs="Arial"/>
-                <w:i/>
-                <w:color w:val="548DD4"/>
-                <w:sz w:val="20"/>
-                <w:szCs w:val="20"/>
-                <w:lang w:eastAsia="es-CL"/>
-              </w:rPr>
-              <w:t xml:space="preserve"> en qué consistiría, cómo planeas abordar la problemática presentada en el apartado</w:t>
-            </w:r>
-            <w:r>
-              <w:rPr>
-                <w:rFonts w:ascii="Calibri" w:hAnsi="Calibri" w:cs="Arial"/>
-                <w:i/>
-                <w:color w:val="548DD4"/>
-                <w:sz w:val="20"/>
-                <w:szCs w:val="20"/>
-                <w:lang w:eastAsia="es-CL"/>
-              </w:rPr>
-              <w:t xml:space="preserve"> anterior. </w:t>
+              <w:t xml:space="preserve">El proyecto consiste en desarrollar una plataforma CRM personalizada que centralice la gestión de soporte técnico. A través de un sistema de autenticación basado en roles, la plataforma garantizará que solo el personal autorizado acceda a información sensible. Además, el modelo de machine </w:t>
+            </w:r>
+            <w:proofErr w:type="spellStart"/>
+            <w:r>
+              <w:rPr>
+                <w:rFonts w:ascii="Calibri" w:hAnsi="Calibri" w:cs="Arial"/>
+                <w:i/>
+                <w:color w:val="548DD4"/>
+                <w:sz w:val="20"/>
+                <w:szCs w:val="20"/>
+                <w:lang w:eastAsia="es-CL"/>
+              </w:rPr>
+              <w:t>learning</w:t>
+            </w:r>
+            <w:proofErr w:type="spellEnd"/>
+            <w:r>
+              <w:rPr>
+                <w:rFonts w:ascii="Calibri" w:hAnsi="Calibri" w:cs="Arial"/>
+                <w:i/>
+                <w:color w:val="548DD4"/>
+                <w:sz w:val="20"/>
+                <w:szCs w:val="20"/>
+                <w:lang w:eastAsia="es-CL"/>
+              </w:rPr>
+              <w:t xml:space="preserve"> clasificará automáticamente los </w:t>
+            </w:r>
+            <w:proofErr w:type="gramStart"/>
+            <w:r>
+              <w:rPr>
+                <w:rFonts w:ascii="Calibri" w:hAnsi="Calibri" w:cs="Arial"/>
+                <w:i/>
+                <w:color w:val="548DD4"/>
+                <w:sz w:val="20"/>
+                <w:szCs w:val="20"/>
+                <w:lang w:eastAsia="es-CL"/>
+              </w:rPr>
+              <w:t>tickets</w:t>
+            </w:r>
+            <w:proofErr w:type="gramEnd"/>
+            <w:r>
+              <w:rPr>
+                <w:rFonts w:ascii="Calibri" w:hAnsi="Calibri" w:cs="Arial"/>
+                <w:i/>
+                <w:color w:val="548DD4"/>
+                <w:sz w:val="20"/>
+                <w:szCs w:val="20"/>
+                <w:lang w:eastAsia="es-CL"/>
+              </w:rPr>
+              <w:t xml:space="preserve"> de soporte según su nivel de prioridad, lo que permitirá gestionar los recursos de manera más eficiente. Se espera que con esta solución se reduzcan los tiempos de respuesta y se mejore la satisfacción del cliente.</w:t>
+            </w:r>
+            <w:r>
+              <w:rPr>
+                <w:rFonts w:ascii="Calibri" w:hAnsi="Calibri" w:cs="Arial"/>
+                <w:i/>
+                <w:color w:val="548DD4"/>
+                <w:sz w:val="20"/>
+                <w:szCs w:val="20"/>
+                <w:lang w:eastAsia="es-CL"/>
+              </w:rPr>
+              <w:t xml:space="preserve"> </w:t>
             </w:r>
           </w:p>
         </w:tc>
@@ -1739,96 +1749,6 @@
                 <w:color w:val="548DD4"/>
                 <w:sz w:val="20"/>
                 <w:szCs w:val="20"/>
-                <w:lang w:eastAsia="es-CL"/>
-              </w:rPr>
-            </w:pPr>
-            <w:r>
-              <w:rPr>
-                <w:rFonts w:ascii="Calibri" w:hAnsi="Calibri" w:cs="Arial"/>
-                <w:i/>
-                <w:color w:val="548DD4"/>
-                <w:sz w:val="20"/>
-                <w:szCs w:val="20"/>
-                <w:lang w:eastAsia="es-CL"/>
-              </w:rPr>
-              <w:t>Justifica</w:t>
-            </w:r>
-            <w:r>
-              <w:rPr>
-                <w:rFonts w:ascii="Calibri" w:hAnsi="Calibri" w:cs="Arial"/>
-                <w:i/>
-                <w:color w:val="548DD4"/>
-                <w:sz w:val="20"/>
-                <w:szCs w:val="20"/>
-                <w:lang w:eastAsia="es-CL"/>
-              </w:rPr>
-              <w:t xml:space="preserve"> </w:t>
-            </w:r>
-            <w:r>
-              <w:rPr>
-                <w:rFonts w:ascii="Calibri" w:hAnsi="Calibri" w:cs="Arial"/>
-                <w:i/>
-                <w:color w:val="548DD4"/>
-                <w:sz w:val="20"/>
-                <w:szCs w:val="20"/>
-                <w:lang w:eastAsia="es-CL"/>
-              </w:rPr>
-              <w:t>c</w:t>
-            </w:r>
-            <w:r>
-              <w:rPr>
-                <w:rFonts w:ascii="Calibri" w:hAnsi="Calibri" w:cs="Arial"/>
-                <w:i/>
-                <w:color w:val="548DD4"/>
-                <w:sz w:val="20"/>
-                <w:szCs w:val="20"/>
-                <w:lang w:eastAsia="es-CL"/>
-              </w:rPr>
-              <w:t>ó</w:t>
-            </w:r>
-            <w:r>
-              <w:rPr>
-                <w:rFonts w:ascii="Calibri" w:hAnsi="Calibri" w:cs="Arial"/>
-                <w:i/>
-                <w:color w:val="548DD4"/>
-                <w:sz w:val="20"/>
-                <w:szCs w:val="20"/>
-                <w:lang w:eastAsia="es-CL"/>
-              </w:rPr>
-              <w:t>mo se relaciona tu Proyecto APT con el perfil de egreso de tu carrera y, en particular, con las competencias del perfil de egreso que seleccionaste</w:t>
-            </w:r>
-            <w:r>
-              <w:rPr>
-                <w:rFonts w:ascii="Calibri" w:hAnsi="Calibri" w:cs="Arial"/>
-                <w:i/>
-                <w:color w:val="548DD4"/>
-                <w:sz w:val="20"/>
-                <w:szCs w:val="20"/>
-                <w:lang w:eastAsia="es-CL"/>
-              </w:rPr>
-              <w:t xml:space="preserve"> anteriormente</w:t>
-            </w:r>
-            <w:r>
-              <w:rPr>
-                <w:rFonts w:ascii="Calibri" w:hAnsi="Calibri" w:cs="Arial"/>
-                <w:i/>
-                <w:color w:val="548DD4"/>
-                <w:sz w:val="20"/>
-                <w:szCs w:val="20"/>
-                <w:lang w:eastAsia="es-CL"/>
-              </w:rPr>
-              <w:t xml:space="preserve">. </w:t>
-            </w:r>
-          </w:p>
-          <w:p>
-            <w:pPr>
-              <w:jc w:val="both"/>
-              <w:rPr>
-                <w:rFonts w:ascii="Calibri" w:hAnsi="Calibri" w:cs="Arial"/>
-                <w:i/>
-                <w:color w:val="548DD4"/>
-                <w:sz w:val="20"/>
-                <w:szCs w:val="20"/>
                 <w:highlight w:val="yellow"/>
                 <w:lang w:eastAsia="es-CL"/>
               </w:rPr>
@@ -1842,7 +1762,31 @@
                 <w:szCs w:val="20"/>
                 <w:lang w:eastAsia="es-CL"/>
               </w:rPr>
-              <w:t xml:space="preserve">¿De qué manera se relaciona el Proyecto APT con el perfil de egreso de tu carrera? ¿De qué manera son necesarias las competencias que seleccionaste para resolver la problemática a trabajar? </w:t>
+              <w:t xml:space="preserve">Este proyecto está directamente relacionado con las competencias del perfil de egreso de la carrera de Ingeniería en Informática, ya que aborda el diseño y desarrollo de una solución sistémica que mejora los procesos de negocio de </w:t>
+            </w:r>
+            <w:proofErr w:type="spellStart"/>
+            <w:r>
+              <w:rPr>
+                <w:rFonts w:ascii="Calibri" w:hAnsi="Calibri" w:cs="Arial"/>
+                <w:i/>
+                <w:color w:val="548DD4"/>
+                <w:sz w:val="20"/>
+                <w:szCs w:val="20"/>
+                <w:lang w:eastAsia="es-CL"/>
+              </w:rPr>
+              <w:t>itplusnet</w:t>
+            </w:r>
+            <w:proofErr w:type="spellEnd"/>
+            <w:r>
+              <w:rPr>
+                <w:rFonts w:ascii="Calibri" w:hAnsi="Calibri" w:cs="Arial"/>
+                <w:i/>
+                <w:color w:val="548DD4"/>
+                <w:sz w:val="20"/>
+                <w:szCs w:val="20"/>
+                <w:lang w:eastAsia="es-CL"/>
+              </w:rPr>
+              <w:t>. Las competencias seleccionadas son esenciales para desarrollar una solución integral que gestione la información de soporte de forma segura, escalable y eficiente. La construcción de modelos de datos y la aplicación de metodologías para sistematizar el desarrollo son claves para garantizar la viabilidad y éxito del proyecto.</w:t>
             </w:r>
           </w:p>
         </w:tc>
@@ -1886,52 +1830,6 @@
                 <w:color w:val="548DD4"/>
                 <w:sz w:val="20"/>
                 <w:szCs w:val="20"/>
-                <w:lang w:eastAsia="es-CL"/>
-              </w:rPr>
-            </w:pPr>
-            <w:r>
-              <w:rPr>
-                <w:rFonts w:ascii="Calibri" w:hAnsi="Calibri" w:cs="Arial"/>
-                <w:i/>
-                <w:color w:val="548DD4"/>
-                <w:sz w:val="20"/>
-                <w:szCs w:val="20"/>
-                <w:lang w:eastAsia="es-CL"/>
-              </w:rPr>
-              <w:t>Señala c</w:t>
-            </w:r>
-            <w:r>
-              <w:rPr>
-                <w:rFonts w:ascii="Calibri" w:hAnsi="Calibri" w:cs="Arial"/>
-                <w:i/>
-                <w:color w:val="548DD4"/>
-                <w:sz w:val="20"/>
-                <w:szCs w:val="20"/>
-                <w:lang w:eastAsia="es-CL"/>
-              </w:rPr>
-              <w:t>ó</w:t>
-            </w:r>
-            <w:r>
-              <w:rPr>
-                <w:rFonts w:ascii="Calibri" w:hAnsi="Calibri" w:cs="Arial"/>
-                <w:i/>
-                <w:color w:val="548DD4"/>
-                <w:sz w:val="20"/>
-                <w:szCs w:val="20"/>
-                <w:lang w:eastAsia="es-CL"/>
-              </w:rPr>
-              <w:t>mo se relaciona el Proyecto APT que propones con tus intereses profesionales.</w:t>
-            </w:r>
-          </w:p>
-          <w:p>
-            <w:pPr>
-              <w:jc w:val="both"/>
-              <w:rPr>
-                <w:rFonts w:ascii="Calibri" w:hAnsi="Calibri" w:cs="Arial"/>
-                <w:i/>
-                <w:color w:val="548DD4"/>
-                <w:sz w:val="20"/>
-                <w:szCs w:val="20"/>
                 <w:highlight w:val="yellow"/>
                 <w:lang w:eastAsia="es-CL"/>
               </w:rPr>
@@ -1945,29 +1843,42 @@
                 <w:szCs w:val="20"/>
                 <w:lang w:eastAsia="es-CL"/>
               </w:rPr>
-              <w:t>¿Cuáles son tus intereses profesionales?  ¿Qué aspectos de tus intereses profesionales se ven reflejados en tu Proyecto APT? Realizar este Proyecto APT</w:t>
-            </w:r>
-            <w:r>
-              <w:rPr>
-                <w:rFonts w:ascii="Calibri" w:hAnsi="Calibri" w:cs="Arial"/>
-                <w:i/>
-                <w:color w:val="548DD4"/>
-                <w:sz w:val="20"/>
-                <w:szCs w:val="20"/>
-                <w:lang w:eastAsia="es-CL"/>
-              </w:rPr>
-              <w:t>,</w:t>
-            </w:r>
-            <w:r>
-              <w:rPr>
-                <w:rFonts w:ascii="Calibri" w:hAnsi="Calibri" w:cs="Arial"/>
-                <w:i/>
-                <w:color w:val="548DD4"/>
-                <w:sz w:val="20"/>
-                <w:szCs w:val="20"/>
-                <w:lang w:eastAsia="es-CL"/>
-              </w:rPr>
-              <w:t xml:space="preserve"> ¿de qué manera va a contribuir a tu desarrollo profesional? </w:t>
+              <w:t xml:space="preserve">Mis intereses profesionales se centran en el desarrollo de software que optimice los procesos empresariales y mejore la experiencia del cliente. Este proyecto APT está alineado con estos intereses, ya que me permitirá aplicar mis habilidades en desarrollo de software, machine </w:t>
+            </w:r>
+            <w:proofErr w:type="spellStart"/>
+            <w:r>
+              <w:rPr>
+                <w:rFonts w:ascii="Calibri" w:hAnsi="Calibri" w:cs="Arial"/>
+                <w:i/>
+                <w:color w:val="548DD4"/>
+                <w:sz w:val="20"/>
+                <w:szCs w:val="20"/>
+                <w:lang w:eastAsia="es-CL"/>
+              </w:rPr>
+              <w:t>learning</w:t>
+            </w:r>
+            <w:proofErr w:type="spellEnd"/>
+            <w:r>
+              <w:rPr>
+                <w:rFonts w:ascii="Calibri" w:hAnsi="Calibri" w:cs="Arial"/>
+                <w:i/>
+                <w:color w:val="548DD4"/>
+                <w:sz w:val="20"/>
+                <w:szCs w:val="20"/>
+                <w:lang w:eastAsia="es-CL"/>
+              </w:rPr>
+              <w:t>, y gestión de proyectos para crear una solución tecnológica que tiene un impacto real en una organización. Además, contribuirá a mi desarrollo profesional al expandir mis conocimientos en automatización y optimización de recursos a través de la implementación de tecnologías avanzadas.</w:t>
+            </w:r>
+            <w:r>
+              <w:rPr>
+                <w:rFonts w:ascii="Calibri" w:hAnsi="Calibri" w:cs="Arial"/>
+                <w:i/>
+                <w:color w:val="548DD4"/>
+                <w:sz w:val="20"/>
+                <w:szCs w:val="20"/>
+                <w:lang w:eastAsia="es-CL"/>
+              </w:rPr>
+              <w:t xml:space="preserve"> </w:t>
             </w:r>
           </w:p>
         </w:tc>
@@ -2004,443 +1915,74 @@
           </w:tcPr>
           <w:p>
             <w:pPr>
-              <w:jc w:val="both"/>
-              <w:rPr>
-                <w:rFonts w:ascii="Calibri" w:hAnsi="Calibri" w:cs="Arial"/>
-                <w:i/>
-                <w:color w:val="548DD4"/>
-                <w:sz w:val="20"/>
-                <w:szCs w:val="20"/>
-                <w:lang w:eastAsia="es-CL"/>
-              </w:rPr>
-            </w:pPr>
-            <w:r>
-              <w:rPr>
-                <w:rFonts w:ascii="Calibri" w:hAnsi="Calibri" w:cs="Arial"/>
-                <w:i/>
-                <w:color w:val="548DD4"/>
-                <w:sz w:val="20"/>
-                <w:szCs w:val="20"/>
-                <w:lang w:eastAsia="es-CL"/>
-              </w:rPr>
-              <w:t>Justifica</w:t>
-            </w:r>
-            <w:r>
-              <w:rPr>
-                <w:rFonts w:ascii="Calibri" w:hAnsi="Calibri" w:cs="Arial"/>
-                <w:i/>
-                <w:color w:val="548DD4"/>
-                <w:sz w:val="20"/>
-                <w:szCs w:val="20"/>
-                <w:lang w:eastAsia="es-CL"/>
-              </w:rPr>
-              <w:t xml:space="preserve"> </w:t>
-            </w:r>
-            <w:r>
-              <w:rPr>
-                <w:rFonts w:ascii="Calibri" w:hAnsi="Calibri" w:cs="Arial"/>
-                <w:i/>
-                <w:color w:val="548DD4"/>
-                <w:sz w:val="20"/>
-                <w:szCs w:val="20"/>
-                <w:lang w:eastAsia="es-CL"/>
-              </w:rPr>
-              <w:t xml:space="preserve">brevemente </w:t>
-            </w:r>
-            <w:r>
-              <w:rPr>
-                <w:rFonts w:ascii="Calibri" w:hAnsi="Calibri" w:cs="Arial"/>
-                <w:i/>
-                <w:color w:val="548DD4"/>
-                <w:sz w:val="20"/>
-                <w:szCs w:val="20"/>
-                <w:lang w:eastAsia="es-CL"/>
-              </w:rPr>
-              <w:t>por qué es posible desarrollar tu proyecto APT</w:t>
-            </w:r>
-            <w:r>
-              <w:rPr>
-                <w:rFonts w:ascii="Calibri" w:hAnsi="Calibri" w:cs="Arial"/>
-                <w:i/>
-                <w:color w:val="548DD4"/>
-                <w:sz w:val="20"/>
-                <w:szCs w:val="20"/>
-                <w:lang w:eastAsia="es-CL"/>
-              </w:rPr>
-              <w:t>. Considera</w:t>
-            </w:r>
-            <w:r>
-              <w:rPr>
-                <w:rFonts w:ascii="Calibri" w:hAnsi="Calibri" w:cs="Arial"/>
-                <w:i/>
-                <w:color w:val="548DD4"/>
-                <w:sz w:val="20"/>
-                <w:szCs w:val="20"/>
-                <w:lang w:eastAsia="es-CL"/>
-              </w:rPr>
-              <w:t xml:space="preserve"> el tiempo </w:t>
-            </w:r>
-            <w:r>
-              <w:rPr>
-                <w:rFonts w:ascii="Calibri" w:hAnsi="Calibri" w:cs="Arial"/>
-                <w:i/>
-                <w:color w:val="548DD4"/>
-                <w:sz w:val="20"/>
-                <w:szCs w:val="20"/>
-                <w:lang w:eastAsia="es-CL"/>
-              </w:rPr>
-              <w:t xml:space="preserve">y materiales </w:t>
-            </w:r>
-            <w:r>
-              <w:rPr>
-                <w:rFonts w:ascii="Calibri" w:hAnsi="Calibri" w:cs="Arial"/>
-                <w:i/>
-                <w:color w:val="548DD4"/>
-                <w:sz w:val="20"/>
-                <w:szCs w:val="20"/>
-                <w:lang w:eastAsia="es-CL"/>
-              </w:rPr>
-              <w:t>que necesitas para desarrollarlo</w:t>
-            </w:r>
-            <w:r>
-              <w:rPr>
-                <w:rFonts w:ascii="Calibri" w:hAnsi="Calibri" w:cs="Arial"/>
-                <w:i/>
-                <w:color w:val="548DD4"/>
-                <w:sz w:val="20"/>
-                <w:szCs w:val="20"/>
-                <w:lang w:eastAsia="es-CL"/>
-              </w:rPr>
-              <w:t xml:space="preserve">, así como </w:t>
-            </w:r>
-            <w:r>
-              <w:rPr>
-                <w:rFonts w:ascii="Calibri" w:hAnsi="Calibri" w:cs="Arial"/>
-                <w:i/>
-                <w:color w:val="548DD4"/>
-                <w:sz w:val="20"/>
-                <w:szCs w:val="20"/>
-                <w:lang w:eastAsia="es-CL"/>
-              </w:rPr>
-              <w:t xml:space="preserve">los posibles factores externos que podrían dificultar </w:t>
-            </w:r>
-            <w:r>
-              <w:rPr>
-                <w:rFonts w:ascii="Calibri" w:hAnsi="Calibri" w:cs="Arial"/>
-                <w:i/>
-                <w:color w:val="548DD4"/>
-                <w:sz w:val="20"/>
-                <w:szCs w:val="20"/>
-                <w:lang w:eastAsia="es-CL"/>
-              </w:rPr>
-              <w:t xml:space="preserve">y facilitar </w:t>
-            </w:r>
-            <w:r>
-              <w:rPr>
-                <w:rFonts w:ascii="Calibri" w:hAnsi="Calibri" w:cs="Arial"/>
-                <w:i/>
-                <w:color w:val="548DD4"/>
-                <w:sz w:val="20"/>
-                <w:szCs w:val="20"/>
-                <w:lang w:eastAsia="es-CL"/>
-              </w:rPr>
-              <w:t xml:space="preserve">su desarrollo.  </w:t>
-            </w:r>
-          </w:p>
-          <w:p>
-            <w:pPr>
-              <w:rPr>
-                <w:rFonts w:ascii="Calibri" w:hAnsi="Calibri" w:cs="Arial"/>
-                <w:i/>
-                <w:color w:val="548DD4"/>
-                <w:sz w:val="20"/>
-                <w:szCs w:val="20"/>
-                <w:lang w:eastAsia="es-CL"/>
-              </w:rPr>
-            </w:pPr>
-            <w:r>
-              <w:rPr>
-                <w:rFonts w:ascii="Calibri" w:hAnsi="Calibri" w:cs="Arial"/>
-                <w:i/>
-                <w:color w:val="548DD4"/>
-                <w:sz w:val="20"/>
-                <w:szCs w:val="20"/>
-                <w:lang w:eastAsia="es-CL"/>
-              </w:rPr>
-              <w:t>¿</w:t>
-            </w:r>
-            <w:r>
-              <w:rPr>
-                <w:rFonts w:ascii="Calibri" w:hAnsi="Calibri" w:cs="Arial"/>
-                <w:i/>
-                <w:color w:val="548DD4"/>
-                <w:sz w:val="20"/>
-                <w:szCs w:val="20"/>
-                <w:lang w:eastAsia="es-CL"/>
-              </w:rPr>
-              <w:t>P</w:t>
-            </w:r>
-            <w:r>
-              <w:rPr>
-                <w:rFonts w:ascii="Calibri" w:hAnsi="Calibri" w:cs="Arial"/>
-                <w:i/>
-                <w:color w:val="548DD4"/>
-                <w:sz w:val="20"/>
-                <w:szCs w:val="20"/>
-                <w:lang w:eastAsia="es-CL"/>
-              </w:rPr>
-              <w:t>or</w:t>
-            </w:r>
-            <w:r>
-              <w:rPr>
-                <w:rFonts w:ascii="Calibri" w:hAnsi="Calibri" w:cs="Arial"/>
-                <w:i/>
-                <w:color w:val="548DD4"/>
-                <w:sz w:val="20"/>
-                <w:szCs w:val="20"/>
-                <w:lang w:eastAsia="es-CL"/>
-              </w:rPr>
-              <w:t xml:space="preserve"> </w:t>
-            </w:r>
-            <w:r>
-              <w:rPr>
-                <w:rFonts w:ascii="Calibri" w:hAnsi="Calibri" w:cs="Arial"/>
-                <w:i/>
-                <w:color w:val="548DD4"/>
-                <w:sz w:val="20"/>
-                <w:szCs w:val="20"/>
-                <w:lang w:eastAsia="es-CL"/>
-              </w:rPr>
-              <w:t>qu</w:t>
-            </w:r>
-            <w:r>
-              <w:rPr>
-                <w:rFonts w:ascii="Calibri" w:hAnsi="Calibri" w:cs="Arial"/>
-                <w:i/>
-                <w:color w:val="548DD4"/>
-                <w:sz w:val="20"/>
-                <w:szCs w:val="20"/>
-                <w:lang w:eastAsia="es-CL"/>
-              </w:rPr>
-              <w:t>é</w:t>
-            </w:r>
-            <w:r>
-              <w:rPr>
-                <w:rFonts w:ascii="Calibri" w:hAnsi="Calibri" w:cs="Arial"/>
-                <w:i/>
-                <w:color w:val="548DD4"/>
-                <w:sz w:val="20"/>
-                <w:szCs w:val="20"/>
-                <w:lang w:eastAsia="es-CL"/>
-              </w:rPr>
-              <w:t xml:space="preserve"> </w:t>
-            </w:r>
-            <w:r>
-              <w:rPr>
-                <w:rFonts w:ascii="Calibri" w:hAnsi="Calibri" w:cs="Arial"/>
-                <w:i/>
-                <w:color w:val="548DD4"/>
-                <w:sz w:val="20"/>
-                <w:szCs w:val="20"/>
-                <w:lang w:eastAsia="es-CL"/>
-              </w:rPr>
-              <w:t xml:space="preserve">crees </w:t>
-            </w:r>
-            <w:r>
-              <w:rPr>
-                <w:rFonts w:ascii="Calibri" w:hAnsi="Calibri" w:cs="Arial"/>
-                <w:i/>
-                <w:color w:val="548DD4"/>
-                <w:sz w:val="20"/>
-                <w:szCs w:val="20"/>
-                <w:lang w:eastAsia="es-CL"/>
-              </w:rPr>
-              <w:t xml:space="preserve">es </w:t>
-            </w:r>
-            <w:r>
-              <w:rPr>
-                <w:rFonts w:ascii="Calibri" w:hAnsi="Calibri" w:cs="Arial"/>
-                <w:i/>
-                <w:color w:val="548DD4"/>
-                <w:sz w:val="20"/>
-                <w:szCs w:val="20"/>
-                <w:lang w:eastAsia="es-CL"/>
-              </w:rPr>
-              <w:t xml:space="preserve">posible desarrollar tu </w:t>
-            </w:r>
-            <w:r>
-              <w:rPr>
-                <w:rFonts w:ascii="Calibri" w:hAnsi="Calibri" w:cs="Arial"/>
-                <w:i/>
-                <w:color w:val="548DD4"/>
-                <w:sz w:val="20"/>
-                <w:szCs w:val="20"/>
-                <w:lang w:eastAsia="es-CL"/>
-              </w:rPr>
-              <w:t xml:space="preserve">Proyecto </w:t>
-            </w:r>
-            <w:r>
-              <w:rPr>
-                <w:rFonts w:ascii="Calibri" w:hAnsi="Calibri" w:cs="Arial"/>
-                <w:i/>
-                <w:color w:val="548DD4"/>
-                <w:sz w:val="20"/>
-                <w:szCs w:val="20"/>
-                <w:lang w:eastAsia="es-CL"/>
-              </w:rPr>
-              <w:t>APT</w:t>
-            </w:r>
-            <w:r>
-              <w:rPr>
-                <w:rFonts w:ascii="Calibri" w:hAnsi="Calibri" w:cs="Arial"/>
-                <w:i/>
-                <w:color w:val="548DD4"/>
-                <w:sz w:val="20"/>
-                <w:szCs w:val="20"/>
-                <w:lang w:eastAsia="es-CL"/>
-              </w:rPr>
-              <w:t>?</w:t>
-            </w:r>
-            <w:r>
-              <w:rPr>
-                <w:rFonts w:ascii="Calibri" w:hAnsi="Calibri" w:cs="Arial"/>
-                <w:i/>
-                <w:color w:val="548DD4"/>
-                <w:sz w:val="20"/>
-                <w:szCs w:val="20"/>
-                <w:lang w:eastAsia="es-CL"/>
-              </w:rPr>
-              <w:t xml:space="preserve"> Para responder esta pregunta debes tener en consideración:</w:t>
-            </w:r>
-          </w:p>
-          <w:p>
-            <w:pPr>
-              <w:pStyle w:val="Prrafodelista"/>
-              <w:numPr>
-                <w:ilvl w:val="0"/>
-                <w:numId w:val="2"/>
-              </w:numPr>
-              <w:rPr>
-                <w:rFonts w:ascii="Calibri" w:hAnsi="Calibri" w:cs="Arial"/>
-                <w:i/>
-                <w:color w:val="548DD4"/>
-                <w:sz w:val="20"/>
-                <w:szCs w:val="20"/>
-                <w:lang w:eastAsia="es-CL"/>
-              </w:rPr>
-            </w:pPr>
-            <w:r>
-              <w:rPr>
-                <w:rFonts w:ascii="Calibri" w:hAnsi="Calibri" w:cs="Arial"/>
-                <w:i/>
-                <w:color w:val="548DD4"/>
-                <w:sz w:val="20"/>
-                <w:szCs w:val="20"/>
-                <w:lang w:eastAsia="es-CL"/>
-              </w:rPr>
-              <w:t>Duración del semestre</w:t>
-            </w:r>
-          </w:p>
-          <w:p>
-            <w:pPr>
-              <w:pStyle w:val="Prrafodelista"/>
-              <w:numPr>
-                <w:ilvl w:val="0"/>
-                <w:numId w:val="2"/>
-              </w:numPr>
-              <w:rPr>
-                <w:rFonts w:ascii="Calibri" w:hAnsi="Calibri" w:cs="Arial"/>
-                <w:i/>
-                <w:color w:val="548DD4"/>
-                <w:sz w:val="20"/>
-                <w:szCs w:val="20"/>
-                <w:lang w:eastAsia="es-CL"/>
-              </w:rPr>
-            </w:pPr>
-            <w:r>
-              <w:rPr>
-                <w:rFonts w:ascii="Calibri" w:hAnsi="Calibri" w:cs="Arial"/>
-                <w:i/>
-                <w:color w:val="548DD4"/>
-                <w:sz w:val="20"/>
-                <w:szCs w:val="20"/>
-                <w:lang w:eastAsia="es-CL"/>
-              </w:rPr>
-              <w:t xml:space="preserve">Horas asignadas a la asignatura </w:t>
-            </w:r>
-          </w:p>
-          <w:p>
-            <w:pPr>
-              <w:pStyle w:val="Prrafodelista"/>
-              <w:numPr>
-                <w:ilvl w:val="0"/>
-                <w:numId w:val="2"/>
-              </w:numPr>
-              <w:rPr>
-                <w:rFonts w:ascii="Calibri" w:hAnsi="Calibri" w:cs="Arial"/>
-                <w:i/>
-                <w:color w:val="548DD4"/>
-                <w:sz w:val="20"/>
-                <w:szCs w:val="20"/>
-                <w:lang w:eastAsia="es-CL"/>
-              </w:rPr>
-            </w:pPr>
-            <w:r>
-              <w:rPr>
-                <w:rFonts w:ascii="Calibri" w:hAnsi="Calibri" w:cs="Arial"/>
-                <w:i/>
-                <w:color w:val="548DD4"/>
-                <w:sz w:val="20"/>
-                <w:szCs w:val="20"/>
-                <w:lang w:eastAsia="es-CL"/>
-              </w:rPr>
-              <w:t>Materiales requeridos</w:t>
-            </w:r>
-          </w:p>
-          <w:p>
-            <w:pPr>
-              <w:pStyle w:val="Prrafodelista"/>
-              <w:numPr>
-                <w:ilvl w:val="0"/>
-                <w:numId w:val="2"/>
-              </w:numPr>
-              <w:rPr>
-                <w:rFonts w:ascii="Calibri" w:hAnsi="Calibri" w:cs="Arial"/>
-                <w:i/>
-                <w:color w:val="548DD4"/>
-                <w:sz w:val="20"/>
-                <w:szCs w:val="20"/>
-                <w:lang w:eastAsia="es-CL"/>
-              </w:rPr>
-            </w:pPr>
-            <w:r>
-              <w:rPr>
-                <w:rFonts w:ascii="Calibri" w:hAnsi="Calibri" w:cs="Arial"/>
-                <w:i/>
-                <w:color w:val="548DD4"/>
-                <w:sz w:val="20"/>
-                <w:szCs w:val="20"/>
-                <w:lang w:eastAsia="es-CL"/>
-              </w:rPr>
-              <w:t xml:space="preserve">Factores externos que facilitan su desarrollo </w:t>
-            </w:r>
-          </w:p>
-          <w:p>
-            <w:pPr>
-              <w:pStyle w:val="Prrafodelista"/>
-              <w:numPr>
-                <w:ilvl w:val="0"/>
-                <w:numId w:val="2"/>
-              </w:numPr>
-              <w:rPr>
-                <w:rFonts w:ascii="Calibri" w:hAnsi="Calibri" w:cs="Arial"/>
-                <w:i/>
-                <w:color w:val="548DD4"/>
-                <w:sz w:val="20"/>
-                <w:szCs w:val="20"/>
-                <w:lang w:eastAsia="es-CL"/>
-              </w:rPr>
-            </w:pPr>
+              <w:rPr>
+                <w:rFonts w:ascii="Calibri" w:hAnsi="Calibri" w:cs="Arial"/>
+                <w:i/>
+                <w:color w:val="548DD4"/>
+                <w:sz w:val="20"/>
+                <w:szCs w:val="20"/>
+                <w:lang w:eastAsia="es-CL"/>
+              </w:rPr>
+            </w:pPr>
+            <w:r>
+              <w:rPr>
+                <w:rFonts w:ascii="Calibri" w:hAnsi="Calibri" w:cs="Arial"/>
+                <w:i/>
+                <w:color w:val="548DD4"/>
+                <w:sz w:val="20"/>
+                <w:szCs w:val="20"/>
+                <w:lang w:eastAsia="es-CL"/>
+              </w:rPr>
+              <w:t xml:space="preserve">Este proyecto es completamente factible dentro del marco de la asignatura. La duración del semestre y las horas asignadas son suficientes para cumplir con los objetivos propuestos, ya que el proyecto está planificado en 5 meses con entregas parciales a través de la metodología Scrum. Los recursos necesarios, como hardware y software, están disponibles, y las tecnologías a utilizar (PHP, Laravel, MySQL, machine </w:t>
+            </w:r>
+            <w:proofErr w:type="spellStart"/>
+            <w:r>
+              <w:rPr>
+                <w:rFonts w:ascii="Calibri" w:hAnsi="Calibri" w:cs="Arial"/>
+                <w:i/>
+                <w:color w:val="548DD4"/>
+                <w:sz w:val="20"/>
+                <w:szCs w:val="20"/>
+                <w:lang w:eastAsia="es-CL"/>
+              </w:rPr>
+              <w:t>learning</w:t>
+            </w:r>
+            <w:proofErr w:type="spellEnd"/>
+            <w:r>
+              <w:rPr>
+                <w:rFonts w:ascii="Calibri" w:hAnsi="Calibri" w:cs="Arial"/>
+                <w:i/>
+                <w:color w:val="548DD4"/>
+                <w:sz w:val="20"/>
+                <w:szCs w:val="20"/>
+                <w:lang w:eastAsia="es-CL"/>
+              </w:rPr>
+              <w:t xml:space="preserve">) son bien conocidas y cuentan con amplio soporte en la comunidad de desarrollo. Los principales factores externos, como la integración de </w:t>
+            </w:r>
+            <w:proofErr w:type="spellStart"/>
+            <w:r>
+              <w:rPr>
+                <w:rFonts w:ascii="Calibri" w:hAnsi="Calibri" w:cs="Arial"/>
+                <w:i/>
+                <w:color w:val="548DD4"/>
+                <w:sz w:val="20"/>
+                <w:szCs w:val="20"/>
+                <w:lang w:eastAsia="es-CL"/>
+              </w:rPr>
+              <w:t>APIs</w:t>
+            </w:r>
+            <w:proofErr w:type="spellEnd"/>
+            <w:r>
+              <w:rPr>
+                <w:rFonts w:ascii="Calibri" w:hAnsi="Calibri" w:cs="Arial"/>
+                <w:i/>
+                <w:color w:val="548DD4"/>
+                <w:sz w:val="20"/>
+                <w:szCs w:val="20"/>
+                <w:lang w:eastAsia="es-CL"/>
+              </w:rPr>
+              <w:t xml:space="preserve"> o la </w:t>
+            </w:r>
             <w:r>
               <w:rPr>
                 <w:rFonts w:ascii="Calibri" w:hAnsi="Calibri" w:cs="Arial"/>
@@ -2451,51 +1993,31 @@
                 <w:lang w:eastAsia="es-CL"/>
               </w:rPr>
               <w:lastRenderedPageBreak/>
-              <w:t>Factores</w:t>
-            </w:r>
-            <w:r>
-              <w:rPr>
-                <w:rFonts w:ascii="Calibri" w:hAnsi="Calibri" w:cs="Arial"/>
-                <w:i/>
-                <w:color w:val="548DD4"/>
-                <w:sz w:val="20"/>
-                <w:szCs w:val="20"/>
-                <w:lang w:eastAsia="es-CL"/>
-              </w:rPr>
-              <w:t xml:space="preserve"> externos que dificultan su desarrollo</w:t>
-            </w:r>
-            <w:r>
-              <w:rPr>
-                <w:rFonts w:ascii="Calibri" w:hAnsi="Calibri" w:cs="Arial"/>
-                <w:i/>
-                <w:color w:val="548DD4"/>
-                <w:sz w:val="20"/>
-                <w:szCs w:val="20"/>
-                <w:lang w:eastAsia="es-CL"/>
-              </w:rPr>
-              <w:t xml:space="preserve"> y maneras en que podrías</w:t>
-            </w:r>
-            <w:r>
-              <w:rPr>
-                <w:rFonts w:ascii="Calibri" w:hAnsi="Calibri" w:cs="Arial"/>
-                <w:i/>
-                <w:color w:val="548DD4"/>
-                <w:sz w:val="20"/>
-                <w:szCs w:val="20"/>
-                <w:lang w:eastAsia="es-CL"/>
-              </w:rPr>
-              <w:t xml:space="preserve"> solucionarlo</w:t>
-            </w:r>
-            <w:r>
-              <w:rPr>
-                <w:rFonts w:ascii="Calibri" w:hAnsi="Calibri" w:cs="Arial"/>
-                <w:i/>
-                <w:color w:val="548DD4"/>
-                <w:sz w:val="20"/>
-                <w:szCs w:val="20"/>
-                <w:lang w:eastAsia="es-CL"/>
-              </w:rPr>
-              <w:t>s</w:t>
+              <w:t xml:space="preserve">adaptación del sistema a las necesidades futuras, se abordarán durante el desarrollo mediante </w:t>
+            </w:r>
+            <w:proofErr w:type="spellStart"/>
+            <w:r>
+              <w:rPr>
+                <w:rFonts w:ascii="Calibri" w:hAnsi="Calibri" w:cs="Arial"/>
+                <w:i/>
+                <w:color w:val="548DD4"/>
+                <w:sz w:val="20"/>
+                <w:szCs w:val="20"/>
+                <w:lang w:eastAsia="es-CL"/>
+              </w:rPr>
+              <w:t>sprints</w:t>
+            </w:r>
+            <w:proofErr w:type="spellEnd"/>
+            <w:r>
+              <w:rPr>
+                <w:rFonts w:ascii="Calibri" w:hAnsi="Calibri" w:cs="Arial"/>
+                <w:i/>
+                <w:color w:val="548DD4"/>
+                <w:sz w:val="20"/>
+                <w:szCs w:val="20"/>
+                <w:lang w:eastAsia="es-CL"/>
+              </w:rPr>
+              <w:t xml:space="preserve"> ajustados.</w:t>
             </w:r>
           </w:p>
         </w:tc>
@@ -3098,8 +2620,59 @@
                 <w:sz w:val="20"/>
                 <w:szCs w:val="20"/>
               </w:rPr>
-              <w:t>desarrollar una plataforma de Customer Relationship Management (CRM) personalizada para la consultora informática itplusnet</w:t>
-            </w:r>
+              <w:t xml:space="preserve">desarrollar una plataforma de </w:t>
+            </w:r>
+            <w:proofErr w:type="spellStart"/>
+            <w:r>
+              <w:rPr>
+                <w:b/>
+                <w:bCs/>
+                <w:sz w:val="20"/>
+                <w:szCs w:val="20"/>
+              </w:rPr>
+              <w:t>Customer</w:t>
+            </w:r>
+            <w:proofErr w:type="spellEnd"/>
+            <w:r>
+              <w:rPr>
+                <w:b/>
+                <w:bCs/>
+                <w:sz w:val="20"/>
+                <w:szCs w:val="20"/>
+              </w:rPr>
+              <w:t xml:space="preserve"> </w:t>
+            </w:r>
+            <w:proofErr w:type="spellStart"/>
+            <w:r>
+              <w:rPr>
+                <w:b/>
+                <w:bCs/>
+                <w:sz w:val="20"/>
+                <w:szCs w:val="20"/>
+              </w:rPr>
+              <w:t>Relationship</w:t>
+            </w:r>
+            <w:proofErr w:type="spellEnd"/>
+            <w:r>
+              <w:rPr>
+                <w:b/>
+                <w:bCs/>
+                <w:sz w:val="20"/>
+                <w:szCs w:val="20"/>
+              </w:rPr>
+              <w:t xml:space="preserve"> Management (CRM) personalizada para la consultora informática </w:t>
+            </w:r>
+            <w:proofErr w:type="spellStart"/>
+            <w:r>
+              <w:rPr>
+                <w:b/>
+                <w:bCs/>
+                <w:sz w:val="20"/>
+                <w:szCs w:val="20"/>
+              </w:rPr>
+              <w:t>itplusnet</w:t>
+            </w:r>
+            <w:proofErr w:type="spellEnd"/>
             <w:r>
               <w:rPr>
                 <w:sz w:val="20"/>
@@ -3188,325 +2761,200 @@
                 <w:szCs w:val="20"/>
                 <w:lang w:eastAsia="es-CL"/>
               </w:rPr>
-              <w:t>D</w:t>
-            </w:r>
-            <w:r>
-              <w:rPr>
-                <w:rFonts w:ascii="Calibri" w:hAnsi="Calibri" w:cs="Arial"/>
-                <w:i/>
-                <w:color w:val="548DD4"/>
-                <w:sz w:val="20"/>
-                <w:szCs w:val="20"/>
-                <w:lang w:eastAsia="es-CL"/>
-              </w:rPr>
-              <w:t>escrib</w:t>
-            </w:r>
-            <w:r>
-              <w:rPr>
-                <w:rFonts w:ascii="Calibri" w:hAnsi="Calibri" w:cs="Arial"/>
-                <w:i/>
-                <w:color w:val="548DD4"/>
-                <w:sz w:val="20"/>
-                <w:szCs w:val="20"/>
-                <w:lang w:eastAsia="es-CL"/>
-              </w:rPr>
-              <w:t>e</w:t>
-            </w:r>
-            <w:r>
-              <w:rPr>
-                <w:rFonts w:ascii="Calibri" w:hAnsi="Calibri" w:cs="Arial"/>
-                <w:i/>
-                <w:color w:val="548DD4"/>
-                <w:sz w:val="20"/>
-                <w:szCs w:val="20"/>
-                <w:lang w:eastAsia="es-CL"/>
-              </w:rPr>
-              <w:t xml:space="preserve"> los objetivos específicos</w:t>
-            </w:r>
-            <w:r>
-              <w:rPr>
-                <w:rFonts w:ascii="Calibri" w:hAnsi="Calibri" w:cs="Arial"/>
-                <w:i/>
-                <w:color w:val="548DD4"/>
-                <w:sz w:val="20"/>
-                <w:szCs w:val="20"/>
-                <w:lang w:eastAsia="es-CL"/>
-              </w:rPr>
-              <w:t xml:space="preserve"> del proyecto. Estos</w:t>
-            </w:r>
-            <w:r>
-              <w:rPr>
-                <w:rFonts w:ascii="Calibri" w:hAnsi="Calibri" w:cs="Arial"/>
-                <w:i/>
-                <w:color w:val="548DD4"/>
-                <w:sz w:val="20"/>
-                <w:szCs w:val="20"/>
-                <w:lang w:eastAsia="es-CL"/>
-              </w:rPr>
-              <w:t xml:space="preserve"> permiten aterrizar el trabajo y trazar procedimientos concretos a seguir.</w:t>
-            </w:r>
-            <w:r>
-              <w:rPr>
-                <w:rFonts w:ascii="Calibri" w:hAnsi="Calibri" w:cs="Arial"/>
-                <w:i/>
-                <w:color w:val="548DD4"/>
-                <w:sz w:val="20"/>
-                <w:szCs w:val="20"/>
-                <w:lang w:eastAsia="es-CL"/>
-              </w:rPr>
-              <w:t xml:space="preserve"> </w:t>
-            </w:r>
-            <w:r>
-              <w:rPr>
-                <w:rFonts w:ascii="Calibri" w:hAnsi="Calibri" w:cs="Arial"/>
-                <w:i/>
-                <w:color w:val="548DD4"/>
-                <w:sz w:val="20"/>
-                <w:szCs w:val="20"/>
-                <w:lang w:eastAsia="es-CL"/>
-              </w:rPr>
-              <w:t>Se desprenden del objetivo general</w:t>
-            </w:r>
-            <w:r>
-              <w:rPr>
-                <w:rFonts w:ascii="Calibri" w:hAnsi="Calibri" w:cs="Arial"/>
-                <w:i/>
-                <w:color w:val="548DD4"/>
-                <w:sz w:val="20"/>
-                <w:szCs w:val="20"/>
-                <w:lang w:eastAsia="es-CL"/>
-              </w:rPr>
-              <w:t xml:space="preserve">. </w:t>
-            </w:r>
-          </w:p>
-          <w:p>
-            <w:pPr>
-              <w:pStyle w:val="Prrafodelista"/>
-              <w:numPr>
-                <w:ilvl w:val="0"/>
-                <w:numId w:val="5"/>
-              </w:numPr>
-              <w:jc w:val="both"/>
-              <w:rPr>
-                <w:rFonts w:ascii="Calibri" w:hAnsi="Calibri" w:cs="Arial"/>
-                <w:i/>
-                <w:color w:val="548DD4"/>
-                <w:sz w:val="20"/>
-                <w:szCs w:val="20"/>
-                <w:lang w:eastAsia="es-CL"/>
-              </w:rPr>
-            </w:pPr>
-            <w:r>
-              <w:rPr>
-                <w:rFonts w:ascii="Calibri" w:hAnsi="Calibri" w:cs="Arial"/>
-                <w:i/>
-                <w:color w:val="548DD4"/>
-                <w:sz w:val="20"/>
-                <w:szCs w:val="20"/>
-                <w:lang w:eastAsia="es-CL"/>
-              </w:rPr>
-              <w:t>Centralizacion y Eficiencia en la gestión de soporte</w:t>
-            </w:r>
-          </w:p>
-          <w:p>
-            <w:pPr>
-              <w:pStyle w:val="Prrafodelista"/>
-              <w:jc w:val="both"/>
-              <w:rPr>
-                <w:rFonts w:ascii="Calibri" w:hAnsi="Calibri" w:cs="Arial"/>
-                <w:i/>
-                <w:color w:val="548DD4"/>
-                <w:sz w:val="20"/>
-                <w:szCs w:val="20"/>
-                <w:lang w:eastAsia="es-CL"/>
-              </w:rPr>
-            </w:pPr>
-            <w:r>
-              <w:rPr>
-                <w:rFonts w:ascii="Calibri" w:hAnsi="Calibri" w:cs="Arial"/>
-                <w:i/>
-                <w:color w:val="548DD4"/>
-                <w:sz w:val="20"/>
-                <w:szCs w:val="20"/>
-                <w:lang w:eastAsia="es-CL"/>
-              </w:rPr>
-              <w:t>La plataforma permitirá un seguimiento exhaustivo de cada interacción de soporte, desde la apertura hasta el cierre, asegurando que ningún ticket quede sin resolver y proporcionando un historial detallado para futuras referencias.</w:t>
-            </w:r>
-          </w:p>
-          <w:p>
-            <w:pPr>
-              <w:pStyle w:val="Prrafodelista"/>
-              <w:numPr>
-                <w:ilvl w:val="0"/>
-                <w:numId w:val="5"/>
-              </w:numPr>
-              <w:jc w:val="both"/>
-              <w:rPr>
-                <w:rFonts w:ascii="Calibri" w:hAnsi="Calibri" w:cs="Arial"/>
-                <w:i/>
-                <w:color w:val="548DD4"/>
-                <w:sz w:val="20"/>
-                <w:szCs w:val="20"/>
-                <w:lang w:eastAsia="es-CL"/>
-              </w:rPr>
-            </w:pPr>
-            <w:r>
-              <w:rPr>
-                <w:rFonts w:ascii="Calibri" w:hAnsi="Calibri" w:cs="Arial"/>
-                <w:i/>
-                <w:color w:val="548DD4"/>
-                <w:sz w:val="20"/>
-                <w:szCs w:val="20"/>
-                <w:lang w:eastAsia="es-CL"/>
-              </w:rPr>
-              <w:t>Seguridad y control de acceso</w:t>
-            </w:r>
-          </w:p>
-          <w:p>
-            <w:pPr>
-              <w:pStyle w:val="Prrafodelista"/>
-              <w:jc w:val="both"/>
-              <w:rPr>
-                <w:rFonts w:ascii="Calibri" w:hAnsi="Calibri" w:cs="Arial"/>
-                <w:i/>
-                <w:color w:val="548DD4"/>
-                <w:sz w:val="20"/>
-                <w:szCs w:val="20"/>
-                <w:lang w:eastAsia="es-CL"/>
-              </w:rPr>
-            </w:pPr>
-            <w:r>
-              <w:rPr>
-                <w:rFonts w:ascii="Calibri" w:hAnsi="Calibri" w:cs="Arial"/>
-                <w:i/>
-                <w:color w:val="548DD4"/>
-                <w:sz w:val="20"/>
-                <w:szCs w:val="20"/>
-                <w:lang w:eastAsia="es-CL"/>
-              </w:rPr>
-              <w:t xml:space="preserve">Implementar un sistema de roles robusto que garantice que solo los usuarios autorizados puedan acceder y manipular información critica, protegiendo así la confidencialidad y la integridad de los datos. </w:t>
-            </w:r>
-          </w:p>
-          <w:p>
-            <w:pPr>
-              <w:pStyle w:val="Prrafodelista"/>
-              <w:numPr>
-                <w:ilvl w:val="0"/>
-                <w:numId w:val="5"/>
-              </w:numPr>
-              <w:jc w:val="both"/>
-              <w:rPr>
-                <w:rFonts w:ascii="Calibri" w:hAnsi="Calibri" w:cs="Arial"/>
-                <w:i/>
-                <w:color w:val="548DD4"/>
-                <w:sz w:val="20"/>
-                <w:szCs w:val="20"/>
-                <w:lang w:eastAsia="es-CL"/>
-              </w:rPr>
-            </w:pPr>
-            <w:r>
-              <w:rPr>
-                <w:rFonts w:ascii="Calibri" w:hAnsi="Calibri" w:cs="Arial"/>
-                <w:i/>
-                <w:color w:val="548DD4"/>
-                <w:sz w:val="20"/>
-                <w:szCs w:val="20"/>
-                <w:lang w:eastAsia="es-CL"/>
-              </w:rPr>
-              <w:t>Automatizacion de procesos y reportes</w:t>
-            </w:r>
-          </w:p>
-          <w:p>
-            <w:pPr>
-              <w:pStyle w:val="Prrafodelista"/>
-              <w:jc w:val="both"/>
-              <w:rPr>
-                <w:rFonts w:ascii="Calibri" w:hAnsi="Calibri" w:cs="Arial"/>
-                <w:i/>
-                <w:color w:val="548DD4"/>
-                <w:sz w:val="20"/>
-                <w:szCs w:val="20"/>
-                <w:lang w:eastAsia="es-CL"/>
-              </w:rPr>
-            </w:pPr>
-            <w:r>
-              <w:rPr>
-                <w:rFonts w:ascii="Calibri" w:hAnsi="Calibri" w:cs="Arial"/>
-                <w:i/>
-                <w:color w:val="548DD4"/>
-                <w:sz w:val="20"/>
-                <w:szCs w:val="20"/>
-                <w:lang w:eastAsia="es-CL"/>
-              </w:rPr>
-              <w:t>Facilitar la generación de reportes y estadísticas que permitan a los gerentes y administradores tomar decisiones informadas basadas en datos actualizados, optimizando la eficiencia operativa y reduciendo los costos asociados al soporte.</w:t>
-            </w:r>
-          </w:p>
-          <w:p>
-            <w:pPr>
-              <w:pStyle w:val="Prrafodelista"/>
-              <w:numPr>
-                <w:ilvl w:val="0"/>
-                <w:numId w:val="5"/>
-              </w:numPr>
-              <w:jc w:val="both"/>
-              <w:rPr>
-                <w:rFonts w:ascii="Calibri" w:hAnsi="Calibri" w:cs="Arial"/>
-                <w:i/>
-                <w:color w:val="548DD4"/>
-                <w:sz w:val="20"/>
-                <w:szCs w:val="20"/>
-                <w:lang w:eastAsia="es-CL"/>
-              </w:rPr>
-            </w:pPr>
-            <w:r>
-              <w:rPr>
-                <w:rFonts w:ascii="Calibri" w:hAnsi="Calibri" w:cs="Arial"/>
-                <w:i/>
-                <w:color w:val="548DD4"/>
-                <w:sz w:val="20"/>
-                <w:szCs w:val="20"/>
-                <w:lang w:eastAsia="es-CL"/>
-              </w:rPr>
-              <w:t>Escalabilidad y futuras integraciones</w:t>
-            </w:r>
-          </w:p>
-          <w:p>
-            <w:pPr>
-              <w:pStyle w:val="Prrafodelista"/>
-              <w:jc w:val="both"/>
-              <w:rPr>
-                <w:rFonts w:ascii="Calibri" w:hAnsi="Calibri" w:cs="Arial"/>
-                <w:i/>
-                <w:color w:val="548DD4"/>
-                <w:sz w:val="20"/>
-                <w:szCs w:val="20"/>
-                <w:lang w:eastAsia="es-CL"/>
-              </w:rPr>
-            </w:pPr>
-            <w:r>
-              <w:rPr>
-                <w:rFonts w:ascii="Calibri" w:hAnsi="Calibri" w:cs="Arial"/>
-                <w:i/>
-                <w:color w:val="548DD4"/>
-                <w:sz w:val="20"/>
-                <w:szCs w:val="20"/>
-                <w:lang w:eastAsia="es-CL"/>
-              </w:rPr>
-              <w:t>Diselar una plataforma que pueda adaptarse a las necesidades crecientes de itplusnet, permitiendo la integración futura de nuevas funcionalidades, como pasarela de pago y sub-soportes, sin comprometer el rendimiento.</w:t>
-            </w:r>
-          </w:p>
-          <w:p>
-            <w:pPr>
-              <w:jc w:val="both"/>
-              <w:rPr>
-                <w:rFonts w:ascii="Calibri" w:hAnsi="Calibri" w:cs="Arial"/>
-                <w:i/>
-                <w:color w:val="548DD4"/>
-                <w:sz w:val="20"/>
-                <w:szCs w:val="20"/>
-                <w:lang w:eastAsia="es-CL"/>
-              </w:rPr>
-            </w:pPr>
+              <w:t>Implementar un sistema de autenticación basado en roles para garantizar la seguridad y control de acceso a la información.</w:t>
+            </w:r>
+          </w:p>
+          <w:p>
+            <w:pPr>
+              <w:jc w:val="both"/>
+              <w:rPr>
+                <w:rFonts w:ascii="Calibri" w:hAnsi="Calibri" w:cs="Arial"/>
+                <w:i/>
+                <w:color w:val="548DD4"/>
+                <w:sz w:val="20"/>
+                <w:szCs w:val="20"/>
+                <w:lang w:eastAsia="es-CL"/>
+              </w:rPr>
+            </w:pPr>
+            <w:r>
+              <w:rPr>
+                <w:rFonts w:ascii="Calibri" w:hAnsi="Calibri" w:cs="Arial"/>
+                <w:i/>
+                <w:color w:val="548DD4"/>
+                <w:sz w:val="20"/>
+                <w:szCs w:val="20"/>
+                <w:lang w:eastAsia="es-CL"/>
+              </w:rPr>
+              <w:t xml:space="preserve">Automatizar el seguimiento y cierre de </w:t>
+            </w:r>
+            <w:proofErr w:type="gramStart"/>
+            <w:r>
+              <w:rPr>
+                <w:rFonts w:ascii="Calibri" w:hAnsi="Calibri" w:cs="Arial"/>
+                <w:i/>
+                <w:color w:val="548DD4"/>
+                <w:sz w:val="20"/>
+                <w:szCs w:val="20"/>
+                <w:lang w:eastAsia="es-CL"/>
+              </w:rPr>
+              <w:t>tickets</w:t>
+            </w:r>
+            <w:proofErr w:type="gramEnd"/>
+            <w:r>
+              <w:rPr>
+                <w:rFonts w:ascii="Calibri" w:hAnsi="Calibri" w:cs="Arial"/>
+                <w:i/>
+                <w:color w:val="548DD4"/>
+                <w:sz w:val="20"/>
+                <w:szCs w:val="20"/>
+                <w:lang w:eastAsia="es-CL"/>
+              </w:rPr>
+              <w:t xml:space="preserve"> de soporte, permitiendo notificaciones automáticas por correo electrónico.</w:t>
+            </w:r>
+          </w:p>
+          <w:p>
+            <w:pPr>
+              <w:jc w:val="both"/>
+              <w:rPr>
+                <w:rFonts w:ascii="Calibri" w:hAnsi="Calibri" w:cs="Arial"/>
+                <w:i/>
+                <w:color w:val="548DD4"/>
+                <w:sz w:val="20"/>
+                <w:szCs w:val="20"/>
+                <w:lang w:eastAsia="es-CL"/>
+              </w:rPr>
+            </w:pPr>
+            <w:r>
+              <w:rPr>
+                <w:rFonts w:ascii="Calibri" w:hAnsi="Calibri" w:cs="Arial"/>
+                <w:i/>
+                <w:color w:val="548DD4"/>
+                <w:sz w:val="20"/>
+                <w:szCs w:val="20"/>
+                <w:lang w:eastAsia="es-CL"/>
+              </w:rPr>
+              <w:t>Crear un sistema de reportes que permita a los gerentes tomar decisiones informadas basadas en datos de soporte.</w:t>
+            </w:r>
+          </w:p>
+          <w:p>
+            <w:pPr>
+              <w:jc w:val="both"/>
+              <w:rPr>
+                <w:rFonts w:ascii="Calibri" w:hAnsi="Calibri" w:cs="Arial"/>
+                <w:i/>
+                <w:color w:val="548DD4"/>
+                <w:sz w:val="20"/>
+                <w:szCs w:val="20"/>
+                <w:lang w:eastAsia="es-CL"/>
+              </w:rPr>
+            </w:pPr>
+            <w:r>
+              <w:rPr>
+                <w:rFonts w:ascii="Calibri" w:hAnsi="Calibri" w:cs="Arial"/>
+                <w:i/>
+                <w:color w:val="548DD4"/>
+                <w:sz w:val="20"/>
+                <w:szCs w:val="20"/>
+                <w:lang w:eastAsia="es-CL"/>
+              </w:rPr>
+              <w:t xml:space="preserve">Integrar un modelo de machine </w:t>
+            </w:r>
+            <w:proofErr w:type="spellStart"/>
+            <w:r>
+              <w:rPr>
+                <w:rFonts w:ascii="Calibri" w:hAnsi="Calibri" w:cs="Arial"/>
+                <w:i/>
+                <w:color w:val="548DD4"/>
+                <w:sz w:val="20"/>
+                <w:szCs w:val="20"/>
+                <w:lang w:eastAsia="es-CL"/>
+              </w:rPr>
+              <w:t>learning</w:t>
+            </w:r>
+            <w:proofErr w:type="spellEnd"/>
+            <w:r>
+              <w:rPr>
+                <w:rFonts w:ascii="Calibri" w:hAnsi="Calibri" w:cs="Arial"/>
+                <w:i/>
+                <w:color w:val="548DD4"/>
+                <w:sz w:val="20"/>
+                <w:szCs w:val="20"/>
+                <w:lang w:eastAsia="es-CL"/>
+              </w:rPr>
+              <w:t xml:space="preserve"> para clasificar el nivel de soporte de los </w:t>
+            </w:r>
+            <w:proofErr w:type="gramStart"/>
+            <w:r>
+              <w:rPr>
+                <w:rFonts w:ascii="Calibri" w:hAnsi="Calibri" w:cs="Arial"/>
+                <w:i/>
+                <w:color w:val="548DD4"/>
+                <w:sz w:val="20"/>
+                <w:szCs w:val="20"/>
+                <w:lang w:eastAsia="es-CL"/>
+              </w:rPr>
+              <w:t>tickets</w:t>
+            </w:r>
+            <w:proofErr w:type="gramEnd"/>
+            <w:r>
+              <w:rPr>
+                <w:rFonts w:ascii="Calibri" w:hAnsi="Calibri" w:cs="Arial"/>
+                <w:i/>
+                <w:color w:val="548DD4"/>
+                <w:sz w:val="20"/>
+                <w:szCs w:val="20"/>
+                <w:lang w:eastAsia="es-CL"/>
+              </w:rPr>
+              <w:t xml:space="preserve"> en alto, medio o bajo.</w:t>
+            </w:r>
+          </w:p>
+          <w:p>
+            <w:pPr>
+              <w:jc w:val="both"/>
+              <w:rPr>
+                <w:rFonts w:ascii="Calibri" w:hAnsi="Calibri" w:cs="Arial"/>
+                <w:i/>
+                <w:color w:val="548DD4"/>
+                <w:sz w:val="20"/>
+                <w:szCs w:val="20"/>
+                <w:lang w:eastAsia="es-CL"/>
+              </w:rPr>
+            </w:pPr>
+            <w:r>
+              <w:rPr>
+                <w:rFonts w:ascii="Calibri" w:hAnsi="Calibri" w:cs="Arial"/>
+                <w:i/>
+                <w:color w:val="548DD4"/>
+                <w:sz w:val="20"/>
+                <w:szCs w:val="20"/>
+                <w:lang w:eastAsia="es-CL"/>
+              </w:rPr>
+              <w:t xml:space="preserve">Asegurar la escalabilidad del CRM para permitir futuras integraciones, como una pasarela de pago y la gestión de </w:t>
+            </w:r>
+            <w:proofErr w:type="spellStart"/>
+            <w:r>
+              <w:rPr>
+                <w:rFonts w:ascii="Calibri" w:hAnsi="Calibri" w:cs="Arial"/>
+                <w:i/>
+                <w:color w:val="548DD4"/>
+                <w:sz w:val="20"/>
+                <w:szCs w:val="20"/>
+                <w:lang w:eastAsia="es-CL"/>
+              </w:rPr>
+              <w:t>sub-soportes</w:t>
+            </w:r>
+            <w:proofErr w:type="spellEnd"/>
+            <w:r>
+              <w:rPr>
+                <w:rFonts w:ascii="Calibri" w:hAnsi="Calibri" w:cs="Arial"/>
+                <w:i/>
+                <w:color w:val="548DD4"/>
+                <w:sz w:val="20"/>
+                <w:szCs w:val="20"/>
+                <w:lang w:eastAsia="es-CL"/>
+              </w:rPr>
+              <w:t>.</w:t>
+            </w:r>
           </w:p>
         </w:tc>
       </w:tr>
@@ -3730,217 +3178,6 @@
               <w:rPr>
                 <w:rFonts w:ascii="Calibri" w:hAnsi="Calibri" w:cs="Arial"/>
                 <w:i/>
-                <w:color w:val="548DD4"/>
-                <w:sz w:val="20"/>
-                <w:szCs w:val="20"/>
-                <w:lang w:eastAsia="es-CL"/>
-              </w:rPr>
-            </w:pPr>
-            <w:r>
-              <w:rPr>
-                <w:rFonts w:ascii="Calibri" w:hAnsi="Calibri" w:cs="Arial"/>
-                <w:i/>
-                <w:color w:val="548DD4"/>
-                <w:sz w:val="20"/>
-                <w:szCs w:val="20"/>
-                <w:lang w:eastAsia="es-CL"/>
-              </w:rPr>
-              <w:t>Describe</w:t>
-            </w:r>
-            <w:r>
-              <w:rPr>
-                <w:rFonts w:ascii="Calibri" w:hAnsi="Calibri" w:cs="Arial"/>
-                <w:i/>
-                <w:color w:val="548DD4"/>
-                <w:sz w:val="20"/>
-                <w:szCs w:val="20"/>
-                <w:lang w:eastAsia="es-CL"/>
-              </w:rPr>
-              <w:t xml:space="preserve"> cómo abordará</w:t>
-            </w:r>
-            <w:r>
-              <w:rPr>
-                <w:rFonts w:ascii="Calibri" w:hAnsi="Calibri" w:cs="Arial"/>
-                <w:i/>
-                <w:color w:val="548DD4"/>
-                <w:sz w:val="20"/>
-                <w:szCs w:val="20"/>
-                <w:lang w:eastAsia="es-CL"/>
-              </w:rPr>
-              <w:t>s</w:t>
-            </w:r>
-            <w:r>
-              <w:rPr>
-                <w:rFonts w:ascii="Calibri" w:hAnsi="Calibri" w:cs="Arial"/>
-                <w:i/>
-                <w:color w:val="548DD4"/>
-                <w:sz w:val="20"/>
-                <w:szCs w:val="20"/>
-                <w:lang w:eastAsia="es-CL"/>
-              </w:rPr>
-              <w:t xml:space="preserve"> </w:t>
-            </w:r>
-            <w:r>
-              <w:rPr>
-                <w:rFonts w:ascii="Calibri" w:hAnsi="Calibri" w:cs="Arial"/>
-                <w:i/>
-                <w:color w:val="548DD4"/>
-                <w:sz w:val="20"/>
-                <w:szCs w:val="20"/>
-                <w:lang w:eastAsia="es-CL"/>
-              </w:rPr>
-              <w:t>el</w:t>
-            </w:r>
-            <w:r>
-              <w:rPr>
-                <w:rFonts w:ascii="Calibri" w:hAnsi="Calibri" w:cs="Arial"/>
-                <w:i/>
-                <w:color w:val="548DD4"/>
-                <w:sz w:val="20"/>
-                <w:szCs w:val="20"/>
-                <w:lang w:eastAsia="es-CL"/>
-              </w:rPr>
-              <w:t xml:space="preserve"> problema o </w:t>
-            </w:r>
-            <w:r>
-              <w:rPr>
-                <w:rFonts w:ascii="Calibri" w:hAnsi="Calibri" w:cs="Arial"/>
-                <w:i/>
-                <w:color w:val="548DD4"/>
-                <w:sz w:val="20"/>
-                <w:szCs w:val="20"/>
-                <w:lang w:eastAsia="es-CL"/>
-              </w:rPr>
-              <w:t>situación</w:t>
-            </w:r>
-            <w:r>
-              <w:rPr>
-                <w:rFonts w:ascii="Calibri" w:hAnsi="Calibri" w:cs="Arial"/>
-                <w:i/>
-                <w:color w:val="548DD4"/>
-                <w:sz w:val="20"/>
-                <w:szCs w:val="20"/>
-                <w:lang w:eastAsia="es-CL"/>
-              </w:rPr>
-              <w:t xml:space="preserve"> que</w:t>
-            </w:r>
-            <w:r>
-              <w:rPr>
-                <w:rFonts w:ascii="Calibri" w:hAnsi="Calibri" w:cs="Arial"/>
-                <w:i/>
-                <w:color w:val="548DD4"/>
-                <w:sz w:val="20"/>
-                <w:szCs w:val="20"/>
-                <w:lang w:eastAsia="es-CL"/>
-              </w:rPr>
-              <w:t xml:space="preserve"> se</w:t>
-            </w:r>
-            <w:r>
-              <w:rPr>
-                <w:rFonts w:ascii="Calibri" w:hAnsi="Calibri" w:cs="Arial"/>
-                <w:i/>
-                <w:color w:val="548DD4"/>
-                <w:sz w:val="20"/>
-                <w:szCs w:val="20"/>
-                <w:lang w:eastAsia="es-CL"/>
-              </w:rPr>
-              <w:t xml:space="preserve"> identific</w:t>
-            </w:r>
-            <w:r>
-              <w:rPr>
-                <w:rFonts w:ascii="Calibri" w:hAnsi="Calibri" w:cs="Arial"/>
-                <w:i/>
-                <w:color w:val="548DD4"/>
-                <w:sz w:val="20"/>
-                <w:szCs w:val="20"/>
-                <w:lang w:eastAsia="es-CL"/>
-              </w:rPr>
-              <w:t>ó anteriormente</w:t>
-            </w:r>
-            <w:r>
-              <w:rPr>
-                <w:rFonts w:ascii="Calibri" w:hAnsi="Calibri" w:cs="Arial"/>
-                <w:i/>
-                <w:color w:val="548DD4"/>
-                <w:sz w:val="20"/>
-                <w:szCs w:val="20"/>
-                <w:lang w:eastAsia="es-CL"/>
-              </w:rPr>
-              <w:t>, señalando</w:t>
-            </w:r>
-            <w:r>
-              <w:rPr>
-                <w:rFonts w:ascii="Calibri" w:hAnsi="Calibri" w:cs="Arial"/>
-                <w:i/>
-                <w:color w:val="548DD4"/>
-                <w:sz w:val="20"/>
-                <w:szCs w:val="20"/>
-                <w:lang w:eastAsia="es-CL"/>
-              </w:rPr>
-              <w:t xml:space="preserve"> </w:t>
-            </w:r>
-            <w:r>
-              <w:rPr>
-                <w:rFonts w:ascii="Calibri" w:hAnsi="Calibri" w:cs="Arial"/>
-                <w:i/>
-                <w:color w:val="548DD4"/>
-                <w:sz w:val="20"/>
-                <w:szCs w:val="20"/>
-                <w:lang w:eastAsia="es-CL"/>
-              </w:rPr>
-              <w:t>l</w:t>
-            </w:r>
-            <w:r>
-              <w:rPr>
-                <w:rFonts w:ascii="Calibri" w:hAnsi="Calibri" w:cs="Arial"/>
-                <w:i/>
-                <w:color w:val="548DD4"/>
-                <w:sz w:val="20"/>
-                <w:szCs w:val="20"/>
-                <w:lang w:eastAsia="es-CL"/>
-              </w:rPr>
-              <w:t>a</w:t>
-            </w:r>
-            <w:r>
-              <w:rPr>
-                <w:rFonts w:ascii="Calibri" w:hAnsi="Calibri" w:cs="Arial"/>
-                <w:i/>
-                <w:color w:val="548DD4"/>
-                <w:sz w:val="20"/>
-                <w:szCs w:val="20"/>
-                <w:lang w:eastAsia="es-CL"/>
-              </w:rPr>
-              <w:t xml:space="preserve"> </w:t>
-            </w:r>
-            <w:r>
-              <w:rPr>
-                <w:rFonts w:ascii="Calibri" w:hAnsi="Calibri" w:cs="Arial"/>
-                <w:i/>
-                <w:color w:val="548DD4"/>
-                <w:sz w:val="20"/>
-                <w:szCs w:val="20"/>
-                <w:lang w:eastAsia="es-CL"/>
-              </w:rPr>
-              <w:t xml:space="preserve">metodología que se utilizará </w:t>
-            </w:r>
-            <w:r>
-              <w:rPr>
-                <w:rFonts w:ascii="Calibri" w:hAnsi="Calibri" w:cs="Arial"/>
-                <w:i/>
-                <w:color w:val="548DD4"/>
-                <w:sz w:val="20"/>
-                <w:szCs w:val="20"/>
-                <w:lang w:eastAsia="es-CL"/>
-              </w:rPr>
-              <w:t xml:space="preserve">para cumplir con tu objetivo. </w:t>
-            </w:r>
-          </w:p>
-          <w:p>
-            <w:pPr>
-              <w:jc w:val="both"/>
-              <w:rPr>
-                <w:rFonts w:ascii="Calibri" w:hAnsi="Calibri" w:cs="Arial"/>
-                <w:i/>
                 <w:color w:val="FF0000"/>
                 <w:sz w:val="18"/>
                 <w:szCs w:val="20"/>
@@ -3956,7 +3193,104 @@
                 <w:szCs w:val="20"/>
                 <w:lang w:eastAsia="es-CL"/>
               </w:rPr>
-              <w:t>Cuando el proyecto a desarrollar es grupal, es necesario incorporar la definición de las funciones, tareas y responsabilidades asociadas a cada integrante del equipo.</w:t>
+              <w:lastRenderedPageBreak/>
+              <w:t xml:space="preserve">El proyecto seguirá la metodología ágil Scrum, que permite dividir el desarrollo en </w:t>
+            </w:r>
+            <w:proofErr w:type="spellStart"/>
+            <w:r>
+              <w:rPr>
+                <w:rFonts w:ascii="Calibri" w:hAnsi="Calibri" w:cs="Arial"/>
+                <w:i/>
+                <w:color w:val="548DD4"/>
+                <w:sz w:val="20"/>
+                <w:szCs w:val="20"/>
+                <w:lang w:eastAsia="es-CL"/>
+              </w:rPr>
+              <w:t>sprints</w:t>
+            </w:r>
+            <w:proofErr w:type="spellEnd"/>
+            <w:r>
+              <w:rPr>
+                <w:rFonts w:ascii="Calibri" w:hAnsi="Calibri" w:cs="Arial"/>
+                <w:i/>
+                <w:color w:val="548DD4"/>
+                <w:sz w:val="20"/>
+                <w:szCs w:val="20"/>
+                <w:lang w:eastAsia="es-CL"/>
+              </w:rPr>
+              <w:t xml:space="preserve"> de 2 semanas para entregar módulos funcionales de manera iterativa. Cada sprint abordará componentes clave del CRM, como la autenticación, la gestión de </w:t>
+            </w:r>
+            <w:proofErr w:type="gramStart"/>
+            <w:r>
+              <w:rPr>
+                <w:rFonts w:ascii="Calibri" w:hAnsi="Calibri" w:cs="Arial"/>
+                <w:i/>
+                <w:color w:val="548DD4"/>
+                <w:sz w:val="20"/>
+                <w:szCs w:val="20"/>
+                <w:lang w:eastAsia="es-CL"/>
+              </w:rPr>
+              <w:t>tickets</w:t>
+            </w:r>
+            <w:proofErr w:type="gramEnd"/>
+            <w:r>
+              <w:rPr>
+                <w:rFonts w:ascii="Calibri" w:hAnsi="Calibri" w:cs="Arial"/>
+                <w:i/>
+                <w:color w:val="548DD4"/>
+                <w:sz w:val="20"/>
+                <w:szCs w:val="20"/>
+                <w:lang w:eastAsia="es-CL"/>
+              </w:rPr>
+              <w:t xml:space="preserve"> y la integración del modelo de machine </w:t>
+            </w:r>
+            <w:proofErr w:type="spellStart"/>
+            <w:r>
+              <w:rPr>
+                <w:rFonts w:ascii="Calibri" w:hAnsi="Calibri" w:cs="Arial"/>
+                <w:i/>
+                <w:color w:val="548DD4"/>
+                <w:sz w:val="20"/>
+                <w:szCs w:val="20"/>
+                <w:lang w:eastAsia="es-CL"/>
+              </w:rPr>
+              <w:t>learning</w:t>
+            </w:r>
+            <w:proofErr w:type="spellEnd"/>
+            <w:r>
+              <w:rPr>
+                <w:rFonts w:ascii="Calibri" w:hAnsi="Calibri" w:cs="Arial"/>
+                <w:i/>
+                <w:color w:val="548DD4"/>
+                <w:sz w:val="20"/>
+                <w:szCs w:val="20"/>
+                <w:lang w:eastAsia="es-CL"/>
+              </w:rPr>
+              <w:t xml:space="preserve">. Los roles y responsabilidades estarán claramente definidos, lo que asegura la entrega continua de valor y la adaptación rápida a cambios. La integración de </w:t>
+            </w:r>
+            <w:proofErr w:type="spellStart"/>
+            <w:r>
+              <w:rPr>
+                <w:rFonts w:ascii="Calibri" w:hAnsi="Calibri" w:cs="Arial"/>
+                <w:i/>
+                <w:color w:val="548DD4"/>
+                <w:sz w:val="20"/>
+                <w:szCs w:val="20"/>
+                <w:lang w:eastAsia="es-CL"/>
+              </w:rPr>
+              <w:t>APIs</w:t>
+            </w:r>
+            <w:proofErr w:type="spellEnd"/>
+            <w:r>
+              <w:rPr>
+                <w:rFonts w:ascii="Calibri" w:hAnsi="Calibri" w:cs="Arial"/>
+                <w:i/>
+                <w:color w:val="548DD4"/>
+                <w:sz w:val="20"/>
+                <w:szCs w:val="20"/>
+                <w:lang w:eastAsia="es-CL"/>
+              </w:rPr>
+              <w:t xml:space="preserve"> y otros componentes externos se realizará en fases posteriores del proyecto para asegurar la estabilidad del sistema.</w:t>
             </w:r>
           </w:p>
         </w:tc>
@@ -4678,7 +4012,23 @@
                 <w:rFonts w:ascii="Calibri" w:hAnsi="Calibri"/>
                 <w:color w:val="1F3864" w:themeColor="accent1" w:themeShade="80"/>
               </w:rPr>
-              <w:t>efine la planificación de tu Proyecto APT de acuerdo a lo requerido</w:t>
+              <w:t xml:space="preserve">efine la planificación de tu Proyecto APT </w:t>
+            </w:r>
+            <w:proofErr w:type="gramStart"/>
+            <w:r>
+              <w:rPr>
+                <w:rFonts w:ascii="Calibri" w:hAnsi="Calibri"/>
+                <w:color w:val="1F3864" w:themeColor="accent1" w:themeShade="80"/>
+              </w:rPr>
+              <w:t>de acuerdo a</w:t>
+            </w:r>
+            <w:proofErr w:type="gramEnd"/>
+            <w:r>
+              <w:rPr>
+                <w:rFonts w:ascii="Calibri" w:hAnsi="Calibri"/>
+                <w:color w:val="1F3864" w:themeColor="accent1" w:themeShade="80"/>
+              </w:rPr>
+              <w:t xml:space="preserve"> lo requerido</w:t>
             </w:r>
             <w:r>
               <w:rPr>
@@ -4816,14 +4166,30 @@
                 <w:rFonts w:ascii="Calibri" w:hAnsi="Calibri"/>
                 <w:color w:val="1F3864" w:themeColor="accent1" w:themeShade="80"/>
               </w:rPr>
-              <w:t xml:space="preserve">Nombre de </w:t>
-            </w:r>
-            <w:r>
-              <w:rPr>
-                <w:rFonts w:ascii="Calibri" w:hAnsi="Calibri"/>
-                <w:color w:val="1F3864" w:themeColor="accent1" w:themeShade="80"/>
-              </w:rPr>
-              <w:t xml:space="preserve"> Actividades/Tareas</w:t>
+              <w:t xml:space="preserve">Nombre </w:t>
+            </w:r>
+            <w:proofErr w:type="gramStart"/>
+            <w:r>
+              <w:rPr>
+                <w:rFonts w:ascii="Calibri" w:hAnsi="Calibri"/>
+                <w:color w:val="1F3864" w:themeColor="accent1" w:themeShade="80"/>
+              </w:rPr>
+              <w:t xml:space="preserve">de </w:t>
+            </w:r>
+            <w:r>
+              <w:rPr>
+                <w:rFonts w:ascii="Calibri" w:hAnsi="Calibri"/>
+                <w:color w:val="1F3864" w:themeColor="accent1" w:themeShade="80"/>
+              </w:rPr>
+              <w:t xml:space="preserve"> Actividades</w:t>
+            </w:r>
+            <w:proofErr w:type="gramEnd"/>
+            <w:r>
+              <w:rPr>
+                <w:rFonts w:ascii="Calibri" w:hAnsi="Calibri"/>
+                <w:color w:val="1F3864" w:themeColor="accent1" w:themeShade="80"/>
+              </w:rPr>
+              <w:t>/Tareas</w:t>
             </w:r>
           </w:p>
         </w:tc>
@@ -4964,6 +4330,7 @@
       </w:tr>
       <w:tr>
         <w:trPr>
+          <w:trHeight w:val="1937"/>
           <w:jc w:val="center"/>
         </w:trPr>
         <w:tc>
@@ -5429,6 +4796,17 @@
                 <w:lang w:eastAsia="es-CL"/>
               </w:rPr>
             </w:pPr>
+            <w:r>
+              <w:rPr>
+                <w:rFonts w:ascii="Calibri" w:hAnsi="Calibri" w:cs="Arial"/>
+                <w:i/>
+                <w:color w:val="548DD4"/>
+                <w:sz w:val="18"/>
+                <w:szCs w:val="20"/>
+                <w:lang w:eastAsia="es-CL"/>
+              </w:rPr>
+              <w:t>Análisis de requerimientos</w:t>
+            </w:r>
           </w:p>
         </w:tc>
         <w:tc>
@@ -5447,6 +4825,30 @@
                 <w:lang w:eastAsia="es-CL"/>
               </w:rPr>
             </w:pPr>
+            <w:r>
+              <w:rPr>
+                <w:rFonts w:ascii="Calibri" w:hAnsi="Calibri" w:cs="Arial"/>
+                <w:i/>
+                <w:color w:val="548DD4"/>
+                <w:sz w:val="18"/>
+                <w:szCs w:val="20"/>
+                <w:lang w:eastAsia="es-CL"/>
+              </w:rPr>
+              <w:t xml:space="preserve">Reunión con </w:t>
+            </w:r>
+            <w:proofErr w:type="spellStart"/>
+            <w:r>
+              <w:rPr>
+                <w:rFonts w:ascii="Calibri" w:hAnsi="Calibri" w:cs="Arial"/>
+                <w:i/>
+                <w:color w:val="548DD4"/>
+                <w:sz w:val="18"/>
+                <w:szCs w:val="20"/>
+                <w:lang w:eastAsia="es-CL"/>
+              </w:rPr>
+              <w:t>StakeHolders</w:t>
+            </w:r>
+            <w:proofErr w:type="spellEnd"/>
           </w:p>
         </w:tc>
         <w:tc>
@@ -5465,6 +4867,29 @@
                 <w:lang w:eastAsia="es-CL"/>
               </w:rPr>
             </w:pPr>
+            <w:r>
+              <w:rPr>
+                <w:rFonts w:ascii="Calibri" w:hAnsi="Calibri" w:cs="Arial"/>
+                <w:i/>
+                <w:color w:val="548DD4"/>
+                <w:sz w:val="18"/>
+                <w:szCs w:val="20"/>
+                <w:lang w:eastAsia="es-CL"/>
+              </w:rPr>
+              <w:t xml:space="preserve">Identificación y documentación de requisitos funcionales y no </w:t>
+            </w:r>
+            <w:r>
+              <w:rPr>
+                <w:rFonts w:ascii="Calibri" w:hAnsi="Calibri" w:cs="Arial"/>
+                <w:i/>
+                <w:color w:val="548DD4"/>
+                <w:sz w:val="18"/>
+                <w:szCs w:val="20"/>
+                <w:lang w:eastAsia="es-CL"/>
+              </w:rPr>
+              <w:lastRenderedPageBreak/>
+              <w:t>funcionales del CRM.</w:t>
+            </w:r>
           </w:p>
         </w:tc>
         <w:tc>
@@ -5483,6 +4908,18 @@
                 <w:lang w:eastAsia="es-CL"/>
               </w:rPr>
             </w:pPr>
+            <w:r>
+              <w:rPr>
+                <w:rFonts w:ascii="Calibri" w:hAnsi="Calibri" w:cs="Arial"/>
+                <w:i/>
+                <w:color w:val="548DD4"/>
+                <w:sz w:val="18"/>
+                <w:szCs w:val="20"/>
+                <w:lang w:eastAsia="es-CL"/>
+              </w:rPr>
+              <w:lastRenderedPageBreak/>
+              <w:t>Herramientas de documentación.</w:t>
+            </w:r>
           </w:p>
         </w:tc>
         <w:tc>
@@ -5504,6 +4941,17 @@
                 <w:lang w:eastAsia="es-CL"/>
               </w:rPr>
             </w:pPr>
+            <w:r>
+              <w:rPr>
+                <w:rFonts w:ascii="Calibri" w:hAnsi="Calibri" w:cs="Arial"/>
+                <w:i/>
+                <w:color w:val="548DD4"/>
+                <w:sz w:val="18"/>
+                <w:szCs w:val="20"/>
+                <w:lang w:eastAsia="es-CL"/>
+              </w:rPr>
+              <w:t>1 semana</w:t>
+            </w:r>
           </w:p>
         </w:tc>
         <w:tc>
@@ -5526,12 +4974,58 @@
                 <w:lang w:eastAsia="es-CL"/>
               </w:rPr>
             </w:pPr>
+            <w:r>
+              <w:rPr>
+                <w:rFonts w:ascii="Calibri" w:hAnsi="Calibri" w:cs="Arial"/>
+                <w:i/>
+                <w:color w:val="548DD4"/>
+                <w:sz w:val="18"/>
+                <w:szCs w:val="20"/>
+                <w:lang w:eastAsia="es-CL"/>
+              </w:rPr>
+              <w:t xml:space="preserve">Bastian Gutierrez </w:t>
+            </w:r>
           </w:p>
         </w:tc>
         <w:tc>
           <w:tcPr>
             <w:tcW w:w="1581" w:type="dxa"/>
           </w:tcPr>
+          <w:p>
+            <w:pPr>
+              <w:jc w:val="both"/>
+              <w:rPr>
+                <w:rFonts w:ascii="Calibri" w:hAnsi="Calibri" w:cs="Arial"/>
+                <w:i/>
+                <w:color w:val="548DD4"/>
+                <w:sz w:val="18"/>
+                <w:szCs w:val="20"/>
+                <w:lang w:eastAsia="es-CL"/>
+              </w:rPr>
+            </w:pPr>
+            <w:r>
+              <w:rPr>
+                <w:rFonts w:ascii="Calibri" w:hAnsi="Calibri" w:cs="Arial"/>
+                <w:i/>
+                <w:color w:val="548DD4"/>
+                <w:sz w:val="18"/>
+                <w:szCs w:val="20"/>
+                <w:lang w:eastAsia="es-CL"/>
+              </w:rPr>
+              <w:t>Asegurar retroalimentación constante con el cliente.</w:t>
+            </w:r>
+            <w:r>
+              <w:rPr>
+                <w:rFonts w:ascii="Calibri" w:hAnsi="Calibri" w:cs="Arial"/>
+                <w:i/>
+                <w:color w:val="548DD4"/>
+                <w:sz w:val="18"/>
+                <w:szCs w:val="20"/>
+                <w:lang w:eastAsia="es-CL"/>
+              </w:rPr>
+              <w:br/>
+            </w:r>
+          </w:p>
           <w:p>
             <w:pPr>
               <w:jc w:val="both"/>
@@ -5740,7 +5234,6 @@
                 <w:sz w:val="28"/>
                 <w:szCs w:val="28"/>
               </w:rPr>
-              <w:lastRenderedPageBreak/>
               <w:t>8</w:t>
             </w:r>
             <w:r>
@@ -9253,6 +8746,21 @@
 </file>
 
 <file path=customXml/item1.xml><?xml version="1.0" encoding="utf-8"?>
+<p:properties xmlns:p="http://schemas.microsoft.com/office/2006/metadata/properties" xmlns:xsi="http://www.w3.org/2001/XMLSchema-instance" xmlns:pc="http://schemas.microsoft.com/office/infopath/2007/PartnerControls">
+  <documentManagement/>
+</p:properties>
+</file>
+
+<file path=customXml/item2.xml><?xml version="1.0" encoding="utf-8"?>
+<?mso-contentType ?>
+<FormTemplates xmlns="http://schemas.microsoft.com/sharepoint/v3/contenttype/forms">
+  <Display>DocumentLibraryForm</Display>
+  <Edit>DocumentLibraryForm</Edit>
+  <New>DocumentLibraryForm</New>
+</FormTemplates>
+</file>
+
+<file path=customXml/item3.xml><?xml version="1.0" encoding="utf-8"?>
 <ct:contentTypeSchema xmlns:ct="http://schemas.microsoft.com/office/2006/metadata/contentType" xmlns:ma="http://schemas.microsoft.com/office/2006/metadata/properties/metaAttributes" ct:_="" ma:_="" ma:contentTypeName="Documento" ma:contentTypeID="0x010100E96778489EE7714D8BD12CC105EB918B" ma:contentTypeVersion="2" ma:contentTypeDescription="Crear nuevo documento." ma:contentTypeScope="" ma:versionID="416c5c7ae9b5d54d83875cd3c65194e3">
   <xsd:schema xmlns:xsd="http://www.w3.org/2001/XMLSchema" xmlns:xs="http://www.w3.org/2001/XMLSchema" xmlns:p="http://schemas.microsoft.com/office/2006/metadata/properties" xmlns:ns2="126e8a1c-9ea9-435a-ac89-d06c80d62e30" targetNamespace="http://schemas.microsoft.com/office/2006/metadata/properties" ma:root="true" ma:fieldsID="70a237c842677bd850644f8595079f5e" ns2:_="">
     <xsd:import namespace="126e8a1c-9ea9-435a-ac89-d06c80d62e30"/>
@@ -9384,22 +8892,24 @@
 </ct:contentTypeSchema>
 </file>
 
-<file path=customXml/item2.xml><?xml version="1.0" encoding="utf-8"?>
-<?mso-contentType ?>
-<FormTemplates xmlns="http://schemas.microsoft.com/sharepoint/v3/contenttype/forms">
-  <Display>DocumentLibraryForm</Display>
-  <Edit>DocumentLibraryForm</Edit>
-  <New>DocumentLibraryForm</New>
-</FormTemplates>
+<file path=customXml/itemProps1.xml><?xml version="1.0" encoding="utf-8"?>
+<ds:datastoreItem xmlns:ds="http://schemas.openxmlformats.org/officeDocument/2006/customXml" ds:itemID="{38174882-579A-45DC-A704-C035A9357F73}">
+  <ds:schemaRefs>
+    <ds:schemaRef ds:uri="http://schemas.microsoft.com/office/2006/metadata/properties"/>
+    <ds:schemaRef ds:uri="http://schemas.microsoft.com/office/infopath/2007/PartnerControls"/>
+  </ds:schemaRefs>
+</ds:datastoreItem>
 </file>
 
-<file path=customXml/item3.xml><?xml version="1.0" encoding="utf-8"?>
-<p:properties xmlns:p="http://schemas.microsoft.com/office/2006/metadata/properties" xmlns:xsi="http://www.w3.org/2001/XMLSchema-instance" xmlns:pc="http://schemas.microsoft.com/office/infopath/2007/PartnerControls">
-  <documentManagement/>
-</p:properties>
+<file path=customXml/itemProps2.xml><?xml version="1.0" encoding="utf-8"?>
+<ds:datastoreItem xmlns:ds="http://schemas.openxmlformats.org/officeDocument/2006/customXml" ds:itemID="{F3E3E2F7-59E7-4722-B872-D023DC9D1CC1}">
+  <ds:schemaRefs>
+    <ds:schemaRef ds:uri="http://schemas.microsoft.com/sharepoint/v3/contenttype/forms"/>
+  </ds:schemaRefs>
+</ds:datastoreItem>
 </file>
 
-<file path=customXml/itemProps1.xml><?xml version="1.0" encoding="utf-8"?>
+<file path=customXml/itemProps3.xml><?xml version="1.0" encoding="utf-8"?>
 <ds:datastoreItem xmlns:ds="http://schemas.openxmlformats.org/officeDocument/2006/customXml" ds:itemID="{7C9B9CFF-B258-43B4-948A-968A031773F5}">
   <ds:schemaRefs>
     <ds:schemaRef ds:uri="http://schemas.microsoft.com/office/2006/metadata/contentType"/>
@@ -9415,21 +8925,4 @@
     <ds:schemaRef ds:uri="http://schemas.microsoft.com/internal/obd"/>
   </ds:schemaRefs>
 </ds:datastoreItem>
-</file>
-
-<file path=customXml/itemProps2.xml><?xml version="1.0" encoding="utf-8"?>
-<ds:datastoreItem xmlns:ds="http://schemas.openxmlformats.org/officeDocument/2006/customXml" ds:itemID="{F3E3E2F7-59E7-4722-B872-D023DC9D1CC1}">
-  <ds:schemaRefs>
-    <ds:schemaRef ds:uri="http://schemas.microsoft.com/sharepoint/v3/contenttype/forms"/>
-  </ds:schemaRefs>
-</ds:datastoreItem>
-</file>
-
-<file path=customXml/itemProps3.xml><?xml version="1.0" encoding="utf-8"?>
-<ds:datastoreItem xmlns:ds="http://schemas.openxmlformats.org/officeDocument/2006/customXml" ds:itemID="{38174882-579A-45DC-A704-C035A9357F73}">
-  <ds:schemaRefs>
-    <ds:schemaRef ds:uri="http://schemas.microsoft.com/office/2006/metadata/properties"/>
-    <ds:schemaRef ds:uri="http://schemas.microsoft.com/office/infopath/2007/PartnerControls"/>
-  </ds:schemaRefs>
-</ds:datastoreItem>
 </file>
</xml_diff>

<commit_message>
Update 1.5_GuiaEstudiante_Fase 1_Definicion Proyecto APT.docx
adicion del modelo de deep learning y mejora del documento. iTekz
</commit_message>
<xml_diff>
--- a/Fase 1/Evidencias Grupales/1.5_GuiaEstudiante_Fase 1_Definicion Proyecto APT.docx
+++ b/Fase 1/Evidencias Grupales/1.5_GuiaEstudiante_Fase 1_Definicion Proyecto APT.docx
@@ -560,17 +560,39 @@
                 <w:b/>
               </w:rPr>
             </w:pPr>
-            <w:r>
-              <w:rPr>
-                <w:b/>
-              </w:rPr>
-              <w:t xml:space="preserve">Bastian Gutierrez </w:t>
-            </w:r>
             <w:proofErr w:type="spellStart"/>
             <w:r>
               <w:rPr>
                 <w:b/>
               </w:rPr>
+              <w:t>Bastian</w:t>
+            </w:r>
+            <w:proofErr w:type="spellEnd"/>
+            <w:r>
+              <w:rPr>
+                <w:b/>
+              </w:rPr>
+              <w:t xml:space="preserve"> </w:t>
+            </w:r>
+            <w:proofErr w:type="spellStart"/>
+            <w:r>
+              <w:rPr>
+                <w:b/>
+              </w:rPr>
+              <w:t>Gutierrez</w:t>
+            </w:r>
+            <w:proofErr w:type="spellEnd"/>
+            <w:r>
+              <w:rPr>
+                <w:b/>
+              </w:rPr>
+              <w:t xml:space="preserve"> </w:t>
+            </w:r>
+            <w:proofErr w:type="spellStart"/>
+            <w:r>
+              <w:rPr>
+                <w:b/>
+              </w:rPr>
               <w:t>Henriquez</w:t>
             </w:r>
             <w:proofErr w:type="spellEnd"/>
@@ -592,21 +614,7 @@
               <w:rPr>
                 <w:b/>
               </w:rPr>
-              <w:t xml:space="preserve">, </w:t>
-            </w:r>
-            <w:proofErr w:type="spellStart"/>
-            <w:r>
-              <w:rPr>
-                <w:b/>
-              </w:rPr>
-              <w:t>Lhian</w:t>
-            </w:r>
-            <w:proofErr w:type="spellEnd"/>
-            <w:r>
-              <w:rPr>
-                <w:b/>
-              </w:rPr>
-              <w:t xml:space="preserve"> Espinoza</w:t>
+              <w:t>, Lhian Espinoza</w:t>
             </w:r>
           </w:p>
         </w:tc>
@@ -1421,9 +1429,9 @@
                 <w:szCs w:val="20"/>
                 <w:lang w:eastAsia="es-CL"/>
               </w:rPr>
-              <w:t xml:space="preserve"> relacionado con la falta de seguimiento eficiente en la gestión de soporte técnico. El CRM ofrecerá una solución integral que permita gestionar y centralizar los </w:t>
-            </w:r>
-            <w:proofErr w:type="gramStart"/>
+              <w:t xml:space="preserve"> relacionado con la falta de seguimiento eficiente en la gestión de soporte técnico. El CRM ofrecerá una solución integral que permita gestionar y centralizar los tickets de soporte, asegurando que cada interacción quede registrada y se le dé el seguimiento adecuado. Además, con la integración de un modelo de machine </w:t>
+            </w:r>
+            <w:proofErr w:type="spellStart"/>
             <w:r>
               <w:rPr>
                 <w:rFonts w:ascii="Calibri" w:hAnsi="Calibri" w:cs="Arial"/>
@@ -1434,9 +1442,9 @@
                 <w:szCs w:val="20"/>
                 <w:lang w:eastAsia="es-CL"/>
               </w:rPr>
-              <w:t>tickets</w:t>
-            </w:r>
-            <w:proofErr w:type="gramEnd"/>
+              <w:t>learning</w:t>
+            </w:r>
+            <w:proofErr w:type="spellEnd"/>
             <w:r>
               <w:rPr>
                 <w:rFonts w:ascii="Calibri" w:hAnsi="Calibri" w:cs="Arial"/>
@@ -1447,7 +1455,33 @@
                 <w:szCs w:val="20"/>
                 <w:lang w:eastAsia="es-CL"/>
               </w:rPr>
-              <w:t xml:space="preserve"> de soporte, asegurando que cada interacción quede registrada y se le dé el seguimiento adecuado. Además, con la integración de un modelo de machine </w:t>
+              <w:t>, los tickets se clasificarán automáticamente en niveles de prioridad (alto, medio, bajo), optimizando el uso de recursos y tiempos de respuesta.</w:t>
+            </w:r>
+          </w:p>
+          <w:p>
+            <w:pPr>
+              <w:jc w:val="both"/>
+              <w:rPr>
+                <w:rFonts w:ascii="Calibri" w:hAnsi="Calibri" w:cs="Arial"/>
+                <w:i/>
+                <w:iCs/>
+                <w:color w:val="548DD4"/>
+                <w:sz w:val="20"/>
+                <w:szCs w:val="20"/>
+                <w:lang w:eastAsia="es-CL"/>
+              </w:rPr>
+            </w:pPr>
+            <w:r>
+              <w:rPr>
+                <w:rFonts w:ascii="Calibri" w:hAnsi="Calibri" w:cs="Arial"/>
+                <w:i/>
+                <w:iCs/>
+                <w:color w:val="548DD4"/>
+                <w:sz w:val="20"/>
+                <w:szCs w:val="20"/>
+                <w:lang w:eastAsia="es-CL"/>
+              </w:rPr>
+              <w:t xml:space="preserve">Adicionalmente, la incorporación de un modelo de </w:t>
             </w:r>
             <w:proofErr w:type="spellStart"/>
             <w:r>
@@ -1460,6 +1494,32 @@
                 <w:szCs w:val="20"/>
                 <w:lang w:eastAsia="es-CL"/>
               </w:rPr>
+              <w:t>deep</w:t>
+            </w:r>
+            <w:proofErr w:type="spellEnd"/>
+            <w:r>
+              <w:rPr>
+                <w:rFonts w:ascii="Calibri" w:hAnsi="Calibri" w:cs="Arial"/>
+                <w:i/>
+                <w:iCs/>
+                <w:color w:val="548DD4"/>
+                <w:sz w:val="20"/>
+                <w:szCs w:val="20"/>
+                <w:lang w:eastAsia="es-CL"/>
+              </w:rPr>
+              <w:t xml:space="preserve"> </w:t>
+            </w:r>
+            <w:proofErr w:type="spellStart"/>
+            <w:r>
+              <w:rPr>
+                <w:rFonts w:ascii="Calibri" w:hAnsi="Calibri" w:cs="Arial"/>
+                <w:i/>
+                <w:iCs/>
+                <w:color w:val="548DD4"/>
+                <w:sz w:val="20"/>
+                <w:szCs w:val="20"/>
+                <w:lang w:eastAsia="es-CL"/>
+              </w:rPr>
               <w:t>learning</w:t>
             </w:r>
             <w:proofErr w:type="spellEnd"/>
@@ -1473,9 +1533,9 @@
                 <w:szCs w:val="20"/>
                 <w:lang w:eastAsia="es-CL"/>
               </w:rPr>
-              <w:t xml:space="preserve">, los </w:t>
-            </w:r>
-            <w:proofErr w:type="gramStart"/>
+              <w:t xml:space="preserve"> para la captación de audios transcritos a texto mejora significativamente la facilidad para crear tickets, tanto para los clientes de </w:t>
+            </w:r>
+            <w:proofErr w:type="spellStart"/>
             <w:r>
               <w:rPr>
                 <w:rFonts w:ascii="Calibri" w:hAnsi="Calibri" w:cs="Arial"/>
@@ -1486,9 +1546,9 @@
                 <w:szCs w:val="20"/>
                 <w:lang w:eastAsia="es-CL"/>
               </w:rPr>
-              <w:t>tickets</w:t>
-            </w:r>
-            <w:proofErr w:type="gramEnd"/>
+              <w:t>ItPlusNet</w:t>
+            </w:r>
+            <w:proofErr w:type="spellEnd"/>
             <w:r>
               <w:rPr>
                 <w:rFonts w:ascii="Calibri" w:hAnsi="Calibri" w:cs="Arial"/>
@@ -1499,7 +1559,7 @@
                 <w:szCs w:val="20"/>
                 <w:lang w:eastAsia="es-CL"/>
               </w:rPr>
-              <w:t xml:space="preserve"> se clasificarán automáticamente en niveles de prioridad (alto, medio, bajo), optimizando el uso de recursos y tiempos de respuesta.</w:t>
+              <w:t xml:space="preserve"> como para los desarrolladores. Esto no solo mejora la eficiencia operativa, sino que también reduce el esfuerzo manual y los errores de transcripción.</w:t>
             </w:r>
           </w:p>
           <w:p>
@@ -1639,7 +1699,7 @@
                 <w:szCs w:val="20"/>
                 <w:lang w:eastAsia="es-CL"/>
               </w:rPr>
-              <w:t xml:space="preserve">El proyecto consiste en desarrollar una plataforma CRM personalizada que centralice la gestión de soporte técnico. A través de un sistema de autenticación basado en roles, la plataforma garantizará que solo el personal autorizado acceda a información sensible. Además, el modelo de machine </w:t>
+              <w:t xml:space="preserve">El proyecto consiste en desarrollar una plataforma CRM personalizada que centralice la gestión de soporte técnico. A través de un sistema de autenticación basado en roles, la plataforma garantizará que solo el personal autorizado acceda a información sensible. Además, la integración de </w:t>
             </w:r>
             <w:proofErr w:type="spellStart"/>
             <w:r>
@@ -1651,6 +1711,30 @@
                 <w:szCs w:val="20"/>
                 <w:lang w:eastAsia="es-CL"/>
               </w:rPr>
+              <w:t>deep</w:t>
+            </w:r>
+            <w:proofErr w:type="spellEnd"/>
+            <w:r>
+              <w:rPr>
+                <w:rFonts w:ascii="Calibri" w:hAnsi="Calibri" w:cs="Arial"/>
+                <w:i/>
+                <w:color w:val="548DD4"/>
+                <w:sz w:val="20"/>
+                <w:szCs w:val="20"/>
+                <w:lang w:eastAsia="es-CL"/>
+              </w:rPr>
+              <w:t xml:space="preserve"> </w:t>
+            </w:r>
+            <w:proofErr w:type="spellStart"/>
+            <w:r>
+              <w:rPr>
+                <w:rFonts w:ascii="Calibri" w:hAnsi="Calibri" w:cs="Arial"/>
+                <w:i/>
+                <w:color w:val="548DD4"/>
+                <w:sz w:val="20"/>
+                <w:szCs w:val="20"/>
+                <w:lang w:eastAsia="es-CL"/>
+              </w:rPr>
               <w:t>learning</w:t>
             </w:r>
             <w:proofErr w:type="spellEnd"/>
@@ -1663,9 +1747,9 @@
                 <w:szCs w:val="20"/>
                 <w:lang w:eastAsia="es-CL"/>
               </w:rPr>
-              <w:t xml:space="preserve"> clasificará automáticamente los </w:t>
-            </w:r>
-            <w:proofErr w:type="gramStart"/>
+              <w:t xml:space="preserve"> permitirá que los clientes graben audios, los cuales serán transcritos automáticamente a texto para facilitar la creación de tickets. El sistema de machine </w:t>
+            </w:r>
+            <w:proofErr w:type="spellStart"/>
             <w:r>
               <w:rPr>
                 <w:rFonts w:ascii="Calibri" w:hAnsi="Calibri" w:cs="Arial"/>
@@ -1675,9 +1759,9 @@
                 <w:szCs w:val="20"/>
                 <w:lang w:eastAsia="es-CL"/>
               </w:rPr>
-              <w:t>tickets</w:t>
-            </w:r>
-            <w:proofErr w:type="gramEnd"/>
+              <w:t>learning</w:t>
+            </w:r>
+            <w:proofErr w:type="spellEnd"/>
             <w:r>
               <w:rPr>
                 <w:rFonts w:ascii="Calibri" w:hAnsi="Calibri" w:cs="Arial"/>
@@ -1687,18 +1771,7 @@
                 <w:szCs w:val="20"/>
                 <w:lang w:eastAsia="es-CL"/>
               </w:rPr>
-              <w:t xml:space="preserve"> de soporte según su nivel de prioridad, lo que permitirá gestionar los recursos de manera más eficiente. Se espera que con esta solución se reduzcan los tiempos de respuesta y se mejore la satisfacción del cliente.</w:t>
-            </w:r>
-            <w:r>
-              <w:rPr>
-                <w:rFonts w:ascii="Calibri" w:hAnsi="Calibri" w:cs="Arial"/>
-                <w:i/>
-                <w:color w:val="548DD4"/>
-                <w:sz w:val="20"/>
-                <w:szCs w:val="20"/>
-                <w:lang w:eastAsia="es-CL"/>
-              </w:rPr>
-              <w:t xml:space="preserve"> </w:t>
+              <w:t xml:space="preserve"> clasificará automáticamente los tickets según su nivel de prioridad, lo que permitirá gestionar los recursos de manera más eficiente.</w:t>
             </w:r>
           </w:p>
         </w:tc>
@@ -1762,7 +1835,7 @@
                 <w:szCs w:val="20"/>
                 <w:lang w:eastAsia="es-CL"/>
               </w:rPr>
-              <w:t xml:space="preserve">Este proyecto está directamente relacionado con las competencias del perfil de egreso de la carrera de Ingeniería en Informática, ya que aborda el diseño y desarrollo de una solución sistémica que mejora los procesos de negocio de </w:t>
+              <w:t xml:space="preserve">Este proyecto está directamente relacionado con las competencias del perfil de egreso de la carrera de Ingeniería en Informática, ya que aborda el diseño y desarrollo de soluciones sistémicas que mejoran los procesos de negocio de </w:t>
             </w:r>
             <w:proofErr w:type="spellStart"/>
             <w:r>
@@ -1774,7 +1847,7 @@
                 <w:szCs w:val="20"/>
                 <w:lang w:eastAsia="es-CL"/>
               </w:rPr>
-              <w:t>itplusnet</w:t>
+              <w:t>ItPlusNet</w:t>
             </w:r>
             <w:proofErr w:type="spellEnd"/>
             <w:r>
@@ -1786,7 +1859,79 @@
                 <w:szCs w:val="20"/>
                 <w:lang w:eastAsia="es-CL"/>
               </w:rPr>
-              <w:t>. Las competencias seleccionadas son esenciales para desarrollar una solución integral que gestione la información de soporte de forma segura, escalable y eficiente. La construcción de modelos de datos y la aplicación de metodologías para sistematizar el desarrollo son claves para garantizar la viabilidad y éxito del proyecto.</w:t>
+              <w:t xml:space="preserve">. La implementación de tecnologías como </w:t>
+            </w:r>
+            <w:proofErr w:type="spellStart"/>
+            <w:r>
+              <w:rPr>
+                <w:rFonts w:ascii="Calibri" w:hAnsi="Calibri" w:cs="Arial"/>
+                <w:i/>
+                <w:color w:val="548DD4"/>
+                <w:sz w:val="20"/>
+                <w:szCs w:val="20"/>
+                <w:lang w:eastAsia="es-CL"/>
+              </w:rPr>
+              <w:t>deep</w:t>
+            </w:r>
+            <w:proofErr w:type="spellEnd"/>
+            <w:r>
+              <w:rPr>
+                <w:rFonts w:ascii="Calibri" w:hAnsi="Calibri" w:cs="Arial"/>
+                <w:i/>
+                <w:color w:val="548DD4"/>
+                <w:sz w:val="20"/>
+                <w:szCs w:val="20"/>
+                <w:lang w:eastAsia="es-CL"/>
+              </w:rPr>
+              <w:t xml:space="preserve"> </w:t>
+            </w:r>
+            <w:proofErr w:type="spellStart"/>
+            <w:r>
+              <w:rPr>
+                <w:rFonts w:ascii="Calibri" w:hAnsi="Calibri" w:cs="Arial"/>
+                <w:i/>
+                <w:color w:val="548DD4"/>
+                <w:sz w:val="20"/>
+                <w:szCs w:val="20"/>
+                <w:lang w:eastAsia="es-CL"/>
+              </w:rPr>
+              <w:t>learning</w:t>
+            </w:r>
+            <w:proofErr w:type="spellEnd"/>
+            <w:r>
+              <w:rPr>
+                <w:rFonts w:ascii="Calibri" w:hAnsi="Calibri" w:cs="Arial"/>
+                <w:i/>
+                <w:color w:val="548DD4"/>
+                <w:sz w:val="20"/>
+                <w:szCs w:val="20"/>
+                <w:lang w:eastAsia="es-CL"/>
+              </w:rPr>
+              <w:t xml:space="preserve"> y machine </w:t>
+            </w:r>
+            <w:proofErr w:type="spellStart"/>
+            <w:r>
+              <w:rPr>
+                <w:rFonts w:ascii="Calibri" w:hAnsi="Calibri" w:cs="Arial"/>
+                <w:i/>
+                <w:color w:val="548DD4"/>
+                <w:sz w:val="20"/>
+                <w:szCs w:val="20"/>
+                <w:lang w:eastAsia="es-CL"/>
+              </w:rPr>
+              <w:t>learning</w:t>
+            </w:r>
+            <w:proofErr w:type="spellEnd"/>
+            <w:r>
+              <w:rPr>
+                <w:rFonts w:ascii="Calibri" w:hAnsi="Calibri" w:cs="Arial"/>
+                <w:i/>
+                <w:color w:val="548DD4"/>
+                <w:sz w:val="20"/>
+                <w:szCs w:val="20"/>
+                <w:lang w:eastAsia="es-CL"/>
+              </w:rPr>
+              <w:t xml:space="preserve"> es esencial para optimizar el soporte técnico. Estas competencias son fundamentales para garantizar la viabilidad y el éxito del proyecto</w:t>
             </w:r>
           </w:p>
         </w:tc>
@@ -1843,7 +1988,7 @@
                 <w:szCs w:val="20"/>
                 <w:lang w:eastAsia="es-CL"/>
               </w:rPr>
-              <w:t xml:space="preserve">Mis intereses profesionales se centran en el desarrollo de software que optimice los procesos empresariales y mejore la experiencia del cliente. Este proyecto APT está alineado con estos intereses, ya que me permitirá aplicar mis habilidades en desarrollo de software, machine </w:t>
+              <w:t xml:space="preserve">Los intereses profesionales se centran en el desarrollo de software que optimice los procesos empresariales y mejore la experiencia del cliente. Este proyecto APT está alineado con esos intereses, ya que permitirá aplicar habilidades en desarrollo de software, machine </w:t>
             </w:r>
             <w:proofErr w:type="spellStart"/>
             <w:r>
@@ -1867,8 +2012,9 @@
                 <w:szCs w:val="20"/>
                 <w:lang w:eastAsia="es-CL"/>
               </w:rPr>
-              <w:t>, y gestión de proyectos para crear una solución tecnológica que tiene un impacto real en una organización. Además, contribuirá a mi desarrollo profesional al expandir mis conocimientos en automatización y optimización de recursos a través de la implementación de tecnologías avanzadas.</w:t>
-            </w:r>
+              <w:t xml:space="preserve">, </w:t>
+            </w:r>
+            <w:proofErr w:type="spellStart"/>
             <w:r>
               <w:rPr>
                 <w:rFonts w:ascii="Calibri" w:hAnsi="Calibri" w:cs="Arial"/>
@@ -1878,7 +2024,43 @@
                 <w:szCs w:val="20"/>
                 <w:lang w:eastAsia="es-CL"/>
               </w:rPr>
+              <w:t>deep</w:t>
+            </w:r>
+            <w:proofErr w:type="spellEnd"/>
+            <w:r>
+              <w:rPr>
+                <w:rFonts w:ascii="Calibri" w:hAnsi="Calibri" w:cs="Arial"/>
+                <w:i/>
+                <w:color w:val="548DD4"/>
+                <w:sz w:val="20"/>
+                <w:szCs w:val="20"/>
+                <w:lang w:eastAsia="es-CL"/>
+              </w:rPr>
               <w:t xml:space="preserve"> </w:t>
+            </w:r>
+            <w:proofErr w:type="spellStart"/>
+            <w:r>
+              <w:rPr>
+                <w:rFonts w:ascii="Calibri" w:hAnsi="Calibri" w:cs="Arial"/>
+                <w:i/>
+                <w:color w:val="548DD4"/>
+                <w:sz w:val="20"/>
+                <w:szCs w:val="20"/>
+                <w:lang w:eastAsia="es-CL"/>
+              </w:rPr>
+              <w:t>learning</w:t>
+            </w:r>
+            <w:proofErr w:type="spellEnd"/>
+            <w:r>
+              <w:rPr>
+                <w:rFonts w:ascii="Calibri" w:hAnsi="Calibri" w:cs="Arial"/>
+                <w:i/>
+                <w:color w:val="548DD4"/>
+                <w:sz w:val="20"/>
+                <w:szCs w:val="20"/>
+                <w:lang w:eastAsia="es-CL"/>
+              </w:rPr>
+              <w:t>, y gestión de proyectos para crear una solución tecnológica con impacto real en una organización. Además, contribuirá al desarrollo profesional al expandir los conocimientos en automatización y procesamiento de lenguaje natural (NLP).</w:t>
             </w:r>
           </w:p>
         </w:tc>
@@ -1904,6 +2086,7 @@
                 <w:rFonts w:ascii="Calibri" w:hAnsi="Calibri"/>
                 <w:color w:val="1F3864" w:themeColor="accent1" w:themeShade="80"/>
               </w:rPr>
+              <w:lastRenderedPageBreak/>
               <w:t>Factibilidad de desarrollo del Proyecto APT</w:t>
             </w:r>
           </w:p>
@@ -1933,7 +2116,7 @@
                 <w:szCs w:val="20"/>
                 <w:lang w:eastAsia="es-CL"/>
               </w:rPr>
-              <w:t xml:space="preserve">Este proyecto es completamente factible dentro del marco de la asignatura. La duración del semestre y las horas asignadas son suficientes para cumplir con los objetivos propuestos, ya que el proyecto está planificado en 5 meses con entregas parciales a través de la metodología Scrum. Los recursos necesarios, como hardware y software, están disponibles, y las tecnologías a utilizar (PHP, Laravel, MySQL, machine </w:t>
+              <w:t xml:space="preserve">El proyecto es completamente factible dentro del marco de la asignatura. La duración del semestre y las horas asignadas son suficientes para cumplir con los objetivos propuestos. El proyecto está planificado en 5 meses con entregas parciales a través de la metodología Scrum. Los recursos necesarios, como hardware y software, están disponibles, y las tecnologías a utilizar (PHP, Laravel, MySQL, machine </w:t>
             </w:r>
             <w:proofErr w:type="spellStart"/>
             <w:r>
@@ -1957,7 +2140,7 @@
                 <w:szCs w:val="20"/>
                 <w:lang w:eastAsia="es-CL"/>
               </w:rPr>
-              <w:t xml:space="preserve">) son bien conocidas y cuentan con amplio soporte en la comunidad de desarrollo. Los principales factores externos, como la integración de </w:t>
+              <w:t xml:space="preserve"> y </w:t>
             </w:r>
             <w:proofErr w:type="spellStart"/>
             <w:r>
@@ -1969,6 +2152,54 @@
                 <w:szCs w:val="20"/>
                 <w:lang w:eastAsia="es-CL"/>
               </w:rPr>
+              <w:t>deep</w:t>
+            </w:r>
+            <w:proofErr w:type="spellEnd"/>
+            <w:r>
+              <w:rPr>
+                <w:rFonts w:ascii="Calibri" w:hAnsi="Calibri" w:cs="Arial"/>
+                <w:i/>
+                <w:color w:val="548DD4"/>
+                <w:sz w:val="20"/>
+                <w:szCs w:val="20"/>
+                <w:lang w:eastAsia="es-CL"/>
+              </w:rPr>
+              <w:t xml:space="preserve"> </w:t>
+            </w:r>
+            <w:proofErr w:type="spellStart"/>
+            <w:r>
+              <w:rPr>
+                <w:rFonts w:ascii="Calibri" w:hAnsi="Calibri" w:cs="Arial"/>
+                <w:i/>
+                <w:color w:val="548DD4"/>
+                <w:sz w:val="20"/>
+                <w:szCs w:val="20"/>
+                <w:lang w:eastAsia="es-CL"/>
+              </w:rPr>
+              <w:t>learning</w:t>
+            </w:r>
+            <w:proofErr w:type="spellEnd"/>
+            <w:r>
+              <w:rPr>
+                <w:rFonts w:ascii="Calibri" w:hAnsi="Calibri" w:cs="Arial"/>
+                <w:i/>
+                <w:color w:val="548DD4"/>
+                <w:sz w:val="20"/>
+                <w:szCs w:val="20"/>
+                <w:lang w:eastAsia="es-CL"/>
+              </w:rPr>
+              <w:t xml:space="preserve">) tienen amplio soporte en la comunidad de desarrollo. Se abordarán posibles dificultades, como la integración de </w:t>
+            </w:r>
+            <w:proofErr w:type="spellStart"/>
+            <w:r>
+              <w:rPr>
+                <w:rFonts w:ascii="Calibri" w:hAnsi="Calibri" w:cs="Arial"/>
+                <w:i/>
+                <w:color w:val="548DD4"/>
+                <w:sz w:val="20"/>
+                <w:szCs w:val="20"/>
+                <w:lang w:eastAsia="es-CL"/>
+              </w:rPr>
               <w:t>APIs</w:t>
             </w:r>
             <w:proofErr w:type="spellEnd"/>
@@ -1981,8 +2212,9 @@
                 <w:szCs w:val="20"/>
                 <w:lang w:eastAsia="es-CL"/>
               </w:rPr>
-              <w:t xml:space="preserve"> o la </w:t>
-            </w:r>
+              <w:t xml:space="preserve"> y adaptación del sistema, mediante </w:t>
+            </w:r>
+            <w:proofErr w:type="spellStart"/>
             <w:r>
               <w:rPr>
                 <w:rFonts w:ascii="Calibri" w:hAnsi="Calibri" w:cs="Arial"/>
@@ -1992,10 +2224,9 @@
                 <w:szCs w:val="20"/>
                 <w:lang w:eastAsia="es-CL"/>
               </w:rPr>
-              <w:lastRenderedPageBreak/>
-              <w:t xml:space="preserve">adaptación del sistema a las necesidades futuras, se abordarán durante el desarrollo mediante </w:t>
-            </w:r>
-            <w:proofErr w:type="spellStart"/>
+              <w:t>sprints</w:t>
+            </w:r>
+            <w:proofErr w:type="spellEnd"/>
             <w:r>
               <w:rPr>
                 <w:rFonts w:ascii="Calibri" w:hAnsi="Calibri" w:cs="Arial"/>
@@ -2005,19 +2236,7 @@
                 <w:szCs w:val="20"/>
                 <w:lang w:eastAsia="es-CL"/>
               </w:rPr>
-              <w:t>sprints</w:t>
-            </w:r>
-            <w:proofErr w:type="spellEnd"/>
-            <w:r>
-              <w:rPr>
-                <w:rFonts w:ascii="Calibri" w:hAnsi="Calibri" w:cs="Arial"/>
-                <w:i/>
-                <w:color w:val="548DD4"/>
-                <w:sz w:val="20"/>
-                <w:szCs w:val="20"/>
-                <w:lang w:eastAsia="es-CL"/>
-              </w:rPr>
-              <w:t xml:space="preserve"> ajustados.</w:t>
+              <w:t xml:space="preserve"> ajustados​</w:t>
             </w:r>
           </w:p>
         </w:tc>
@@ -2785,10 +3004,12 @@
                 <w:szCs w:val="20"/>
                 <w:lang w:eastAsia="es-CL"/>
               </w:rPr>
-              <w:t xml:space="preserve">Automatizar el seguimiento y cierre de </w:t>
-            </w:r>
-            <w:proofErr w:type="gramStart"/>
-            <w:r>
+              <w:t>Automatizar el seguimiento de tickets y permitir notificaciones automáticas por correo electrónico.</w:t>
+            </w:r>
+          </w:p>
+          <w:p>
+            <w:pPr>
+              <w:jc w:val="both"/>
               <w:rPr>
                 <w:rFonts w:ascii="Calibri" w:hAnsi="Calibri" w:cs="Arial"/>
                 <w:i/>
@@ -2797,9 +3018,7 @@
                 <w:szCs w:val="20"/>
                 <w:lang w:eastAsia="es-CL"/>
               </w:rPr>
-              <w:t>tickets</w:t>
-            </w:r>
-            <w:proofErr w:type="gramEnd"/>
+            </w:pPr>
             <w:r>
               <w:rPr>
                 <w:rFonts w:ascii="Calibri" w:hAnsi="Calibri" w:cs="Arial"/>
@@ -2809,7 +3028,7 @@
                 <w:szCs w:val="20"/>
                 <w:lang w:eastAsia="es-CL"/>
               </w:rPr>
-              <w:t xml:space="preserve"> de soporte, permitiendo notificaciones automáticas por correo electrónico.</w:t>
+              <w:t>Crear un sistema de reportes que permita a los gerentes tomar decisiones informadas basadas en los datos de soporte.</w:t>
             </w:r>
           </w:p>
           <w:p>
@@ -2833,12 +3052,10 @@
                 <w:szCs w:val="20"/>
                 <w:lang w:eastAsia="es-CL"/>
               </w:rPr>
-              <w:t>Crear un sistema de reportes que permita a los gerentes tomar decisiones informadas basadas en datos de soporte.</w:t>
-            </w:r>
-          </w:p>
-          <w:p>
-            <w:pPr>
-              <w:jc w:val="both"/>
+              <w:t xml:space="preserve">Integrar un modelo de machine </w:t>
+            </w:r>
+            <w:proofErr w:type="spellStart"/>
+            <w:r>
               <w:rPr>
                 <w:rFonts w:ascii="Calibri" w:hAnsi="Calibri" w:cs="Arial"/>
                 <w:i/>
@@ -2847,7 +3064,9 @@
                 <w:szCs w:val="20"/>
                 <w:lang w:eastAsia="es-CL"/>
               </w:rPr>
-            </w:pPr>
+              <w:t>learning</w:t>
+            </w:r>
+            <w:proofErr w:type="spellEnd"/>
             <w:r>
               <w:rPr>
                 <w:rFonts w:ascii="Calibri" w:hAnsi="Calibri" w:cs="Arial"/>
@@ -2857,7 +3076,31 @@
                 <w:szCs w:val="20"/>
                 <w:lang w:eastAsia="es-CL"/>
               </w:rPr>
-              <w:t xml:space="preserve">Integrar un modelo de machine </w:t>
+              <w:t xml:space="preserve"> para clasificar automáticamente los tickets en niveles de prioridad (alto, medio, bajo).</w:t>
+            </w:r>
+          </w:p>
+          <w:p>
+            <w:pPr>
+              <w:jc w:val="both"/>
+              <w:rPr>
+                <w:rFonts w:ascii="Calibri" w:hAnsi="Calibri" w:cs="Arial"/>
+                <w:i/>
+                <w:color w:val="548DD4"/>
+                <w:sz w:val="20"/>
+                <w:szCs w:val="20"/>
+                <w:lang w:eastAsia="es-CL"/>
+              </w:rPr>
+            </w:pPr>
+            <w:r>
+              <w:rPr>
+                <w:rFonts w:ascii="Calibri" w:hAnsi="Calibri" w:cs="Arial"/>
+                <w:i/>
+                <w:color w:val="548DD4"/>
+                <w:sz w:val="20"/>
+                <w:szCs w:val="20"/>
+                <w:lang w:eastAsia="es-CL"/>
+              </w:rPr>
+              <w:t xml:space="preserve">Integrar un modelo de </w:t>
             </w:r>
             <w:proofErr w:type="spellStart"/>
             <w:r>
@@ -2869,6 +3112,30 @@
                 <w:szCs w:val="20"/>
                 <w:lang w:eastAsia="es-CL"/>
               </w:rPr>
+              <w:t>deep</w:t>
+            </w:r>
+            <w:proofErr w:type="spellEnd"/>
+            <w:r>
+              <w:rPr>
+                <w:rFonts w:ascii="Calibri" w:hAnsi="Calibri" w:cs="Arial"/>
+                <w:i/>
+                <w:color w:val="548DD4"/>
+                <w:sz w:val="20"/>
+                <w:szCs w:val="20"/>
+                <w:lang w:eastAsia="es-CL"/>
+              </w:rPr>
+              <w:t xml:space="preserve"> </w:t>
+            </w:r>
+            <w:proofErr w:type="spellStart"/>
+            <w:r>
+              <w:rPr>
+                <w:rFonts w:ascii="Calibri" w:hAnsi="Calibri" w:cs="Arial"/>
+                <w:i/>
+                <w:color w:val="548DD4"/>
+                <w:sz w:val="20"/>
+                <w:szCs w:val="20"/>
+                <w:lang w:eastAsia="es-CL"/>
+              </w:rPr>
               <w:t>learning</w:t>
             </w:r>
             <w:proofErr w:type="spellEnd"/>
@@ -2881,9 +3148,9 @@
                 <w:szCs w:val="20"/>
                 <w:lang w:eastAsia="es-CL"/>
               </w:rPr>
-              <w:t xml:space="preserve"> para clasificar el nivel de soporte de los </w:t>
-            </w:r>
-            <w:proofErr w:type="gramStart"/>
+              <w:t xml:space="preserve"> para la captación de soportes mediante audios transcritos a texto, facilitando la creación de tickets tanto para los clientes como para los desarrolladores de </w:t>
+            </w:r>
+            <w:proofErr w:type="spellStart"/>
             <w:r>
               <w:rPr>
                 <w:rFonts w:ascii="Calibri" w:hAnsi="Calibri" w:cs="Arial"/>
@@ -2893,9 +3160,9 @@
                 <w:szCs w:val="20"/>
                 <w:lang w:eastAsia="es-CL"/>
               </w:rPr>
-              <w:t>tickets</w:t>
-            </w:r>
-            <w:proofErr w:type="gramEnd"/>
+              <w:t>ItPlusNet</w:t>
+            </w:r>
+            <w:proofErr w:type="spellEnd"/>
             <w:r>
               <w:rPr>
                 <w:rFonts w:ascii="Calibri" w:hAnsi="Calibri" w:cs="Arial"/>
@@ -2905,7 +3172,7 @@
                 <w:szCs w:val="20"/>
                 <w:lang w:eastAsia="es-CL"/>
               </w:rPr>
-              <w:t xml:space="preserve"> en alto, medio o bajo.</w:t>
+              <w:t>.</w:t>
             </w:r>
           </w:p>
           <w:p>
@@ -2929,18 +3196,7 @@
                 <w:szCs w:val="20"/>
                 <w:lang w:eastAsia="es-CL"/>
               </w:rPr>
-              <w:t>Asegurar la escalabilidad del CRM para permitir futuras integraciones</w:t>
-            </w:r>
-            <w:r>
-              <w:rPr>
-                <w:rFonts w:ascii="Calibri" w:hAnsi="Calibri" w:cs="Arial"/>
-                <w:i/>
-                <w:color w:val="548DD4"/>
-                <w:sz w:val="20"/>
-                <w:szCs w:val="20"/>
-                <w:lang w:eastAsia="es-CL"/>
-              </w:rPr>
-              <w:t>.</w:t>
+              <w:t>Asegurar la escalabilidad del CRM para permitir futuras integraciones tecnológicas​</w:t>
             </w:r>
           </w:p>
         </w:tc>
@@ -3011,6 +3267,7 @@
                 <w:sz w:val="28"/>
                 <w:szCs w:val="28"/>
               </w:rPr>
+              <w:lastRenderedPageBreak/>
               <w:t>5</w:t>
             </w:r>
             <w:r>
@@ -3180,7 +3437,6 @@
                 <w:szCs w:val="20"/>
                 <w:lang w:eastAsia="es-CL"/>
               </w:rPr>
-              <w:lastRenderedPageBreak/>
               <w:t xml:space="preserve">El proyecto seguirá la metodología ágil Scrum, que permite dividir el desarrollo en </w:t>
             </w:r>
             <w:proofErr w:type="spellStart"/>
@@ -3205,31 +3461,7 @@
                 <w:szCs w:val="20"/>
                 <w:lang w:eastAsia="es-CL"/>
               </w:rPr>
-              <w:t xml:space="preserve"> de 2 semanas para entregar módulos funcionales de manera iterativa. Cada sprint abordará componentes clave del CRM, como la autenticación, la gestión de </w:t>
-            </w:r>
-            <w:proofErr w:type="gramStart"/>
-            <w:r>
-              <w:rPr>
-                <w:rFonts w:ascii="Calibri" w:hAnsi="Calibri" w:cs="Arial"/>
-                <w:i/>
-                <w:color w:val="548DD4"/>
-                <w:sz w:val="20"/>
-                <w:szCs w:val="20"/>
-                <w:lang w:eastAsia="es-CL"/>
-              </w:rPr>
-              <w:t>tickets</w:t>
-            </w:r>
-            <w:proofErr w:type="gramEnd"/>
-            <w:r>
-              <w:rPr>
-                <w:rFonts w:ascii="Calibri" w:hAnsi="Calibri" w:cs="Arial"/>
-                <w:i/>
-                <w:color w:val="548DD4"/>
-                <w:sz w:val="20"/>
-                <w:szCs w:val="20"/>
-                <w:lang w:eastAsia="es-CL"/>
-              </w:rPr>
-              <w:t xml:space="preserve"> y la integración del modelo de machine </w:t>
+              <w:t xml:space="preserve"> de 2 semanas para entregar módulos funcionales de manera iterativa. Cada sprint abordará componentes clave del CRM, como la autenticación, la gestión de tickets y la integración del modelo de machine </w:t>
             </w:r>
             <w:proofErr w:type="spellStart"/>
             <w:r>
@@ -3999,23 +4231,7 @@
                 <w:rFonts w:ascii="Calibri" w:hAnsi="Calibri"/>
                 <w:color w:val="1F3864" w:themeColor="accent1" w:themeShade="80"/>
               </w:rPr>
-              <w:t xml:space="preserve">efine la planificación de tu Proyecto APT </w:t>
-            </w:r>
-            <w:proofErr w:type="gramStart"/>
-            <w:r>
-              <w:rPr>
-                <w:rFonts w:ascii="Calibri" w:hAnsi="Calibri"/>
-                <w:color w:val="1F3864" w:themeColor="accent1" w:themeShade="80"/>
-              </w:rPr>
-              <w:t>de acuerdo a</w:t>
-            </w:r>
-            <w:proofErr w:type="gramEnd"/>
-            <w:r>
-              <w:rPr>
-                <w:rFonts w:ascii="Calibri" w:hAnsi="Calibri"/>
-                <w:color w:val="1F3864" w:themeColor="accent1" w:themeShade="80"/>
-              </w:rPr>
-              <w:t xml:space="preserve"> lo requerido</w:t>
+              <w:t>efine la planificación de tu Proyecto APT de acuerdo a lo requerido</w:t>
             </w:r>
             <w:r>
               <w:rPr>
@@ -4153,30 +4369,14 @@
                 <w:rFonts w:ascii="Calibri" w:hAnsi="Calibri"/>
                 <w:color w:val="1F3864" w:themeColor="accent1" w:themeShade="80"/>
               </w:rPr>
-              <w:t xml:space="preserve">Nombre </w:t>
-            </w:r>
-            <w:proofErr w:type="gramStart"/>
+              <w:t xml:space="preserve">Nombre de </w:t>
+            </w:r>
             <w:r>
               <w:rPr>
                 <w:rFonts w:ascii="Calibri" w:hAnsi="Calibri"/>
                 <w:color w:val="1F3864" w:themeColor="accent1" w:themeShade="80"/>
               </w:rPr>
-              <w:t xml:space="preserve">de </w:t>
-            </w:r>
-            <w:r>
-              <w:rPr>
-                <w:rFonts w:ascii="Calibri" w:hAnsi="Calibri"/>
-                <w:color w:val="1F3864" w:themeColor="accent1" w:themeShade="80"/>
-              </w:rPr>
-              <w:t xml:space="preserve"> Actividades</w:t>
-            </w:r>
-            <w:proofErr w:type="gramEnd"/>
-            <w:r>
-              <w:rPr>
-                <w:rFonts w:ascii="Calibri" w:hAnsi="Calibri"/>
-                <w:color w:val="1F3864" w:themeColor="accent1" w:themeShade="80"/>
-              </w:rPr>
-              <w:t>/Tareas</w:t>
+              <w:t xml:space="preserve"> Actividades/Tareas</w:t>
             </w:r>
           </w:p>
         </w:tc>
@@ -4635,7 +4835,6 @@
               </w:rPr>
               <w:t>Crear un diagrama entidad-</w:t>
             </w:r>
-            <w:proofErr w:type="gramStart"/>
             <w:r>
               <w:rPr>
                 <w:rFonts w:ascii="Calibri" w:hAnsi="Calibri" w:cs="Arial"/>
@@ -4656,19 +4855,7 @@
                 <w:szCs w:val="20"/>
                 <w:lang w:eastAsia="es-CL"/>
               </w:rPr>
-              <w:t>(</w:t>
-            </w:r>
-            <w:proofErr w:type="gramEnd"/>
-            <w:r>
-              <w:rPr>
-                <w:rFonts w:ascii="Calibri" w:hAnsi="Calibri" w:cs="Arial"/>
-                <w:i/>
-                <w:color w:val="548DD4"/>
-                <w:sz w:val="18"/>
-                <w:szCs w:val="20"/>
-                <w:lang w:eastAsia="es-CL"/>
-              </w:rPr>
-              <w:t>ER) que soporte la estructura de tickets, clientes, roles y accesos</w:t>
+              <w:t>(ER) que soporte la estructura de tickets, clientes, roles y accesos</w:t>
             </w:r>
           </w:p>
         </w:tc>
@@ -4711,7 +4898,6 @@
               <w:t xml:space="preserve">(MySQL </w:t>
             </w:r>
             <w:proofErr w:type="spellStart"/>
-            <w:proofErr w:type="gramStart"/>
             <w:r>
               <w:rPr>
                 <w:rFonts w:ascii="Calibri" w:hAnsi="Calibri" w:cs="Arial"/>
@@ -4733,19 +4919,7 @@
                 <w:szCs w:val="20"/>
                 <w:lang w:eastAsia="es-CL"/>
               </w:rPr>
-              <w:t xml:space="preserve"> ,</w:t>
-            </w:r>
-            <w:proofErr w:type="gramEnd"/>
-            <w:r>
-              <w:rPr>
-                <w:rFonts w:ascii="Calibri" w:hAnsi="Calibri" w:cs="Arial"/>
-                <w:i/>
-                <w:color w:val="548DD4"/>
-                <w:sz w:val="18"/>
-                <w:szCs w:val="20"/>
-                <w:lang w:eastAsia="es-CL"/>
-              </w:rPr>
-              <w:t xml:space="preserve"> Data </w:t>
+              <w:t xml:space="preserve"> , Data </w:t>
             </w:r>
             <w:proofErr w:type="spellStart"/>
             <w:r>
@@ -5125,29 +5299,16 @@
                 <w:lang w:eastAsia="es-CL"/>
               </w:rPr>
             </w:pPr>
-            <w:proofErr w:type="spellStart"/>
-            <w:r>
-              <w:rPr>
-                <w:rFonts w:ascii="Calibri" w:hAnsi="Calibri" w:cs="Arial"/>
-                <w:i/>
-                <w:color w:val="548DD4"/>
-                <w:sz w:val="18"/>
-                <w:szCs w:val="20"/>
-                <w:lang w:eastAsia="es-CL"/>
-              </w:rPr>
-              <w:t>Lhian</w:t>
-            </w:r>
-            <w:proofErr w:type="spellEnd"/>
-            <w:r>
-              <w:rPr>
-                <w:rFonts w:ascii="Calibri" w:hAnsi="Calibri" w:cs="Arial"/>
-                <w:i/>
-                <w:color w:val="548DD4"/>
-                <w:sz w:val="18"/>
-                <w:szCs w:val="20"/>
-                <w:lang w:eastAsia="es-CL"/>
-              </w:rPr>
-              <w:t xml:space="preserve"> Espinoza</w:t>
+            <w:r>
+              <w:rPr>
+                <w:rFonts w:ascii="Calibri" w:hAnsi="Calibri" w:cs="Arial"/>
+                <w:i/>
+                <w:color w:val="548DD4"/>
+                <w:sz w:val="18"/>
+                <w:szCs w:val="20"/>
+                <w:lang w:eastAsia="es-CL"/>
+              </w:rPr>
+              <w:t>Lhian Espinoza</w:t>
             </w:r>
           </w:p>
         </w:tc>
@@ -5307,31 +5468,7 @@
                 <w:szCs w:val="20"/>
                 <w:lang w:eastAsia="es-CL"/>
               </w:rPr>
-              <w:t xml:space="preserve">Implementar el sistema de autentificación basado en </w:t>
-            </w:r>
-            <w:proofErr w:type="gramStart"/>
-            <w:r>
-              <w:rPr>
-                <w:rFonts w:ascii="Calibri" w:hAnsi="Calibri" w:cs="Arial"/>
-                <w:i/>
-                <w:color w:val="548DD4"/>
-                <w:sz w:val="18"/>
-                <w:szCs w:val="20"/>
-                <w:lang w:eastAsia="es-CL"/>
-              </w:rPr>
-              <w:t>roles( clientes</w:t>
-            </w:r>
-            <w:proofErr w:type="gramEnd"/>
-            <w:r>
-              <w:rPr>
-                <w:rFonts w:ascii="Calibri" w:hAnsi="Calibri" w:cs="Arial"/>
-                <w:i/>
-                <w:color w:val="548DD4"/>
-                <w:sz w:val="18"/>
-                <w:szCs w:val="20"/>
-                <w:lang w:eastAsia="es-CL"/>
-              </w:rPr>
-              <w:t>, administradores, gerentes).</w:t>
+              <w:t>Implementar el sistema de autentificación basado en roles( clientes, administradores, gerentes).</w:t>
             </w:r>
           </w:p>
         </w:tc>
@@ -5589,21 +5726,8 @@
                 <w:szCs w:val="20"/>
                 <w:lang w:val="es-ES" w:eastAsia="es-CL"/>
               </w:rPr>
-              <w:t xml:space="preserve"> de </w:t>
-            </w:r>
-            <w:proofErr w:type="gramStart"/>
-            <w:r>
-              <w:rPr>
-                <w:rFonts w:ascii="Calibri" w:hAnsi="Calibri" w:cs="Arial"/>
-                <w:i/>
-                <w:color w:val="548DD4"/>
-                <w:sz w:val="18"/>
-                <w:szCs w:val="20"/>
-                <w:lang w:val="es-ES" w:eastAsia="es-CL"/>
-              </w:rPr>
-              <w:t>Tickets</w:t>
-            </w:r>
-            <w:proofErr w:type="gramEnd"/>
+              <w:t xml:space="preserve"> de Tickets</w:t>
+            </w:r>
           </w:p>
         </w:tc>
         <w:tc>
@@ -5631,31 +5755,7 @@
                 <w:szCs w:val="20"/>
                 <w:lang w:val="es-ES" w:eastAsia="es-CL"/>
               </w:rPr>
-              <w:t xml:space="preserve">Crear funcionalidades para la creación, seguimiento y cierre de </w:t>
-            </w:r>
-            <w:proofErr w:type="gramStart"/>
-            <w:r>
-              <w:rPr>
-                <w:rFonts w:ascii="Calibri" w:hAnsi="Calibri" w:cs="Arial"/>
-                <w:i/>
-                <w:color w:val="548DD4"/>
-                <w:sz w:val="18"/>
-                <w:szCs w:val="20"/>
-                <w:lang w:val="es-ES" w:eastAsia="es-CL"/>
-              </w:rPr>
-              <w:t>tickets</w:t>
-            </w:r>
-            <w:proofErr w:type="gramEnd"/>
-            <w:r>
-              <w:rPr>
-                <w:rFonts w:ascii="Calibri" w:hAnsi="Calibri" w:cs="Arial"/>
-                <w:i/>
-                <w:color w:val="548DD4"/>
-                <w:sz w:val="18"/>
-                <w:szCs w:val="20"/>
-                <w:lang w:val="es-ES" w:eastAsia="es-CL"/>
-              </w:rPr>
-              <w:t>, incluyendo la notificación automática por correo electrónico.</w:t>
+              <w:t>Crear funcionalidades para la creación, seguimiento y cierre de tickets, incluyendo la notificación automática por correo electrónico.</w:t>
             </w:r>
           </w:p>
         </w:tc>
@@ -5933,31 +6033,7 @@
                 <w:szCs w:val="20"/>
                 <w:lang w:val="es-ES" w:eastAsia="es-CL"/>
               </w:rPr>
-              <w:t xml:space="preserve"> un modelo de ML para clasificar los </w:t>
-            </w:r>
-            <w:proofErr w:type="gramStart"/>
-            <w:r>
-              <w:rPr>
-                <w:rFonts w:ascii="Calibri" w:hAnsi="Calibri" w:cs="Arial"/>
-                <w:i/>
-                <w:color w:val="548DD4"/>
-                <w:sz w:val="18"/>
-                <w:szCs w:val="20"/>
-                <w:lang w:val="es-ES" w:eastAsia="es-CL"/>
-              </w:rPr>
-              <w:t>tickets</w:t>
-            </w:r>
-            <w:proofErr w:type="gramEnd"/>
-            <w:r>
-              <w:rPr>
-                <w:rFonts w:ascii="Calibri" w:hAnsi="Calibri" w:cs="Arial"/>
-                <w:i/>
-                <w:color w:val="548DD4"/>
-                <w:sz w:val="18"/>
-                <w:szCs w:val="20"/>
-                <w:lang w:val="es-ES" w:eastAsia="es-CL"/>
-              </w:rPr>
-              <w:t xml:space="preserve"> en niveles de prioridad</w:t>
+              <w:t xml:space="preserve"> un modelo de ML para clasificar los tickets en niveles de prioridad</w:t>
             </w:r>
           </w:p>
         </w:tc>
@@ -6031,7 +6107,18 @@
                 <w:szCs w:val="20"/>
                 <w:lang w:val="es-ES" w:eastAsia="es-CL"/>
               </w:rPr>
-              <w:t>3 semanas</w:t>
+              <w:t>1</w:t>
+            </w:r>
+            <w:r>
+              <w:rPr>
+                <w:rFonts w:ascii="Calibri" w:hAnsi="Calibri" w:cs="Arial"/>
+                <w:i/>
+                <w:color w:val="548DD4"/>
+                <w:sz w:val="18"/>
+                <w:szCs w:val="20"/>
+                <w:lang w:val="es-ES" w:eastAsia="es-CL"/>
+              </w:rPr>
+              <w:t xml:space="preserve"> semanas</w:t>
             </w:r>
           </w:p>
         </w:tc>
@@ -6055,29 +6142,16 @@
                 <w:lang w:val="es-ES" w:eastAsia="es-CL"/>
               </w:rPr>
             </w:pPr>
-            <w:proofErr w:type="spellStart"/>
-            <w:r>
-              <w:rPr>
-                <w:rFonts w:ascii="Calibri" w:hAnsi="Calibri" w:cs="Arial"/>
-                <w:i/>
-                <w:color w:val="548DD4"/>
-                <w:sz w:val="18"/>
-                <w:szCs w:val="20"/>
-                <w:lang w:val="es-ES" w:eastAsia="es-CL"/>
-              </w:rPr>
-              <w:t>Lhian</w:t>
-            </w:r>
-            <w:proofErr w:type="spellEnd"/>
-            <w:r>
-              <w:rPr>
-                <w:rFonts w:ascii="Calibri" w:hAnsi="Calibri" w:cs="Arial"/>
-                <w:i/>
-                <w:color w:val="548DD4"/>
-                <w:sz w:val="18"/>
-                <w:szCs w:val="20"/>
-                <w:lang w:val="es-ES" w:eastAsia="es-CL"/>
-              </w:rPr>
-              <w:t xml:space="preserve"> Espinoza </w:t>
+            <w:r>
+              <w:rPr>
+                <w:rFonts w:ascii="Calibri" w:hAnsi="Calibri" w:cs="Arial"/>
+                <w:i/>
+                <w:color w:val="548DD4"/>
+                <w:sz w:val="18"/>
+                <w:szCs w:val="20"/>
+                <w:lang w:val="es-ES" w:eastAsia="es-CL"/>
+              </w:rPr>
+              <w:t xml:space="preserve">Lhian Espinoza </w:t>
             </w:r>
           </w:p>
         </w:tc>
@@ -6176,7 +6250,7 @@
                 <w:szCs w:val="20"/>
                 <w:lang w:val="es-ES" w:eastAsia="es-CL"/>
               </w:rPr>
-              <w:t>Frontend</w:t>
+              <w:t>backend</w:t>
             </w:r>
             <w:proofErr w:type="spellEnd"/>
           </w:p>
@@ -6206,7 +6280,7 @@
                 <w:szCs w:val="20"/>
                 <w:lang w:val="es-ES" w:eastAsia="es-CL"/>
               </w:rPr>
-              <w:t xml:space="preserve">Diseño e implementación del </w:t>
+              <w:t xml:space="preserve">Integración del modelo de Deep </w:t>
             </w:r>
             <w:proofErr w:type="spellStart"/>
             <w:r>
@@ -6218,7 +6292,7 @@
                 <w:szCs w:val="20"/>
                 <w:lang w:val="es-ES" w:eastAsia="es-CL"/>
               </w:rPr>
-              <w:t>frontend</w:t>
+              <w:t>learning</w:t>
             </w:r>
             <w:proofErr w:type="spellEnd"/>
           </w:p>
@@ -6248,7 +6322,55 @@
                 <w:szCs w:val="20"/>
                 <w:lang w:val="es-ES" w:eastAsia="es-CL"/>
               </w:rPr>
-              <w:t>Crear una interfaz de usuario amigable y responsive para la interacción con el CRM.</w:t>
+              <w:t xml:space="preserve">Implementar un modelo de </w:t>
+            </w:r>
+            <w:proofErr w:type="spellStart"/>
+            <w:r>
+              <w:rPr>
+                <w:rFonts w:ascii="Calibri" w:hAnsi="Calibri" w:cs="Arial"/>
+                <w:i/>
+                <w:color w:val="548DD4"/>
+                <w:sz w:val="18"/>
+                <w:szCs w:val="20"/>
+                <w:lang w:val="es-ES" w:eastAsia="es-CL"/>
+              </w:rPr>
+              <w:t>deep</w:t>
+            </w:r>
+            <w:proofErr w:type="spellEnd"/>
+            <w:r>
+              <w:rPr>
+                <w:rFonts w:ascii="Calibri" w:hAnsi="Calibri" w:cs="Arial"/>
+                <w:i/>
+                <w:color w:val="548DD4"/>
+                <w:sz w:val="18"/>
+                <w:szCs w:val="20"/>
+                <w:lang w:val="es-ES" w:eastAsia="es-CL"/>
+              </w:rPr>
+              <w:t xml:space="preserve"> </w:t>
+            </w:r>
+            <w:proofErr w:type="spellStart"/>
+            <w:r>
+              <w:rPr>
+                <w:rFonts w:ascii="Calibri" w:hAnsi="Calibri" w:cs="Arial"/>
+                <w:i/>
+                <w:color w:val="548DD4"/>
+                <w:sz w:val="18"/>
+                <w:szCs w:val="20"/>
+                <w:lang w:val="es-ES" w:eastAsia="es-CL"/>
+              </w:rPr>
+              <w:t>learning</w:t>
+            </w:r>
+            <w:proofErr w:type="spellEnd"/>
+            <w:r>
+              <w:rPr>
+                <w:rFonts w:ascii="Calibri" w:hAnsi="Calibri" w:cs="Arial"/>
+                <w:i/>
+                <w:color w:val="548DD4"/>
+                <w:sz w:val="18"/>
+                <w:szCs w:val="20"/>
+                <w:lang w:val="es-ES" w:eastAsia="es-CL"/>
+              </w:rPr>
+              <w:t xml:space="preserve"> para la transcripción de audios de los clientes a texto. Este modelo debe recibir las grabaciones de audio y generar texto que facilite la creación de tickets de soporte.</w:t>
             </w:r>
           </w:p>
         </w:tc>
@@ -6277,7 +6399,7 @@
                 <w:szCs w:val="20"/>
                 <w:lang w:val="es-ES" w:eastAsia="es-CL"/>
               </w:rPr>
-              <w:t xml:space="preserve">HTML, CSS, </w:t>
+              <w:t xml:space="preserve">Python, </w:t>
             </w:r>
             <w:proofErr w:type="spellStart"/>
             <w:r>
@@ -6289,7 +6411,7 @@
                 <w:szCs w:val="20"/>
                 <w:lang w:val="es-ES" w:eastAsia="es-CL"/>
               </w:rPr>
-              <w:t>JavaScripts</w:t>
+              <w:t>TensorFlow</w:t>
             </w:r>
             <w:proofErr w:type="spellEnd"/>
             <w:r>
@@ -6301,31 +6423,7 @@
                 <w:szCs w:val="20"/>
                 <w:lang w:val="es-ES" w:eastAsia="es-CL"/>
               </w:rPr>
-              <w:t xml:space="preserve"> </w:t>
-            </w:r>
-            <w:proofErr w:type="gramStart"/>
-            <w:r>
-              <w:rPr>
-                <w:rFonts w:ascii="Calibri" w:hAnsi="Calibri" w:cs="Arial"/>
-                <w:i/>
-                <w:color w:val="548DD4"/>
-                <w:sz w:val="18"/>
-                <w:szCs w:val="20"/>
-                <w:lang w:val="es-ES" w:eastAsia="es-CL"/>
-              </w:rPr>
-              <w:t>( Bootstrap</w:t>
-            </w:r>
-            <w:proofErr w:type="gramEnd"/>
-            <w:r>
-              <w:rPr>
-                <w:rFonts w:ascii="Calibri" w:hAnsi="Calibri" w:cs="Arial"/>
-                <w:i/>
-                <w:color w:val="548DD4"/>
-                <w:sz w:val="18"/>
-                <w:szCs w:val="20"/>
-                <w:lang w:val="es-ES" w:eastAsia="es-CL"/>
-              </w:rPr>
-              <w:t>)</w:t>
+              <w:t>, API de reconocimiento de voz, Servidor GPU para entrenamiento del modelo</w:t>
             </w:r>
           </w:p>
         </w:tc>
@@ -6390,21 +6488,8 @@
                 <w:szCs w:val="20"/>
                 <w:lang w:val="es-ES" w:eastAsia="es-CL"/>
               </w:rPr>
-              <w:t xml:space="preserve">Alister </w:t>
-            </w:r>
-            <w:proofErr w:type="spellStart"/>
-            <w:r>
-              <w:rPr>
-                <w:rFonts w:ascii="Calibri" w:hAnsi="Calibri" w:cs="Arial"/>
-                <w:i/>
-                <w:color w:val="548DD4"/>
-                <w:sz w:val="18"/>
-                <w:szCs w:val="20"/>
-                <w:lang w:val="es-ES" w:eastAsia="es-CL"/>
-              </w:rPr>
-              <w:t>Gonzalez</w:t>
-            </w:r>
-            <w:proofErr w:type="spellEnd"/>
+              <w:t>Lhian Espinoza</w:t>
+            </w:r>
           </w:p>
         </w:tc>
         <w:tc>
@@ -6432,7 +6517,7 @@
                 <w:szCs w:val="20"/>
                 <w:lang w:val="es-ES" w:eastAsia="es-CL"/>
               </w:rPr>
-              <w:t>Debe ser compatible con todos los dispositivos.</w:t>
+              <w:t>El modelo debe ser capaz de manejar distintos acentos y niveles de ruido en los audios para asegurar una buena precisión en la transcripción.</w:t>
             </w:r>
           </w:p>
         </w:tc>
@@ -6466,8 +6551,21 @@
                 <w:szCs w:val="20"/>
                 <w:lang w:val="es-ES" w:eastAsia="es-CL"/>
               </w:rPr>
-              <w:t>Pruebas de integración</w:t>
-            </w:r>
+              <w:t xml:space="preserve">Desarrollo </w:t>
+            </w:r>
+            <w:proofErr w:type="spellStart"/>
+            <w:r>
+              <w:rPr>
+                <w:rFonts w:ascii="Calibri" w:hAnsi="Calibri" w:cs="Arial"/>
+                <w:i/>
+                <w:color w:val="548DD4"/>
+                <w:sz w:val="18"/>
+                <w:szCs w:val="20"/>
+                <w:lang w:val="es-ES" w:eastAsia="es-CL"/>
+              </w:rPr>
+              <w:t>Frontend</w:t>
+            </w:r>
+            <w:proofErr w:type="spellEnd"/>
           </w:p>
         </w:tc>
         <w:tc>
@@ -6495,8 +6593,21 @@
                 <w:szCs w:val="20"/>
                 <w:lang w:val="es-ES" w:eastAsia="es-CL"/>
               </w:rPr>
-              <w:t>Pruebas del sistema de autentificación y roles</w:t>
-            </w:r>
+              <w:t xml:space="preserve">Diseño e implementación del </w:t>
+            </w:r>
+            <w:proofErr w:type="spellStart"/>
+            <w:r>
+              <w:rPr>
+                <w:rFonts w:ascii="Calibri" w:hAnsi="Calibri" w:cs="Arial"/>
+                <w:i/>
+                <w:color w:val="548DD4"/>
+                <w:sz w:val="18"/>
+                <w:szCs w:val="20"/>
+                <w:lang w:val="es-ES" w:eastAsia="es-CL"/>
+              </w:rPr>
+              <w:t>frontend</w:t>
+            </w:r>
+            <w:proofErr w:type="spellEnd"/>
           </w:p>
         </w:tc>
         <w:tc>
@@ -6524,7 +6635,7 @@
                 <w:szCs w:val="20"/>
                 <w:lang w:val="es-ES" w:eastAsia="es-CL"/>
               </w:rPr>
-              <w:t>Realizar pruebas para verificar que el sistema de autentificación funciona correctamente y garantiza la seguridad.</w:t>
+              <w:t>Crear una interfaz de usuario amigable y responsive para la interacción con el CRM.</w:t>
             </w:r>
           </w:p>
         </w:tc>
@@ -6553,7 +6664,31 @@
                 <w:szCs w:val="20"/>
                 <w:lang w:val="es-ES" w:eastAsia="es-CL"/>
               </w:rPr>
-              <w:t>Herramientas de pruebas automatizadas</w:t>
+              <w:t xml:space="preserve">HTML, CSS, </w:t>
+            </w:r>
+            <w:proofErr w:type="spellStart"/>
+            <w:r>
+              <w:rPr>
+                <w:rFonts w:ascii="Calibri" w:hAnsi="Calibri" w:cs="Arial"/>
+                <w:i/>
+                <w:color w:val="548DD4"/>
+                <w:sz w:val="18"/>
+                <w:szCs w:val="20"/>
+                <w:lang w:val="es-ES" w:eastAsia="es-CL"/>
+              </w:rPr>
+              <w:t>JavaScripts</w:t>
+            </w:r>
+            <w:proofErr w:type="spellEnd"/>
+            <w:r>
+              <w:rPr>
+                <w:rFonts w:ascii="Calibri" w:hAnsi="Calibri" w:cs="Arial"/>
+                <w:i/>
+                <w:color w:val="548DD4"/>
+                <w:sz w:val="18"/>
+                <w:szCs w:val="20"/>
+                <w:lang w:val="es-ES" w:eastAsia="es-CL"/>
+              </w:rPr>
+              <w:t xml:space="preserve"> ( Bootstrap)</w:t>
             </w:r>
           </w:p>
         </w:tc>
@@ -6585,7 +6720,7 @@
                 <w:szCs w:val="20"/>
                 <w:lang w:val="es-ES" w:eastAsia="es-CL"/>
               </w:rPr>
-              <w:t>1 semanas</w:t>
+              <w:t>2 semanas</w:t>
             </w:r>
           </w:p>
         </w:tc>
@@ -6618,8 +6753,21 @@
                 <w:szCs w:val="20"/>
                 <w:lang w:val="es-ES" w:eastAsia="es-CL"/>
               </w:rPr>
-              <w:t xml:space="preserve">Bastian Gutierrez </w:t>
-            </w:r>
+              <w:t xml:space="preserve">Alister </w:t>
+            </w:r>
+            <w:proofErr w:type="spellStart"/>
+            <w:r>
+              <w:rPr>
+                <w:rFonts w:ascii="Calibri" w:hAnsi="Calibri" w:cs="Arial"/>
+                <w:i/>
+                <w:color w:val="548DD4"/>
+                <w:sz w:val="18"/>
+                <w:szCs w:val="20"/>
+                <w:lang w:val="es-ES" w:eastAsia="es-CL"/>
+              </w:rPr>
+              <w:t>Gonzalez</w:t>
+            </w:r>
+            <w:proofErr w:type="spellEnd"/>
           </w:p>
         </w:tc>
         <w:tc>
@@ -6647,7 +6795,7 @@
                 <w:szCs w:val="20"/>
                 <w:lang w:val="es-ES" w:eastAsia="es-CL"/>
               </w:rPr>
-              <w:t>Revisar exhaustivamente las vulnerabilidades</w:t>
+              <w:t>Debe ser compatible con todos los dispositivos.</w:t>
             </w:r>
           </w:p>
         </w:tc>
@@ -6710,31 +6858,7 @@
                 <w:szCs w:val="20"/>
                 <w:lang w:val="es-ES" w:eastAsia="es-CL"/>
               </w:rPr>
-              <w:t xml:space="preserve">Pruebas de gestión de </w:t>
-            </w:r>
-            <w:proofErr w:type="gramStart"/>
-            <w:r>
-              <w:rPr>
-                <w:rFonts w:ascii="Calibri" w:hAnsi="Calibri" w:cs="Arial"/>
-                <w:i/>
-                <w:color w:val="548DD4"/>
-                <w:sz w:val="18"/>
-                <w:szCs w:val="20"/>
-                <w:lang w:val="es-ES" w:eastAsia="es-CL"/>
-              </w:rPr>
-              <w:t>tickets</w:t>
-            </w:r>
-            <w:proofErr w:type="gramEnd"/>
-            <w:r>
-              <w:rPr>
-                <w:rFonts w:ascii="Calibri" w:hAnsi="Calibri" w:cs="Arial"/>
-                <w:i/>
-                <w:color w:val="548DD4"/>
-                <w:sz w:val="18"/>
-                <w:szCs w:val="20"/>
-                <w:lang w:val="es-ES" w:eastAsia="es-CL"/>
-              </w:rPr>
-              <w:t xml:space="preserve"> y ML</w:t>
+              <w:t>Pruebas del sistema de autentificación y roles</w:t>
             </w:r>
           </w:p>
         </w:tc>
@@ -6763,31 +6887,7 @@
                 <w:szCs w:val="20"/>
                 <w:lang w:val="es-ES" w:eastAsia="es-CL"/>
               </w:rPr>
-              <w:t xml:space="preserve">Validar que el sistema de gestión de </w:t>
-            </w:r>
-            <w:proofErr w:type="gramStart"/>
-            <w:r>
-              <w:rPr>
-                <w:rFonts w:ascii="Calibri" w:hAnsi="Calibri" w:cs="Arial"/>
-                <w:i/>
-                <w:color w:val="548DD4"/>
-                <w:sz w:val="18"/>
-                <w:szCs w:val="20"/>
-                <w:lang w:val="es-ES" w:eastAsia="es-CL"/>
-              </w:rPr>
-              <w:t>tickets</w:t>
-            </w:r>
-            <w:proofErr w:type="gramEnd"/>
-            <w:r>
-              <w:rPr>
-                <w:rFonts w:ascii="Calibri" w:hAnsi="Calibri" w:cs="Arial"/>
-                <w:i/>
-                <w:color w:val="548DD4"/>
-                <w:sz w:val="18"/>
-                <w:szCs w:val="20"/>
-                <w:lang w:val="es-ES" w:eastAsia="es-CL"/>
-              </w:rPr>
-              <w:t xml:space="preserve"> funciona correctamente y que el modelo de ML clasifica correctamente los tickets.</w:t>
+              <w:t>Realizar pruebas para verificar que el sistema de autentificación funciona correctamente y garantiza la seguridad.</w:t>
             </w:r>
           </w:p>
         </w:tc>
@@ -6816,7 +6916,7 @@
                 <w:szCs w:val="20"/>
                 <w:lang w:val="es-ES" w:eastAsia="es-CL"/>
               </w:rPr>
-              <w:t xml:space="preserve">Herramientas de pruebas </w:t>
+              <w:t>Herramientas de pruebas automatizadas</w:t>
             </w:r>
           </w:p>
         </w:tc>
@@ -6848,7 +6948,7 @@
                 <w:szCs w:val="20"/>
                 <w:lang w:val="es-ES" w:eastAsia="es-CL"/>
               </w:rPr>
-              <w:t>2 semanas</w:t>
+              <w:t>1 semanas</w:t>
             </w:r>
           </w:p>
         </w:tc>
@@ -6881,7 +6981,7 @@
                 <w:szCs w:val="20"/>
                 <w:lang w:val="es-ES" w:eastAsia="es-CL"/>
               </w:rPr>
-              <w:t>Bastian Gutierrez</w:t>
+              <w:t xml:space="preserve">Bastian Gutierrez </w:t>
             </w:r>
           </w:p>
         </w:tc>
@@ -6910,7 +7010,7 @@
                 <w:szCs w:val="20"/>
                 <w:lang w:val="es-ES" w:eastAsia="es-CL"/>
               </w:rPr>
-              <w:t>Se deben evaluar casos extremos.</w:t>
+              <w:t>Revisar exhaustivamente las vulnerabilidades</w:t>
             </w:r>
           </w:p>
         </w:tc>
@@ -6944,7 +7044,8 @@
                 <w:szCs w:val="20"/>
                 <w:lang w:val="es-ES" w:eastAsia="es-CL"/>
               </w:rPr>
-              <w:t>Optimización y ajustes</w:t>
+              <w:lastRenderedPageBreak/>
+              <w:t>Pruebas de integración</w:t>
             </w:r>
           </w:p>
         </w:tc>
@@ -6973,45 +7074,8 @@
                 <w:szCs w:val="20"/>
                 <w:lang w:val="es-ES" w:eastAsia="es-CL"/>
               </w:rPr>
-              <w:t xml:space="preserve">Optimización del </w:t>
-            </w:r>
-            <w:proofErr w:type="spellStart"/>
-            <w:r>
-              <w:rPr>
-                <w:rFonts w:ascii="Calibri" w:hAnsi="Calibri" w:cs="Arial"/>
-                <w:i/>
-                <w:color w:val="548DD4"/>
-                <w:sz w:val="18"/>
-                <w:szCs w:val="20"/>
-                <w:lang w:val="es-ES" w:eastAsia="es-CL"/>
-              </w:rPr>
-              <w:t>backend</w:t>
-            </w:r>
-            <w:proofErr w:type="spellEnd"/>
-            <w:r>
-              <w:rPr>
-                <w:rFonts w:ascii="Calibri" w:hAnsi="Calibri" w:cs="Arial"/>
-                <w:i/>
-                <w:color w:val="548DD4"/>
-                <w:sz w:val="18"/>
-                <w:szCs w:val="20"/>
-                <w:lang w:val="es-ES" w:eastAsia="es-CL"/>
-              </w:rPr>
-              <w:t xml:space="preserve"> y </w:t>
-            </w:r>
-            <w:proofErr w:type="spellStart"/>
-            <w:r>
-              <w:rPr>
-                <w:rFonts w:ascii="Calibri" w:hAnsi="Calibri" w:cs="Arial"/>
-                <w:i/>
-                <w:color w:val="548DD4"/>
-                <w:sz w:val="18"/>
-                <w:szCs w:val="20"/>
-                <w:lang w:val="es-ES" w:eastAsia="es-CL"/>
-              </w:rPr>
-              <w:t>frontend</w:t>
-            </w:r>
-            <w:proofErr w:type="spellEnd"/>
+              <w:t>Pruebas de gestión de tickets y ML</w:t>
+            </w:r>
           </w:p>
         </w:tc>
         <w:tc>
@@ -7039,91 +7103,7 @@
                 <w:szCs w:val="20"/>
                 <w:lang w:val="es-ES" w:eastAsia="es-CL"/>
               </w:rPr>
-              <w:t xml:space="preserve">Realizar ajustes y </w:t>
-            </w:r>
-            <w:proofErr w:type="spellStart"/>
-            <w:r>
-              <w:rPr>
-                <w:rFonts w:ascii="Calibri" w:hAnsi="Calibri" w:cs="Arial"/>
-                <w:i/>
-                <w:color w:val="548DD4"/>
-                <w:sz w:val="18"/>
-                <w:szCs w:val="20"/>
-                <w:lang w:val="es-ES" w:eastAsia="es-CL"/>
-              </w:rPr>
-              <w:t>otimizacion</w:t>
-            </w:r>
-            <w:proofErr w:type="spellEnd"/>
-            <w:r>
-              <w:rPr>
-                <w:rFonts w:ascii="Calibri" w:hAnsi="Calibri" w:cs="Arial"/>
-                <w:i/>
-                <w:color w:val="548DD4"/>
-                <w:sz w:val="18"/>
-                <w:szCs w:val="20"/>
-                <w:lang w:val="es-ES" w:eastAsia="es-CL"/>
-              </w:rPr>
-              <w:t xml:space="preserve"> tanto del </w:t>
-            </w:r>
-            <w:proofErr w:type="spellStart"/>
-            <w:r>
-              <w:rPr>
-                <w:rFonts w:ascii="Calibri" w:hAnsi="Calibri" w:cs="Arial"/>
-                <w:i/>
-                <w:color w:val="548DD4"/>
-                <w:sz w:val="18"/>
-                <w:szCs w:val="20"/>
-                <w:lang w:val="es-ES" w:eastAsia="es-CL"/>
-              </w:rPr>
-              <w:t>backend</w:t>
-            </w:r>
-            <w:proofErr w:type="spellEnd"/>
-            <w:r>
-              <w:rPr>
-                <w:rFonts w:ascii="Calibri" w:hAnsi="Calibri" w:cs="Arial"/>
-                <w:i/>
-                <w:color w:val="548DD4"/>
-                <w:sz w:val="18"/>
-                <w:szCs w:val="20"/>
-                <w:lang w:val="es-ES" w:eastAsia="es-CL"/>
-              </w:rPr>
-              <w:t xml:space="preserve"> como el </w:t>
-            </w:r>
-            <w:proofErr w:type="spellStart"/>
-            <w:r>
-              <w:rPr>
-                <w:rFonts w:ascii="Calibri" w:hAnsi="Calibri" w:cs="Arial"/>
-                <w:i/>
-                <w:color w:val="548DD4"/>
-                <w:sz w:val="18"/>
-                <w:szCs w:val="20"/>
-                <w:lang w:val="es-ES" w:eastAsia="es-CL"/>
-              </w:rPr>
-              <w:t>frontend</w:t>
-            </w:r>
-            <w:proofErr w:type="spellEnd"/>
-            <w:r>
-              <w:rPr>
-                <w:rFonts w:ascii="Calibri" w:hAnsi="Calibri" w:cs="Arial"/>
-                <w:i/>
-                <w:color w:val="548DD4"/>
-                <w:sz w:val="18"/>
-                <w:szCs w:val="20"/>
-                <w:lang w:val="es-ES" w:eastAsia="es-CL"/>
-              </w:rPr>
-              <w:t xml:space="preserve"> para mejorar el </w:t>
-            </w:r>
-            <w:r>
-              <w:rPr>
-                <w:rFonts w:ascii="Calibri" w:hAnsi="Calibri" w:cs="Arial"/>
-                <w:i/>
-                <w:color w:val="548DD4"/>
-                <w:sz w:val="18"/>
-                <w:szCs w:val="20"/>
-                <w:lang w:val="es-ES" w:eastAsia="es-CL"/>
-              </w:rPr>
-              <w:lastRenderedPageBreak/>
-              <w:t>rendimiento del CRM</w:t>
+              <w:t>Validar que el sistema de gestión de tickets funciona correctamente y que el modelo de ML clasifica correctamente los tickets.</w:t>
             </w:r>
           </w:p>
         </w:tc>
@@ -7152,8 +7132,7 @@
                 <w:szCs w:val="20"/>
                 <w:lang w:val="es-ES" w:eastAsia="es-CL"/>
               </w:rPr>
-              <w:lastRenderedPageBreak/>
-              <w:t>PHP, MySQL, Herramientas de análisis de rendimiento</w:t>
+              <w:t xml:space="preserve">Herramientas de pruebas </w:t>
             </w:r>
           </w:p>
         </w:tc>
@@ -7209,29 +7188,16 @@
                 <w:lang w:val="es-ES" w:eastAsia="es-CL"/>
               </w:rPr>
             </w:pPr>
-            <w:proofErr w:type="spellStart"/>
-            <w:r>
-              <w:rPr>
-                <w:rFonts w:ascii="Calibri" w:hAnsi="Calibri" w:cs="Arial"/>
-                <w:i/>
-                <w:color w:val="548DD4"/>
-                <w:sz w:val="18"/>
-                <w:szCs w:val="20"/>
-                <w:lang w:val="es-ES" w:eastAsia="es-CL"/>
-              </w:rPr>
-              <w:t>Lhian</w:t>
-            </w:r>
-            <w:proofErr w:type="spellEnd"/>
-            <w:r>
-              <w:rPr>
-                <w:rFonts w:ascii="Calibri" w:hAnsi="Calibri" w:cs="Arial"/>
-                <w:i/>
-                <w:color w:val="548DD4"/>
-                <w:sz w:val="18"/>
-                <w:szCs w:val="20"/>
-                <w:lang w:val="es-ES" w:eastAsia="es-CL"/>
-              </w:rPr>
-              <w:t xml:space="preserve"> Espinoza</w:t>
+            <w:r>
+              <w:rPr>
+                <w:rFonts w:ascii="Calibri" w:hAnsi="Calibri" w:cs="Arial"/>
+                <w:i/>
+                <w:color w:val="548DD4"/>
+                <w:sz w:val="18"/>
+                <w:szCs w:val="20"/>
+                <w:lang w:val="es-ES" w:eastAsia="es-CL"/>
+              </w:rPr>
+              <w:t>Bastian Gutierrez</w:t>
             </w:r>
           </w:p>
         </w:tc>
@@ -7260,7 +7226,7 @@
                 <w:szCs w:val="20"/>
                 <w:lang w:val="es-ES" w:eastAsia="es-CL"/>
               </w:rPr>
-              <w:t>Optimización para cargas elevadas de datos.</w:t>
+              <w:t>Se deben evaluar casos extremos.</w:t>
             </w:r>
           </w:p>
         </w:tc>
@@ -7294,7 +7260,7 @@
                 <w:szCs w:val="20"/>
                 <w:lang w:val="es-ES" w:eastAsia="es-CL"/>
               </w:rPr>
-              <w:t>Documentación</w:t>
+              <w:t>Optimización y ajustes</w:t>
             </w:r>
           </w:p>
         </w:tc>
@@ -7314,6 +7280,17 @@
                 <w:lang w:val="es-ES" w:eastAsia="es-CL"/>
               </w:rPr>
             </w:pPr>
+            <w:r>
+              <w:rPr>
+                <w:rFonts w:ascii="Calibri" w:hAnsi="Calibri" w:cs="Arial"/>
+                <w:i/>
+                <w:color w:val="548DD4"/>
+                <w:sz w:val="18"/>
+                <w:szCs w:val="20"/>
+                <w:lang w:val="es-ES" w:eastAsia="es-CL"/>
+              </w:rPr>
+              <w:t xml:space="preserve">Optimización del </w:t>
+            </w:r>
             <w:proofErr w:type="spellStart"/>
             <w:r>
               <w:rPr>
@@ -7324,7 +7301,7 @@
                 <w:szCs w:val="20"/>
                 <w:lang w:val="es-ES" w:eastAsia="es-CL"/>
               </w:rPr>
-              <w:t>Documentacion</w:t>
+              <w:t>backend</w:t>
             </w:r>
             <w:proofErr w:type="spellEnd"/>
             <w:r>
@@ -7336,8 +7313,21 @@
                 <w:szCs w:val="20"/>
                 <w:lang w:val="es-ES" w:eastAsia="es-CL"/>
               </w:rPr>
-              <w:t xml:space="preserve"> técnica del proyecto</w:t>
-            </w:r>
+              <w:t xml:space="preserve"> y </w:t>
+            </w:r>
+            <w:proofErr w:type="spellStart"/>
+            <w:r>
+              <w:rPr>
+                <w:rFonts w:ascii="Calibri" w:hAnsi="Calibri" w:cs="Arial"/>
+                <w:i/>
+                <w:color w:val="548DD4"/>
+                <w:sz w:val="18"/>
+                <w:szCs w:val="20"/>
+                <w:lang w:val="es-ES" w:eastAsia="es-CL"/>
+              </w:rPr>
+              <w:t>frontend</w:t>
+            </w:r>
+            <w:proofErr w:type="spellEnd"/>
           </w:p>
         </w:tc>
         <w:tc>
@@ -7365,7 +7355,79 @@
                 <w:szCs w:val="20"/>
                 <w:lang w:val="es-ES" w:eastAsia="es-CL"/>
               </w:rPr>
-              <w:t>Crear la documentación técnica del CRM, incluyendo diagramas y manuales de usuario.</w:t>
+              <w:t xml:space="preserve">Realizar ajustes y </w:t>
+            </w:r>
+            <w:proofErr w:type="spellStart"/>
+            <w:r>
+              <w:rPr>
+                <w:rFonts w:ascii="Calibri" w:hAnsi="Calibri" w:cs="Arial"/>
+                <w:i/>
+                <w:color w:val="548DD4"/>
+                <w:sz w:val="18"/>
+                <w:szCs w:val="20"/>
+                <w:lang w:val="es-ES" w:eastAsia="es-CL"/>
+              </w:rPr>
+              <w:t>otimizacion</w:t>
+            </w:r>
+            <w:proofErr w:type="spellEnd"/>
+            <w:r>
+              <w:rPr>
+                <w:rFonts w:ascii="Calibri" w:hAnsi="Calibri" w:cs="Arial"/>
+                <w:i/>
+                <w:color w:val="548DD4"/>
+                <w:sz w:val="18"/>
+                <w:szCs w:val="20"/>
+                <w:lang w:val="es-ES" w:eastAsia="es-CL"/>
+              </w:rPr>
+              <w:t xml:space="preserve"> tanto del </w:t>
+            </w:r>
+            <w:proofErr w:type="spellStart"/>
+            <w:r>
+              <w:rPr>
+                <w:rFonts w:ascii="Calibri" w:hAnsi="Calibri" w:cs="Arial"/>
+                <w:i/>
+                <w:color w:val="548DD4"/>
+                <w:sz w:val="18"/>
+                <w:szCs w:val="20"/>
+                <w:lang w:val="es-ES" w:eastAsia="es-CL"/>
+              </w:rPr>
+              <w:t>backend</w:t>
+            </w:r>
+            <w:proofErr w:type="spellEnd"/>
+            <w:r>
+              <w:rPr>
+                <w:rFonts w:ascii="Calibri" w:hAnsi="Calibri" w:cs="Arial"/>
+                <w:i/>
+                <w:color w:val="548DD4"/>
+                <w:sz w:val="18"/>
+                <w:szCs w:val="20"/>
+                <w:lang w:val="es-ES" w:eastAsia="es-CL"/>
+              </w:rPr>
+              <w:t xml:space="preserve"> como el </w:t>
+            </w:r>
+            <w:proofErr w:type="spellStart"/>
+            <w:r>
+              <w:rPr>
+                <w:rFonts w:ascii="Calibri" w:hAnsi="Calibri" w:cs="Arial"/>
+                <w:i/>
+                <w:color w:val="548DD4"/>
+                <w:sz w:val="18"/>
+                <w:szCs w:val="20"/>
+                <w:lang w:val="es-ES" w:eastAsia="es-CL"/>
+              </w:rPr>
+              <w:t>frontend</w:t>
+            </w:r>
+            <w:proofErr w:type="spellEnd"/>
+            <w:r>
+              <w:rPr>
+                <w:rFonts w:ascii="Calibri" w:hAnsi="Calibri" w:cs="Arial"/>
+                <w:i/>
+                <w:color w:val="548DD4"/>
+                <w:sz w:val="18"/>
+                <w:szCs w:val="20"/>
+                <w:lang w:val="es-ES" w:eastAsia="es-CL"/>
+              </w:rPr>
+              <w:t xml:space="preserve"> para mejorar el rendimiento del CRM</w:t>
             </w:r>
           </w:p>
         </w:tc>
@@ -7394,7 +7456,7 @@
                 <w:szCs w:val="20"/>
                 <w:lang w:val="es-ES" w:eastAsia="es-CL"/>
               </w:rPr>
-              <w:t>Herramientas de documentación</w:t>
+              <w:t>PHP, MySQL, Herramientas de análisis de rendimiento</w:t>
             </w:r>
           </w:p>
         </w:tc>
@@ -7426,7 +7488,7 @@
                 <w:szCs w:val="20"/>
                 <w:lang w:val="es-ES" w:eastAsia="es-CL"/>
               </w:rPr>
-              <w:t xml:space="preserve">1 semana </w:t>
+              <w:t>2 semanas</w:t>
             </w:r>
           </w:p>
         </w:tc>
@@ -7459,7 +7521,7 @@
                 <w:szCs w:val="20"/>
                 <w:lang w:val="es-ES" w:eastAsia="es-CL"/>
               </w:rPr>
-              <w:t xml:space="preserve">Bastian Gutierrez </w:t>
+              <w:t>Lhian Espinoza</w:t>
             </w:r>
           </w:p>
         </w:tc>
@@ -7488,7 +7550,7 @@
                 <w:szCs w:val="20"/>
                 <w:lang w:val="es-ES" w:eastAsia="es-CL"/>
               </w:rPr>
-              <w:t>Debe ser clara y fácilmente comprensible.</w:t>
+              <w:t>Optimización para cargas elevadas de datos.</w:t>
             </w:r>
           </w:p>
         </w:tc>
@@ -7522,7 +7584,7 @@
                 <w:szCs w:val="20"/>
                 <w:lang w:val="es-ES" w:eastAsia="es-CL"/>
               </w:rPr>
-              <w:t>Pruebas de usuario</w:t>
+              <w:t>Documentación</w:t>
             </w:r>
           </w:p>
         </w:tc>
@@ -7542,16 +7604,29 @@
                 <w:lang w:val="es-ES" w:eastAsia="es-CL"/>
               </w:rPr>
             </w:pPr>
-            <w:r>
-              <w:rPr>
-                <w:rFonts w:ascii="Calibri" w:hAnsi="Calibri" w:cs="Arial"/>
-                <w:i/>
-                <w:color w:val="548DD4"/>
-                <w:sz w:val="18"/>
-                <w:szCs w:val="20"/>
-                <w:lang w:val="es-ES" w:eastAsia="es-CL"/>
-              </w:rPr>
-              <w:t>Implementación de pruebas de usuario final</w:t>
+            <w:proofErr w:type="spellStart"/>
+            <w:r>
+              <w:rPr>
+                <w:rFonts w:ascii="Calibri" w:hAnsi="Calibri" w:cs="Arial"/>
+                <w:i/>
+                <w:color w:val="548DD4"/>
+                <w:sz w:val="18"/>
+                <w:szCs w:val="20"/>
+                <w:lang w:val="es-ES" w:eastAsia="es-CL"/>
+              </w:rPr>
+              <w:t>Documentacion</w:t>
+            </w:r>
+            <w:proofErr w:type="spellEnd"/>
+            <w:r>
+              <w:rPr>
+                <w:rFonts w:ascii="Calibri" w:hAnsi="Calibri" w:cs="Arial"/>
+                <w:i/>
+                <w:color w:val="548DD4"/>
+                <w:sz w:val="18"/>
+                <w:szCs w:val="20"/>
+                <w:lang w:val="es-ES" w:eastAsia="es-CL"/>
+              </w:rPr>
+              <w:t xml:space="preserve"> técnica del proyecto</w:t>
             </w:r>
           </w:p>
         </w:tc>
@@ -7580,7 +7655,7 @@
                 <w:szCs w:val="20"/>
                 <w:lang w:val="es-ES" w:eastAsia="es-CL"/>
               </w:rPr>
-              <w:t>Coordinar pruebas de usuario con el personal de soporte y administración para recibir retroalimentación final</w:t>
+              <w:t>Crear la documentación técnica del CRM, incluyendo diagramas y manuales de usuario.</w:t>
             </w:r>
           </w:p>
         </w:tc>
@@ -7609,31 +7684,7 @@
                 <w:szCs w:val="20"/>
                 <w:lang w:val="es-ES" w:eastAsia="es-CL"/>
               </w:rPr>
-              <w:t xml:space="preserve">Herramientas de pruebas, </w:t>
-            </w:r>
-            <w:proofErr w:type="spellStart"/>
-            <w:r>
-              <w:rPr>
-                <w:rFonts w:ascii="Calibri" w:hAnsi="Calibri" w:cs="Arial"/>
-                <w:i/>
-                <w:color w:val="548DD4"/>
-                <w:sz w:val="18"/>
-                <w:szCs w:val="20"/>
-                <w:lang w:val="es-ES" w:eastAsia="es-CL"/>
-              </w:rPr>
-              <w:t>Feedback</w:t>
-            </w:r>
-            <w:proofErr w:type="spellEnd"/>
-            <w:r>
-              <w:rPr>
-                <w:rFonts w:ascii="Calibri" w:hAnsi="Calibri" w:cs="Arial"/>
-                <w:i/>
-                <w:color w:val="548DD4"/>
-                <w:sz w:val="18"/>
-                <w:szCs w:val="20"/>
-                <w:lang w:val="es-ES" w:eastAsia="es-CL"/>
-              </w:rPr>
-              <w:t xml:space="preserve"> de usuarios</w:t>
+              <w:t>Herramientas de documentación</w:t>
             </w:r>
           </w:p>
         </w:tc>
@@ -7665,7 +7716,7 @@
                 <w:szCs w:val="20"/>
                 <w:lang w:val="es-ES" w:eastAsia="es-CL"/>
               </w:rPr>
-              <w:t xml:space="preserve">2 semanas </w:t>
+              <w:t xml:space="preserve">1 semana </w:t>
             </w:r>
           </w:p>
         </w:tc>
@@ -7689,29 +7740,16 @@
                 <w:lang w:val="es-ES" w:eastAsia="es-CL"/>
               </w:rPr>
             </w:pPr>
-            <w:proofErr w:type="spellStart"/>
-            <w:r>
-              <w:rPr>
-                <w:rFonts w:ascii="Calibri" w:hAnsi="Calibri" w:cs="Arial"/>
-                <w:i/>
-                <w:color w:val="548DD4"/>
-                <w:sz w:val="18"/>
-                <w:szCs w:val="20"/>
-                <w:lang w:val="es-ES" w:eastAsia="es-CL"/>
-              </w:rPr>
-              <w:t>Lhian</w:t>
-            </w:r>
-            <w:proofErr w:type="spellEnd"/>
-            <w:r>
-              <w:rPr>
-                <w:rFonts w:ascii="Calibri" w:hAnsi="Calibri" w:cs="Arial"/>
-                <w:i/>
-                <w:color w:val="548DD4"/>
-                <w:sz w:val="18"/>
-                <w:szCs w:val="20"/>
-                <w:lang w:val="es-ES" w:eastAsia="es-CL"/>
-              </w:rPr>
-              <w:t xml:space="preserve"> Espinoza</w:t>
+            <w:r>
+              <w:rPr>
+                <w:rFonts w:ascii="Calibri" w:hAnsi="Calibri" w:cs="Arial"/>
+                <w:i/>
+                <w:color w:val="548DD4"/>
+                <w:sz w:val="18"/>
+                <w:szCs w:val="20"/>
+                <w:lang w:val="es-ES" w:eastAsia="es-CL"/>
+              </w:rPr>
+              <w:t xml:space="preserve">Bastian Gutierrez </w:t>
             </w:r>
           </w:p>
         </w:tc>
@@ -7740,7 +7778,7 @@
                 <w:szCs w:val="20"/>
                 <w:lang w:val="es-ES" w:eastAsia="es-CL"/>
               </w:rPr>
-              <w:t>La retroalimentación será crucial para los últimos ajustes,</w:t>
+              <w:t>Debe ser clara y fácilmente comprensible.</w:t>
             </w:r>
           </w:p>
         </w:tc>
@@ -7774,7 +7812,7 @@
                 <w:szCs w:val="20"/>
                 <w:lang w:val="es-ES" w:eastAsia="es-CL"/>
               </w:rPr>
-              <w:t>Despliegue y entrega</w:t>
+              <w:t>Pruebas de usuario</w:t>
             </w:r>
           </w:p>
         </w:tc>
@@ -7803,7 +7841,7 @@
                 <w:szCs w:val="20"/>
                 <w:lang w:val="es-ES" w:eastAsia="es-CL"/>
               </w:rPr>
-              <w:t>Despliegue del CRM</w:t>
+              <w:t>Implementación de pruebas de usuario final</w:t>
             </w:r>
           </w:p>
         </w:tc>
@@ -7832,7 +7870,36 @@
                 <w:szCs w:val="20"/>
                 <w:lang w:val="es-ES" w:eastAsia="es-CL"/>
               </w:rPr>
-              <w:t xml:space="preserve">Implementación y despliegue del sistema CRM en los servidores de </w:t>
+              <w:t>Coordinar pruebas de usuario con el personal de soporte y administración para recibir retroalimentación final</w:t>
+            </w:r>
+          </w:p>
+        </w:tc>
+        <w:tc>
+          <w:tcPr>
+            <w:tcW w:w="1580" w:type="dxa"/>
+          </w:tcPr>
+          <w:p>
+            <w:pPr>
+              <w:jc w:val="both"/>
+              <w:rPr>
+                <w:rFonts w:ascii="Calibri" w:hAnsi="Calibri" w:cs="Arial"/>
+                <w:i/>
+                <w:color w:val="548DD4"/>
+                <w:sz w:val="18"/>
+                <w:szCs w:val="20"/>
+                <w:lang w:val="es-ES" w:eastAsia="es-CL"/>
+              </w:rPr>
+            </w:pPr>
+            <w:r>
+              <w:rPr>
+                <w:rFonts w:ascii="Calibri" w:hAnsi="Calibri" w:cs="Arial"/>
+                <w:i/>
+                <w:color w:val="548DD4"/>
+                <w:sz w:val="18"/>
+                <w:szCs w:val="20"/>
+                <w:lang w:val="es-ES" w:eastAsia="es-CL"/>
+              </w:rPr>
+              <w:t xml:space="preserve">Herramientas de pruebas, </w:t>
             </w:r>
             <w:proofErr w:type="spellStart"/>
             <w:r>
@@ -7844,37 +7911,19 @@
                 <w:szCs w:val="20"/>
                 <w:lang w:val="es-ES" w:eastAsia="es-CL"/>
               </w:rPr>
-              <w:t>itplusnet</w:t>
+              <w:t>Feedback</w:t>
             </w:r>
             <w:proofErr w:type="spellEnd"/>
-          </w:p>
-        </w:tc>
-        <w:tc>
-          <w:tcPr>
-            <w:tcW w:w="1580" w:type="dxa"/>
-          </w:tcPr>
-          <w:p>
-            <w:pPr>
-              <w:jc w:val="both"/>
-              <w:rPr>
-                <w:rFonts w:ascii="Calibri" w:hAnsi="Calibri" w:cs="Arial"/>
-                <w:i/>
-                <w:color w:val="548DD4"/>
-                <w:sz w:val="18"/>
-                <w:szCs w:val="20"/>
-                <w:lang w:val="es-ES" w:eastAsia="es-CL"/>
-              </w:rPr>
-            </w:pPr>
-            <w:r>
-              <w:rPr>
-                <w:rFonts w:ascii="Calibri" w:hAnsi="Calibri" w:cs="Arial"/>
-                <w:i/>
-                <w:color w:val="548DD4"/>
-                <w:sz w:val="18"/>
-                <w:szCs w:val="20"/>
-                <w:lang w:val="es-ES" w:eastAsia="es-CL"/>
-              </w:rPr>
-              <w:t>Servidores, Laravel, MySQL</w:t>
+            <w:r>
+              <w:rPr>
+                <w:rFonts w:ascii="Calibri" w:hAnsi="Calibri" w:cs="Arial"/>
+                <w:i/>
+                <w:color w:val="548DD4"/>
+                <w:sz w:val="18"/>
+                <w:szCs w:val="20"/>
+                <w:lang w:val="es-ES" w:eastAsia="es-CL"/>
+              </w:rPr>
+              <w:t xml:space="preserve"> de usuarios</w:t>
             </w:r>
           </w:p>
         </w:tc>
@@ -7906,7 +7955,7 @@
                 <w:szCs w:val="20"/>
                 <w:lang w:val="es-ES" w:eastAsia="es-CL"/>
               </w:rPr>
-              <w:t>1 semana</w:t>
+              <w:t xml:space="preserve">2 semanas </w:t>
             </w:r>
           </w:p>
         </w:tc>
@@ -7930,6 +7979,138 @@
                 <w:lang w:val="es-ES" w:eastAsia="es-CL"/>
               </w:rPr>
             </w:pPr>
+            <w:r>
+              <w:rPr>
+                <w:rFonts w:ascii="Calibri" w:hAnsi="Calibri" w:cs="Arial"/>
+                <w:i/>
+                <w:color w:val="548DD4"/>
+                <w:sz w:val="18"/>
+                <w:szCs w:val="20"/>
+                <w:lang w:val="es-ES" w:eastAsia="es-CL"/>
+              </w:rPr>
+              <w:t>Lhian Espinoza</w:t>
+            </w:r>
+          </w:p>
+        </w:tc>
+        <w:tc>
+          <w:tcPr>
+            <w:tcW w:w="1581" w:type="dxa"/>
+          </w:tcPr>
+          <w:p>
+            <w:pPr>
+              <w:jc w:val="both"/>
+              <w:rPr>
+                <w:rFonts w:ascii="Calibri" w:hAnsi="Calibri" w:cs="Arial"/>
+                <w:i/>
+                <w:color w:val="548DD4"/>
+                <w:sz w:val="18"/>
+                <w:szCs w:val="20"/>
+                <w:lang w:val="es-ES" w:eastAsia="es-CL"/>
+              </w:rPr>
+            </w:pPr>
+            <w:r>
+              <w:rPr>
+                <w:rFonts w:ascii="Calibri" w:hAnsi="Calibri" w:cs="Arial"/>
+                <w:i/>
+                <w:color w:val="548DD4"/>
+                <w:sz w:val="18"/>
+                <w:szCs w:val="20"/>
+                <w:lang w:val="es-ES" w:eastAsia="es-CL"/>
+              </w:rPr>
+              <w:t>La retroalimentación será crucial para los últimos ajustes,</w:t>
+            </w:r>
+          </w:p>
+        </w:tc>
+      </w:tr>
+      <w:tr>
+        <w:trPr>
+          <w:jc w:val="center"/>
+        </w:trPr>
+        <w:tc>
+          <w:tcPr>
+            <w:tcW w:w="1580" w:type="dxa"/>
+          </w:tcPr>
+          <w:p>
+            <w:pPr>
+              <w:jc w:val="both"/>
+              <w:rPr>
+                <w:rFonts w:ascii="Calibri" w:hAnsi="Calibri" w:cs="Arial"/>
+                <w:i/>
+                <w:color w:val="548DD4"/>
+                <w:sz w:val="18"/>
+                <w:szCs w:val="20"/>
+                <w:lang w:val="es-ES" w:eastAsia="es-CL"/>
+              </w:rPr>
+            </w:pPr>
+            <w:r>
+              <w:rPr>
+                <w:rFonts w:ascii="Calibri" w:hAnsi="Calibri" w:cs="Arial"/>
+                <w:i/>
+                <w:color w:val="548DD4"/>
+                <w:sz w:val="18"/>
+                <w:szCs w:val="20"/>
+                <w:lang w:val="es-ES" w:eastAsia="es-CL"/>
+              </w:rPr>
+              <w:t>Despliegue y entrega</w:t>
+            </w:r>
+          </w:p>
+        </w:tc>
+        <w:tc>
+          <w:tcPr>
+            <w:tcW w:w="1580" w:type="dxa"/>
+          </w:tcPr>
+          <w:p>
+            <w:pPr>
+              <w:jc w:val="both"/>
+              <w:rPr>
+                <w:rFonts w:ascii="Calibri" w:hAnsi="Calibri" w:cs="Arial"/>
+                <w:i/>
+                <w:color w:val="548DD4"/>
+                <w:sz w:val="18"/>
+                <w:szCs w:val="20"/>
+                <w:lang w:val="es-ES" w:eastAsia="es-CL"/>
+              </w:rPr>
+            </w:pPr>
+            <w:r>
+              <w:rPr>
+                <w:rFonts w:ascii="Calibri" w:hAnsi="Calibri" w:cs="Arial"/>
+                <w:i/>
+                <w:color w:val="548DD4"/>
+                <w:sz w:val="18"/>
+                <w:szCs w:val="20"/>
+                <w:lang w:val="es-ES" w:eastAsia="es-CL"/>
+              </w:rPr>
+              <w:t>Despliegue del CRM</w:t>
+            </w:r>
+          </w:p>
+        </w:tc>
+        <w:tc>
+          <w:tcPr>
+            <w:tcW w:w="1580" w:type="dxa"/>
+          </w:tcPr>
+          <w:p>
+            <w:pPr>
+              <w:jc w:val="both"/>
+              <w:rPr>
+                <w:rFonts w:ascii="Calibri" w:hAnsi="Calibri" w:cs="Arial"/>
+                <w:i/>
+                <w:color w:val="548DD4"/>
+                <w:sz w:val="18"/>
+                <w:szCs w:val="20"/>
+                <w:lang w:val="es-ES" w:eastAsia="es-CL"/>
+              </w:rPr>
+            </w:pPr>
+            <w:r>
+              <w:rPr>
+                <w:rFonts w:ascii="Calibri" w:hAnsi="Calibri" w:cs="Arial"/>
+                <w:i/>
+                <w:color w:val="548DD4"/>
+                <w:sz w:val="18"/>
+                <w:szCs w:val="20"/>
+                <w:lang w:val="es-ES" w:eastAsia="es-CL"/>
+              </w:rPr>
+              <w:t xml:space="preserve">Implementación y despliegue del sistema CRM en los servidores de </w:t>
+            </w:r>
             <w:proofErr w:type="spellStart"/>
             <w:r>
               <w:rPr>
@@ -7940,19 +8121,102 @@
                 <w:szCs w:val="20"/>
                 <w:lang w:val="es-ES" w:eastAsia="es-CL"/>
               </w:rPr>
-              <w:t>Lhian</w:t>
+              <w:t>itplusnet</w:t>
             </w:r>
             <w:proofErr w:type="spellEnd"/>
-            <w:r>
-              <w:rPr>
-                <w:rFonts w:ascii="Calibri" w:hAnsi="Calibri" w:cs="Arial"/>
-                <w:i/>
-                <w:color w:val="548DD4"/>
-                <w:sz w:val="18"/>
-                <w:szCs w:val="20"/>
-                <w:lang w:val="es-ES" w:eastAsia="es-CL"/>
-              </w:rPr>
-              <w:t xml:space="preserve"> Espinoza</w:t>
+          </w:p>
+        </w:tc>
+        <w:tc>
+          <w:tcPr>
+            <w:tcW w:w="1580" w:type="dxa"/>
+          </w:tcPr>
+          <w:p>
+            <w:pPr>
+              <w:jc w:val="both"/>
+              <w:rPr>
+                <w:rFonts w:ascii="Calibri" w:hAnsi="Calibri" w:cs="Arial"/>
+                <w:i/>
+                <w:color w:val="548DD4"/>
+                <w:sz w:val="18"/>
+                <w:szCs w:val="20"/>
+                <w:lang w:val="es-ES" w:eastAsia="es-CL"/>
+              </w:rPr>
+            </w:pPr>
+            <w:r>
+              <w:rPr>
+                <w:rFonts w:ascii="Calibri" w:hAnsi="Calibri" w:cs="Arial"/>
+                <w:i/>
+                <w:color w:val="548DD4"/>
+                <w:sz w:val="18"/>
+                <w:szCs w:val="20"/>
+                <w:lang w:val="es-ES" w:eastAsia="es-CL"/>
+              </w:rPr>
+              <w:t>Servidores, Laravel, MySQL</w:t>
+            </w:r>
+          </w:p>
+        </w:tc>
+        <w:tc>
+          <w:tcPr>
+            <w:tcW w:w="1580" w:type="dxa"/>
+            <w:tcBorders>
+              <w:right w:val="single" w:sz="4" w:space="0" w:color="FFFFFF" w:themeColor="background1"/>
+            </w:tcBorders>
+          </w:tcPr>
+          <w:p>
+            <w:pPr>
+              <w:jc w:val="both"/>
+              <w:rPr>
+                <w:rFonts w:ascii="Calibri" w:hAnsi="Calibri" w:cs="Arial"/>
+                <w:i/>
+                <w:color w:val="548DD4"/>
+                <w:sz w:val="18"/>
+                <w:szCs w:val="20"/>
+                <w:lang w:val="es-ES" w:eastAsia="es-CL"/>
+              </w:rPr>
+            </w:pPr>
+            <w:r>
+              <w:rPr>
+                <w:rFonts w:ascii="Calibri" w:hAnsi="Calibri" w:cs="Arial"/>
+                <w:i/>
+                <w:color w:val="548DD4"/>
+                <w:sz w:val="18"/>
+                <w:szCs w:val="20"/>
+                <w:lang w:val="es-ES" w:eastAsia="es-CL"/>
+              </w:rPr>
+              <w:t>1 semana</w:t>
+            </w:r>
+          </w:p>
+        </w:tc>
+        <w:tc>
+          <w:tcPr>
+            <w:tcW w:w="1580" w:type="dxa"/>
+            <w:tcBorders>
+              <w:left w:val="single" w:sz="4" w:space="0" w:color="FFFFFF" w:themeColor="background1"/>
+            </w:tcBorders>
+            <w:shd w:val="clear" w:color="auto" w:fill="D9D9D9" w:themeFill="background1" w:themeFillShade="D9"/>
+          </w:tcPr>
+          <w:p>
+            <w:pPr>
+              <w:jc w:val="both"/>
+              <w:rPr>
+                <w:rFonts w:ascii="Calibri" w:hAnsi="Calibri" w:cs="Arial"/>
+                <w:i/>
+                <w:color w:val="548DD4"/>
+                <w:sz w:val="18"/>
+                <w:szCs w:val="20"/>
+                <w:lang w:val="es-ES" w:eastAsia="es-CL"/>
+              </w:rPr>
+            </w:pPr>
+            <w:r>
+              <w:rPr>
+                <w:rFonts w:ascii="Calibri" w:hAnsi="Calibri" w:cs="Arial"/>
+                <w:i/>
+                <w:color w:val="548DD4"/>
+                <w:sz w:val="18"/>
+                <w:szCs w:val="20"/>
+                <w:lang w:val="es-ES" w:eastAsia="es-CL"/>
+              </w:rPr>
+              <w:t>Lhian Espinoza</w:t>
             </w:r>
           </w:p>
         </w:tc>
@@ -8327,7 +8591,6 @@
                 <w:sz w:val="16"/>
                 <w:szCs w:val="16"/>
               </w:rPr>
-              <w:lastRenderedPageBreak/>
               <w:t>Actividad</w:t>
             </w:r>
           </w:p>
@@ -8980,15 +9243,7 @@
                 <w:sz w:val="16"/>
                 <w:szCs w:val="16"/>
               </w:rPr>
-              <w:t xml:space="preserve">S </w:t>
-            </w:r>
-            <w:r>
-              <w:rPr>
-                <w:b/>
-                <w:sz w:val="16"/>
-                <w:szCs w:val="16"/>
-              </w:rPr>
-              <w:t>19</w:t>
+              <w:t>S 19</w:t>
             </w:r>
           </w:p>
         </w:tc>
@@ -10705,21 +10960,8 @@
                 <w:szCs w:val="20"/>
                 <w:lang w:eastAsia="es-CL"/>
               </w:rPr>
-              <w:t xml:space="preserve">Desarrollo de la gestión de </w:t>
-            </w:r>
-            <w:proofErr w:type="gramStart"/>
-            <w:r>
-              <w:rPr>
-                <w:rFonts w:ascii="Calibri" w:hAnsi="Calibri" w:cs="Arial"/>
-                <w:i/>
-                <w:color w:val="548DD4"/>
-                <w:sz w:val="18"/>
-                <w:szCs w:val="20"/>
-                <w:lang w:eastAsia="es-CL"/>
-              </w:rPr>
-              <w:t>tickets</w:t>
-            </w:r>
-            <w:proofErr w:type="gramEnd"/>
+              <w:t>Desarrollo de la gestión de tickets</w:t>
+            </w:r>
           </w:p>
         </w:tc>
         <w:tc>
@@ -12371,31 +12613,7 @@
                 <w:szCs w:val="20"/>
                 <w:lang w:eastAsia="es-CL"/>
               </w:rPr>
-              <w:t xml:space="preserve">Pruebas de gestión de </w:t>
-            </w:r>
-            <w:proofErr w:type="gramStart"/>
-            <w:r>
-              <w:rPr>
-                <w:rFonts w:ascii="Calibri" w:hAnsi="Calibri" w:cs="Arial"/>
-                <w:i/>
-                <w:color w:val="548DD4"/>
-                <w:sz w:val="18"/>
-                <w:szCs w:val="20"/>
-                <w:lang w:eastAsia="es-CL"/>
-              </w:rPr>
-              <w:t>tickets</w:t>
-            </w:r>
-            <w:proofErr w:type="gramEnd"/>
-            <w:r>
-              <w:rPr>
-                <w:rFonts w:ascii="Calibri" w:hAnsi="Calibri" w:cs="Arial"/>
-                <w:i/>
-                <w:color w:val="548DD4"/>
-                <w:sz w:val="18"/>
-                <w:szCs w:val="20"/>
-                <w:lang w:eastAsia="es-CL"/>
-              </w:rPr>
-              <w:t xml:space="preserve"> y ML</w:t>
+              <w:t>Pruebas de gestión de tickets y ML</w:t>
             </w:r>
           </w:p>
         </w:tc>
@@ -12797,6 +13015,7 @@
                 <w:szCs w:val="20"/>
                 <w:lang w:eastAsia="es-CL"/>
               </w:rPr>
+              <w:lastRenderedPageBreak/>
               <w:t xml:space="preserve">Optimización del </w:t>
             </w:r>
             <w:proofErr w:type="spellStart"/>
@@ -15662,7 +15881,6 @@
   <w:style w:type="character" w:default="1" w:styleId="Fuentedeprrafopredeter">
     <w:name w:val="Default Paragraph Font"/>
     <w:uiPriority w:val="1"/>
-    <w:semiHidden/>
     <w:unhideWhenUsed/>
   </w:style>
   <w:style w:type="table" w:default="1" w:styleId="Tablanormal">
@@ -16246,21 +16464,6 @@
 </file>
 
 <file path=customXml/item1.xml><?xml version="1.0" encoding="utf-8"?>
-<p:properties xmlns:p="http://schemas.microsoft.com/office/2006/metadata/properties" xmlns:xsi="http://www.w3.org/2001/XMLSchema-instance" xmlns:pc="http://schemas.microsoft.com/office/infopath/2007/PartnerControls">
-  <documentManagement/>
-</p:properties>
-</file>
-
-<file path=customXml/item2.xml><?xml version="1.0" encoding="utf-8"?>
-<?mso-contentType ?>
-<FormTemplates xmlns="http://schemas.microsoft.com/sharepoint/v3/contenttype/forms">
-  <Display>DocumentLibraryForm</Display>
-  <Edit>DocumentLibraryForm</Edit>
-  <New>DocumentLibraryForm</New>
-</FormTemplates>
-</file>
-
-<file path=customXml/item3.xml><?xml version="1.0" encoding="utf-8"?>
 <ct:contentTypeSchema xmlns:ct="http://schemas.microsoft.com/office/2006/metadata/contentType" xmlns:ma="http://schemas.microsoft.com/office/2006/metadata/properties/metaAttributes" ct:_="" ma:_="" ma:contentTypeName="Documento" ma:contentTypeID="0x010100E96778489EE7714D8BD12CC105EB918B" ma:contentTypeVersion="2" ma:contentTypeDescription="Crear nuevo documento." ma:contentTypeScope="" ma:versionID="416c5c7ae9b5d54d83875cd3c65194e3">
   <xsd:schema xmlns:xsd="http://www.w3.org/2001/XMLSchema" xmlns:xs="http://www.w3.org/2001/XMLSchema" xmlns:p="http://schemas.microsoft.com/office/2006/metadata/properties" xmlns:ns2="126e8a1c-9ea9-435a-ac89-d06c80d62e30" targetNamespace="http://schemas.microsoft.com/office/2006/metadata/properties" ma:root="true" ma:fieldsID="70a237c842677bd850644f8595079f5e" ns2:_="">
     <xsd:import namespace="126e8a1c-9ea9-435a-ac89-d06c80d62e30"/>
@@ -16392,24 +16595,22 @@
 </ct:contentTypeSchema>
 </file>
 
-<file path=customXml/itemProps1.xml><?xml version="1.0" encoding="utf-8"?>
-<ds:datastoreItem xmlns:ds="http://schemas.openxmlformats.org/officeDocument/2006/customXml" ds:itemID="{38174882-579A-45DC-A704-C035A9357F73}">
-  <ds:schemaRefs>
-    <ds:schemaRef ds:uri="http://schemas.microsoft.com/office/2006/metadata/properties"/>
-    <ds:schemaRef ds:uri="http://schemas.microsoft.com/office/infopath/2007/PartnerControls"/>
-  </ds:schemaRefs>
-</ds:datastoreItem>
+<file path=customXml/item2.xml><?xml version="1.0" encoding="utf-8"?>
+<?mso-contentType ?>
+<FormTemplates xmlns="http://schemas.microsoft.com/sharepoint/v3/contenttype/forms">
+  <Display>DocumentLibraryForm</Display>
+  <Edit>DocumentLibraryForm</Edit>
+  <New>DocumentLibraryForm</New>
+</FormTemplates>
 </file>
 
-<file path=customXml/itemProps2.xml><?xml version="1.0" encoding="utf-8"?>
-<ds:datastoreItem xmlns:ds="http://schemas.openxmlformats.org/officeDocument/2006/customXml" ds:itemID="{F3E3E2F7-59E7-4722-B872-D023DC9D1CC1}">
-  <ds:schemaRefs>
-    <ds:schemaRef ds:uri="http://schemas.microsoft.com/sharepoint/v3/contenttype/forms"/>
-  </ds:schemaRefs>
-</ds:datastoreItem>
+<file path=customXml/item3.xml><?xml version="1.0" encoding="utf-8"?>
+<p:properties xmlns:p="http://schemas.microsoft.com/office/2006/metadata/properties" xmlns:xsi="http://www.w3.org/2001/XMLSchema-instance" xmlns:pc="http://schemas.microsoft.com/office/infopath/2007/PartnerControls">
+  <documentManagement/>
+</p:properties>
 </file>
 
-<file path=customXml/itemProps3.xml><?xml version="1.0" encoding="utf-8"?>
+<file path=customXml/itemProps1.xml><?xml version="1.0" encoding="utf-8"?>
 <ds:datastoreItem xmlns:ds="http://schemas.openxmlformats.org/officeDocument/2006/customXml" ds:itemID="{7C9B9CFF-B258-43B4-948A-968A031773F5}">
   <ds:schemaRefs>
     <ds:schemaRef ds:uri="http://schemas.microsoft.com/office/2006/metadata/contentType"/>
@@ -16425,4 +16626,21 @@
     <ds:schemaRef ds:uri="http://schemas.microsoft.com/internal/obd"/>
   </ds:schemaRefs>
 </ds:datastoreItem>
+</file>
+
+<file path=customXml/itemProps2.xml><?xml version="1.0" encoding="utf-8"?>
+<ds:datastoreItem xmlns:ds="http://schemas.openxmlformats.org/officeDocument/2006/customXml" ds:itemID="{F3E3E2F7-59E7-4722-B872-D023DC9D1CC1}">
+  <ds:schemaRefs>
+    <ds:schemaRef ds:uri="http://schemas.microsoft.com/sharepoint/v3/contenttype/forms"/>
+  </ds:schemaRefs>
+</ds:datastoreItem>
+</file>
+
+<file path=customXml/itemProps3.xml><?xml version="1.0" encoding="utf-8"?>
+<ds:datastoreItem xmlns:ds="http://schemas.openxmlformats.org/officeDocument/2006/customXml" ds:itemID="{38174882-579A-45DC-A704-C035A9357F73}">
+  <ds:schemaRefs>
+    <ds:schemaRef ds:uri="http://schemas.microsoft.com/office/2006/metadata/properties"/>
+    <ds:schemaRef ds:uri="http://schemas.microsoft.com/office/infopath/2007/PartnerControls"/>
+  </ds:schemaRefs>
+</ds:datastoreItem>
 </file>
</xml_diff>